<commit_message>
Results added to transaction paper
</commit_message>
<xml_diff>
--- a/doc/assignments/implementation-paper/transaction-paper.docx
+++ b/doc/assignments/implementation-paper/transaction-paper.docx
@@ -26,7 +26,10 @@
         <w:framePr w:wrap="notBeside"/>
       </w:pPr>
       <w:r>
-        <w:t>Content Based Search Add-on API Implemented for Hadoop Echosystem</w:t>
+        <w:t xml:space="preserve">Content Based Search Add-on API Implemented for Hadoop </w:t>
+      </w:r>
+      <w:r>
+        <w:t>Ecosystem</w:t>
       </w:r>
     </w:p>
     <w:p>
@@ -34,8 +37,37 @@
         <w:pStyle w:val="Authors"/>
         <w:framePr w:wrap="notBeside"/>
       </w:pPr>
-      <w:r>
-        <w:t>Kshama Jain, Aditya Kamble, Siddhesh Palande, Rahul Rao</w:t>
+      <w:proofErr w:type="spellStart"/>
+      <w:r>
+        <w:t>Kshama</w:t>
+      </w:r>
+      <w:proofErr w:type="spellEnd"/>
+      <w:r>
+        <w:t xml:space="preserve"> Jain, Aditya </w:t>
+      </w:r>
+      <w:proofErr w:type="spellStart"/>
+      <w:r>
+        <w:t>Kamble</w:t>
+      </w:r>
+      <w:proofErr w:type="spellEnd"/>
+      <w:r>
+        <w:t xml:space="preserve">, </w:t>
+      </w:r>
+      <w:proofErr w:type="spellStart"/>
+      <w:r>
+        <w:t>Siddhesh</w:t>
+      </w:r>
+      <w:proofErr w:type="spellEnd"/>
+      <w:r>
+        <w:t xml:space="preserve"> </w:t>
+      </w:r>
+      <w:proofErr w:type="spellStart"/>
+      <w:r>
+        <w:t>Palande</w:t>
+      </w:r>
+      <w:proofErr w:type="spellEnd"/>
+      <w:r>
+        <w:t>, Rahul Rao</w:t>
       </w:r>
     </w:p>
     <w:p>
@@ -50,60 +82,130 @@
         <w:t>Abstract</w:t>
       </w:r>
       <w:r>
-        <w:t>—</w:t>
-      </w:r>
-      <w:r>
-        <w:t xml:space="preserve"> </w:t>
-      </w:r>
-      <w:r>
-        <w:t>Unstructured data like doc, pdf, accdb is lengthy to search and filter for desired information. We need to go through every file manually for finding information. It is very time consuming and frustrating. It doesn’t need to be done this way if we can use high computing power to achieve much faster content retrieval.</w:t>
-      </w:r>
-    </w:p>
-    <w:p>
-      <w:pPr>
-        <w:pStyle w:val="Abstract"/>
-      </w:pPr>
-      <w:r>
-        <w:tab/>
-        <w:t xml:space="preserve">We can use features of big data management system like Hadoop to organize unstructured data dynamically and return desired information. Hadoop provides features like Map Reduce, HDFS, HBase to filter data as per user input. Finally we can develop Hadoop Addon for content search and filtering on unstructured data. This addon will be able to provide APIs for different search results and able to download full file, part of files which are actually related to that topic. It will also provide API for context aware search results like most visited documents and much more relevant documents placed first so user work get simplified.  </w:t>
-      </w:r>
-    </w:p>
-    <w:p>
-      <w:pPr>
-        <w:pStyle w:val="Abstract"/>
-      </w:pPr>
-      <w:r>
-        <w:tab/>
-        <w:t>This Addon can be used by other industries and government authorities to use Hadoop for their data retrieval as per their requirement.</w:t>
-      </w:r>
-    </w:p>
-    <w:p>
-      <w:pPr>
-        <w:pStyle w:val="Abstract"/>
-      </w:pPr>
-      <w:r>
-        <w:tab/>
-        <w:t>After this addon, we are also planning to add more API features like content retrieval from scanned documents and image based documents.</w:t>
-      </w:r>
-    </w:p>
-    <w:p/>
-    <w:p>
-      <w:pPr>
-        <w:pStyle w:val="IndexTerms"/>
-      </w:pPr>
-      <w:bookmarkStart w:id="0" w:name="PointTmp"/>
-      <w:r>
         <w:rPr>
           <w:i/>
           <w:iCs/>
         </w:rPr>
+        <w:t xml:space="preserve"> </w:t>
+      </w:r>
+      <w:r>
+        <w:t xml:space="preserve">- </w:t>
+      </w:r>
+      <w:r>
+        <w:t xml:space="preserve">Unstructured data like doc, pdf, </w:t>
+      </w:r>
+      <w:proofErr w:type="spellStart"/>
+      <w:r>
+        <w:t>accdb</w:t>
+      </w:r>
+      <w:proofErr w:type="spellEnd"/>
+      <w:r>
+        <w:t xml:space="preserve"> is lengthy to search and filter for desired information. We need to go through every file manually for finding information. It is very time consuming and frustrating. It doesn’t need to be done this way if we can use high computing power to achieve much faster content retrieval.</w:t>
+      </w:r>
+    </w:p>
+    <w:p>
+      <w:pPr>
+        <w:pStyle w:val="Abstract"/>
+      </w:pPr>
+      <w:r>
+        <w:tab/>
+        <w:t xml:space="preserve">We can use features of big data management system like Hadoop to organize unstructured data dynamically and return desired information. Hadoop provides features like Map Reduce, HDFS, </w:t>
+      </w:r>
+      <w:proofErr w:type="spellStart"/>
+      <w:proofErr w:type="gramStart"/>
+      <w:r>
+        <w:t>HBase</w:t>
+      </w:r>
+      <w:proofErr w:type="spellEnd"/>
+      <w:proofErr w:type="gramEnd"/>
+      <w:r>
+        <w:t xml:space="preserve"> to filter data as per user input. Finally we can develop Hadoop </w:t>
+      </w:r>
+      <w:proofErr w:type="spellStart"/>
+      <w:r>
+        <w:t>Addon</w:t>
+      </w:r>
+      <w:proofErr w:type="spellEnd"/>
+      <w:r>
+        <w:t xml:space="preserve"> for content search and filtering on unstructured data. This </w:t>
+      </w:r>
+      <w:proofErr w:type="spellStart"/>
+      <w:r>
+        <w:t>addon</w:t>
+      </w:r>
+      <w:proofErr w:type="spellEnd"/>
+      <w:r>
+        <w:t xml:space="preserve"> will be able to provide APIs for different search results and able to download full file, part of files which are actually related to that topic. It will also provide API for context aware search results like most visited documents and much more relevant documents placed first so user work get simplified.  </w:t>
+      </w:r>
+    </w:p>
+    <w:p>
+      <w:pPr>
+        <w:pStyle w:val="Abstract"/>
+      </w:pPr>
+      <w:r>
+        <w:tab/>
+        <w:t xml:space="preserve">This </w:t>
+      </w:r>
+      <w:proofErr w:type="spellStart"/>
+      <w:r>
+        <w:t>Addon</w:t>
+      </w:r>
+      <w:proofErr w:type="spellEnd"/>
+      <w:r>
+        <w:t xml:space="preserve"> can be used by other industries and government authorities to use Hadoop for their data retrieval as per their requirement.</w:t>
+      </w:r>
+    </w:p>
+    <w:p>
+      <w:pPr>
+        <w:pStyle w:val="Abstract"/>
+      </w:pPr>
+      <w:r>
+        <w:tab/>
+        <w:t xml:space="preserve">After this </w:t>
+      </w:r>
+      <w:proofErr w:type="spellStart"/>
+      <w:r>
+        <w:t>addon</w:t>
+      </w:r>
+      <w:proofErr w:type="spellEnd"/>
+      <w:r>
+        <w:t>, we are also planning to add more API features like content retrieval from scanned documents and image based documents.</w:t>
+      </w:r>
+    </w:p>
+    <w:p/>
+    <w:p>
+      <w:pPr>
+        <w:pStyle w:val="IndexTerms"/>
+      </w:pPr>
+      <w:bookmarkStart w:id="0" w:name="PointTmp"/>
+      <w:r>
+        <w:rPr>
+          <w:i/>
+          <w:iCs/>
+        </w:rPr>
         <w:t>Index Terms</w:t>
       </w:r>
       <w:r>
         <w:t>—</w:t>
       </w:r>
       <w:r>
-        <w:t xml:space="preserve"> Hadoop, Map Reduce, HBase, Content BasedRetrieval.</w:t>
+        <w:t xml:space="preserve"> Hadoop, Map Reduce, </w:t>
+      </w:r>
+      <w:proofErr w:type="spellStart"/>
+      <w:r>
+        <w:t>HBase</w:t>
+      </w:r>
+      <w:proofErr w:type="spellEnd"/>
+      <w:r>
+        <w:t xml:space="preserve">, Content </w:t>
+      </w:r>
+      <w:proofErr w:type="spellStart"/>
+      <w:r>
+        <w:t>BasedRetrieval</w:t>
+      </w:r>
+      <w:proofErr w:type="spellEnd"/>
+      <w:r>
+        <w:t>.</w:t>
       </w:r>
     </w:p>
     <w:p/>
@@ -130,6 +232,7 @@
     <w:p/>
     <w:p>
       <w:pPr>
+        <w:jc w:val="both"/>
         <w:rPr>
           <w:b/>
         </w:rPr>
@@ -138,10 +241,20 @@
         <w:rPr>
           <w:b/>
         </w:rPr>
-        <w:t>Components in  Hadoop Ecosystem:</w:t>
-      </w:r>
-    </w:p>
-    <w:p/>
+        <w:t xml:space="preserve">Components in </w:t>
+      </w:r>
+      <w:r>
+        <w:rPr>
+          <w:b/>
+        </w:rPr>
+        <w:t>Hadoop Ecosystem:</w:t>
+      </w:r>
+    </w:p>
+    <w:p>
+      <w:pPr>
+        <w:jc w:val="both"/>
+      </w:pPr>
+    </w:p>
     <w:p>
       <w:pPr>
         <w:pStyle w:val="ListParagraph"/>
@@ -149,18 +262,33 @@
           <w:ilvl w:val="0"/>
           <w:numId w:val="41"/>
         </w:numPr>
-      </w:pPr>
+        <w:jc w:val="both"/>
+      </w:pPr>
+      <w:proofErr w:type="spellStart"/>
       <w:r>
         <w:rPr>
           <w:b/>
         </w:rPr>
         <w:t>MapReduce</w:t>
       </w:r>
-      <w:r>
-        <w:t>: Hadoop MapReduce (Hadoop Map/Reduce) is a software framework for distributed processing of large data sets on compute clusters of commodity hardware. It is a sub-project of the Apache Hadoop project. The framework takes care of scheduling tasks, monitoring them and re-executing any failed tasks.</w:t>
-      </w:r>
-    </w:p>
-    <w:p/>
+      <w:proofErr w:type="spellEnd"/>
+      <w:r>
+        <w:t xml:space="preserve">: Hadoop </w:t>
+      </w:r>
+      <w:proofErr w:type="spellStart"/>
+      <w:r>
+        <w:t>MapReduce</w:t>
+      </w:r>
+      <w:proofErr w:type="spellEnd"/>
+      <w:r>
+        <w:t xml:space="preserve"> (Hadoop Map/Reduce) is a software framework for distributed processing of large data sets on compute clusters of commodity hardware. It is a sub-project of the Apache Hadoop project. The framework takes care of scheduling tasks, monitoring them and re-executing any failed tasks.</w:t>
+      </w:r>
+    </w:p>
+    <w:p>
+      <w:pPr>
+        <w:jc w:val="both"/>
+      </w:pPr>
+    </w:p>
     <w:p>
       <w:pPr>
         <w:pStyle w:val="ListParagraph"/>
@@ -168,6 +296,7 @@
           <w:ilvl w:val="0"/>
           <w:numId w:val="41"/>
         </w:numPr>
+        <w:jc w:val="both"/>
       </w:pPr>
       <w:r>
         <w:rPr>
@@ -176,10 +305,22 @@
         <w:t>HDFS</w:t>
       </w:r>
       <w:r>
-        <w:t>: Hadoop File System was developed using distributed file system design. It is run on commodity hardware. Unlike other distributed systems, HDFS is highly faulttolerant and designed using low-cost hardware.</w:t>
-      </w:r>
-    </w:p>
-    <w:p/>
+        <w:t xml:space="preserve">: Hadoop File System was developed using distributed file system design. It is run on commodity hardware. Unlike other distributed systems, HDFS is highly </w:t>
+      </w:r>
+      <w:proofErr w:type="spellStart"/>
+      <w:r>
+        <w:t>faulttolerant</w:t>
+      </w:r>
+      <w:proofErr w:type="spellEnd"/>
+      <w:r>
+        <w:t xml:space="preserve"> and designed using low-cost hardware.</w:t>
+      </w:r>
+    </w:p>
+    <w:p>
+      <w:pPr>
+        <w:jc w:val="both"/>
+      </w:pPr>
+    </w:p>
     <w:p>
       <w:pPr>
         <w:pStyle w:val="ListParagraph"/>
@@ -187,7 +328,9 @@
           <w:ilvl w:val="0"/>
           <w:numId w:val="41"/>
         </w:numPr>
-      </w:pPr>
+        <w:jc w:val="both"/>
+      </w:pPr>
+      <w:proofErr w:type="spellStart"/>
       <w:r>
         <w:rPr>
           <w:b/>
@@ -200,11 +343,72 @@
         </w:rPr>
         <w:t>ase</w:t>
       </w:r>
-      <w:r>
-        <w:t>: HBase is a data model that is similar to Googles big table designed to provide quick random access to huge amounts of structured data. This tutorial provides an introduction to HBase, the procedures to set up Hbase on Hadoop File Systems, and ways to interact with HBase shell. It also describes how to connect to HBase using java, and how to perform basic operations on HBase using java.</w:t>
-      </w:r>
-    </w:p>
-    <w:p/>
+      <w:proofErr w:type="spellEnd"/>
+      <w:r>
+        <w:t xml:space="preserve">: </w:t>
+      </w:r>
+      <w:proofErr w:type="spellStart"/>
+      <w:r>
+        <w:t>HBase</w:t>
+      </w:r>
+      <w:proofErr w:type="spellEnd"/>
+      <w:r>
+        <w:t xml:space="preserve"> is a data model that is similar to </w:t>
+      </w:r>
+      <w:proofErr w:type="spellStart"/>
+      <w:r>
+        <w:t>Googles</w:t>
+      </w:r>
+      <w:proofErr w:type="spellEnd"/>
+      <w:r>
+        <w:t xml:space="preserve"> big table designed to provide quick random access to huge amounts of structured data. This tutorial provides an introduction to </w:t>
+      </w:r>
+      <w:proofErr w:type="spellStart"/>
+      <w:r>
+        <w:t>HBase</w:t>
+      </w:r>
+      <w:proofErr w:type="spellEnd"/>
+      <w:r>
+        <w:t xml:space="preserve">, the procedures to set up </w:t>
+      </w:r>
+      <w:proofErr w:type="spellStart"/>
+      <w:r>
+        <w:t>Hbase</w:t>
+      </w:r>
+      <w:proofErr w:type="spellEnd"/>
+      <w:r>
+        <w:t xml:space="preserve"> on Hadoop File Systems, and ways to interact with </w:t>
+      </w:r>
+      <w:proofErr w:type="spellStart"/>
+      <w:r>
+        <w:t>HBase</w:t>
+      </w:r>
+      <w:proofErr w:type="spellEnd"/>
+      <w:r>
+        <w:t xml:space="preserve"> shell. It also describes how to connect to </w:t>
+      </w:r>
+      <w:proofErr w:type="spellStart"/>
+      <w:r>
+        <w:t>HBase</w:t>
+      </w:r>
+      <w:proofErr w:type="spellEnd"/>
+      <w:r>
+        <w:t xml:space="preserve"> using java, and how to perform basic operations on </w:t>
+      </w:r>
+      <w:proofErr w:type="spellStart"/>
+      <w:r>
+        <w:t>HBase</w:t>
+      </w:r>
+      <w:proofErr w:type="spellEnd"/>
+      <w:r>
+        <w:t xml:space="preserve"> using java.</w:t>
+      </w:r>
+    </w:p>
+    <w:p>
+      <w:pPr>
+        <w:jc w:val="both"/>
+      </w:pPr>
+    </w:p>
     <w:p>
       <w:pPr>
         <w:pStyle w:val="ListParagraph"/>
@@ -212,6 +416,7 @@
           <w:ilvl w:val="0"/>
           <w:numId w:val="41"/>
         </w:numPr>
+        <w:jc w:val="both"/>
       </w:pPr>
       <w:r>
         <w:rPr>
@@ -223,7 +428,11 @@
         <w:t>: Apache Hive is a data warehouse infrastructure built on top of Hadoop for providing data summarization, query, and analysis</w:t>
       </w:r>
     </w:p>
-    <w:p/>
+    <w:p>
+      <w:pPr>
+        <w:jc w:val="both"/>
+      </w:pPr>
+    </w:p>
     <w:p>
       <w:pPr>
         <w:pStyle w:val="ListParagraph"/>
@@ -231,18 +440,41 @@
           <w:ilvl w:val="0"/>
           <w:numId w:val="41"/>
         </w:numPr>
-      </w:pPr>
+        <w:jc w:val="both"/>
+      </w:pPr>
+      <w:proofErr w:type="spellStart"/>
       <w:r>
         <w:rPr>
           <w:b/>
         </w:rPr>
         <w:t>Sqoop</w:t>
       </w:r>
-      <w:r>
-        <w:t>: Apache Sqoop(TM) is a tool designed for efficiently transferring bulk data between Apache Hadoop and structured datastores such as relational databases.</w:t>
-      </w:r>
-    </w:p>
-    <w:p/>
+      <w:proofErr w:type="spellEnd"/>
+      <w:r>
+        <w:t xml:space="preserve">: Apache </w:t>
+      </w:r>
+      <w:proofErr w:type="spellStart"/>
+      <w:r>
+        <w:t>Sqoop</w:t>
+      </w:r>
+      <w:proofErr w:type="spellEnd"/>
+      <w:r>
+        <w:t xml:space="preserve">(TM) is a tool designed for efficiently transferring bulk data between Apache Hadoop and structured </w:t>
+      </w:r>
+      <w:proofErr w:type="spellStart"/>
+      <w:r>
+        <w:t>datastores</w:t>
+      </w:r>
+      <w:proofErr w:type="spellEnd"/>
+      <w:r>
+        <w:t xml:space="preserve"> such as relational databases.</w:t>
+      </w:r>
+    </w:p>
+    <w:p>
+      <w:pPr>
+        <w:jc w:val="both"/>
+      </w:pPr>
+    </w:p>
     <w:p>
       <w:pPr>
         <w:pStyle w:val="ListParagraph"/>
@@ -250,6 +482,7 @@
           <w:ilvl w:val="0"/>
           <w:numId w:val="41"/>
         </w:numPr>
+        <w:jc w:val="both"/>
       </w:pPr>
       <w:r>
         <w:rPr>
@@ -258,18 +491,54 @@
         <w:t>Zookeeper</w:t>
       </w:r>
       <w:r>
-        <w:t>: ZooKeeper is a centralized service for maintaining configuration information, naming, providing distributed synchronization, and providing group services. All of these kinds of services are used in some form or another by distributed applications.</w:t>
-      </w:r>
-    </w:p>
-    <w:p/>
-    <w:p>
-      <w:r>
-        <w:t>Other components in hadoop ecosystem are Flume, Pig, Oozie, Mahout etc.</w:t>
-      </w:r>
-    </w:p>
-    <w:p/>
-    <w:p>
-      <w:pPr>
+        <w:t xml:space="preserve">: </w:t>
+      </w:r>
+      <w:proofErr w:type="spellStart"/>
+      <w:r>
+        <w:t>ZooKeeper</w:t>
+      </w:r>
+      <w:proofErr w:type="spellEnd"/>
+      <w:r>
+        <w:t xml:space="preserve"> is a centralized service for maintaining configuration information, naming, providing distributed synchronization, and providing group services. All of these kinds of services are used in some form or another by distributed applications.</w:t>
+      </w:r>
+    </w:p>
+    <w:p>
+      <w:pPr>
+        <w:jc w:val="both"/>
+      </w:pPr>
+    </w:p>
+    <w:p>
+      <w:pPr>
+        <w:jc w:val="both"/>
+      </w:pPr>
+      <w:r>
+        <w:t xml:space="preserve">Other components in </w:t>
+      </w:r>
+      <w:proofErr w:type="spellStart"/>
+      <w:r>
+        <w:t>hadoop</w:t>
+      </w:r>
+      <w:proofErr w:type="spellEnd"/>
+      <w:r>
+        <w:t xml:space="preserve"> ecosystem are Flume, Pig, </w:t>
+      </w:r>
+      <w:proofErr w:type="spellStart"/>
+      <w:r>
+        <w:t>Oozie</w:t>
+      </w:r>
+      <w:proofErr w:type="spellEnd"/>
+      <w:r>
+        <w:t>, Mahout etc.</w:t>
+      </w:r>
+    </w:p>
+    <w:p>
+      <w:pPr>
+        <w:jc w:val="both"/>
+      </w:pPr>
+    </w:p>
+    <w:p>
+      <w:pPr>
+        <w:jc w:val="both"/>
         <w:rPr>
           <w:b/>
         </w:rPr>
@@ -281,32 +550,82 @@
         <w:t>Missing Features:</w:t>
       </w:r>
     </w:p>
-    <w:p/>
-    <w:p>
+    <w:p>
+      <w:pPr>
+        <w:jc w:val="both"/>
+      </w:pPr>
+    </w:p>
+    <w:p>
+      <w:pPr>
+        <w:jc w:val="both"/>
+      </w:pPr>
       <w:r>
         <w:tab/>
-        <w:t>Hadoop uses HDFS to store files and documents. HDFS is a hadoop distributed File system which provides features like location transparency, fault tolerance etc. But it does not provide content based search and retrieval on files present in the HDFS.</w:t>
-      </w:r>
-    </w:p>
-    <w:p>
+        <w:t xml:space="preserve">Hadoop uses HDFS to store files and documents. HDFS is a </w:t>
+      </w:r>
+      <w:proofErr w:type="spellStart"/>
+      <w:r>
+        <w:t>hadoop</w:t>
+      </w:r>
+      <w:proofErr w:type="spellEnd"/>
+      <w:r>
+        <w:t xml:space="preserve"> distributed File system which provides features like location transparency, fault tolerance etc. But it does not provide content based search and retrieval on files present in the HDFS.</w:t>
+      </w:r>
+    </w:p>
+    <w:p>
+      <w:pPr>
+        <w:jc w:val="both"/>
+      </w:pPr>
       <w:r>
         <w:tab/>
-        <w:t>Tasks like assignments, taking notes from text books and reference books on particular topic, topics for presentation need deep reading and need to go through every document manually just to find relevant content on given topic. Currently present systems are only searching based on document title, author, size, and time but not on content. So to do content based search on big data documents and large text data Haddop framework can be used.</w:t>
-      </w:r>
-    </w:p>
-    <w:p>
+        <w:t xml:space="preserve">Tasks like assignments, taking notes from text books and reference books on particular topic, topics for presentation need deep reading and need to go through every document manually just to find relevant content on given topic. Currently present systems are only searching based on document title, author, size, and time but not on content. So to do content based search on big data documents and large text data </w:t>
+      </w:r>
+      <w:proofErr w:type="spellStart"/>
+      <w:r>
+        <w:t>Haddop</w:t>
+      </w:r>
+      <w:proofErr w:type="spellEnd"/>
+      <w:r>
+        <w:t xml:space="preserve"> framework can be used.</w:t>
+      </w:r>
+    </w:p>
+    <w:p>
+      <w:pPr>
+        <w:jc w:val="both"/>
+      </w:pPr>
       <w:r>
         <w:tab/>
-        <w:t xml:space="preserve">Manually filtering from any kind of unstructured data like PDF is tedious and time consuming, we are developing API for Hadoop finding relevant information from large sets and retrieving the same is main concern. So using Hadoop Big Data management framework consist of HDFS, MapReduce, and HBase, we are developing content based search on PDF </w:t>
+        <w:t xml:space="preserve">Manually filtering from any kind of unstructured data like PDF is tedious and time consuming, we are developing API for Hadoop finding relevant information from large sets and retrieving the same is main concern. So using Hadoop Big Data management framework consist of HDFS, </w:t>
+      </w:r>
+      <w:proofErr w:type="spellStart"/>
+      <w:r>
+        <w:t>MapReduce</w:t>
+      </w:r>
+      <w:proofErr w:type="spellEnd"/>
+      <w:r>
+        <w:t xml:space="preserve">, and </w:t>
+      </w:r>
+      <w:proofErr w:type="spellStart"/>
+      <w:r>
+        <w:t>HBase</w:t>
+      </w:r>
+      <w:proofErr w:type="spellEnd"/>
+      <w:r>
+        <w:t xml:space="preserve">, we are developing content based search on PDF </w:t>
       </w:r>
       <w:r>
         <w:lastRenderedPageBreak/>
         <w:t>documents to solve real life problem. So this is basic motivation for the project.</w:t>
       </w:r>
     </w:p>
-    <w:p/>
-    <w:p>
-      <w:pPr>
+    <w:p>
+      <w:pPr>
+        <w:jc w:val="both"/>
+      </w:pPr>
+    </w:p>
+    <w:p>
+      <w:pPr>
+        <w:jc w:val="both"/>
         <w:rPr>
           <w:b/>
         </w:rPr>
@@ -319,17 +638,43 @@
       </w:r>
     </w:p>
     <w:p>
+      <w:pPr>
+        <w:jc w:val="both"/>
+      </w:pPr>
       <w:r>
         <w:tab/>
-        <w:t>As mentioned above, we are providing content based search and retrival on HDFS.</w:t>
-      </w:r>
-    </w:p>
-    <w:p>
-      <w:r>
-        <w:t>So using Hadoop Big Data management framework consist of HDFS, Map-Reduce, and HBase, we developed content based search on PDF documents to solve real life problem.</w:t>
-      </w:r>
-    </w:p>
-    <w:p/>
+        <w:t xml:space="preserve">As mentioned above, we are providing content based search and </w:t>
+      </w:r>
+      <w:proofErr w:type="spellStart"/>
+      <w:r>
+        <w:t>retrival</w:t>
+      </w:r>
+      <w:proofErr w:type="spellEnd"/>
+      <w:r>
+        <w:t xml:space="preserve"> on HDFS.</w:t>
+      </w:r>
+    </w:p>
+    <w:p>
+      <w:pPr>
+        <w:jc w:val="both"/>
+      </w:pPr>
+      <w:r>
+        <w:t xml:space="preserve">So using Hadoop Big Data management framework consist of HDFS, Map-Reduce, and </w:t>
+      </w:r>
+      <w:proofErr w:type="spellStart"/>
+      <w:r>
+        <w:t>HBase</w:t>
+      </w:r>
+      <w:proofErr w:type="spellEnd"/>
+      <w:r>
+        <w:t>, we developed content based search on PDF documents to solve real life problem.</w:t>
+      </w:r>
+    </w:p>
+    <w:p>
+      <w:pPr>
+        <w:jc w:val="both"/>
+      </w:pPr>
+    </w:p>
     <w:p>
       <w:pPr>
         <w:pStyle w:val="Heading1"/>
@@ -349,9 +694,14 @@
         <w:t>MPLIMENTATION</w:t>
       </w:r>
     </w:p>
-    <w:p/>
-    <w:p>
-      <w:pPr>
+    <w:p>
+      <w:pPr>
+        <w:jc w:val="both"/>
+      </w:pPr>
+    </w:p>
+    <w:p>
+      <w:pPr>
+        <w:jc w:val="both"/>
         <w:rPr>
           <w:b/>
         </w:rPr>
@@ -363,8 +713,16 @@
         <w:t>System Architecture:</w:t>
       </w:r>
     </w:p>
-    <w:p/>
-    <w:p>
+    <w:p>
+      <w:pPr>
+        <w:jc w:val="both"/>
+      </w:pPr>
+    </w:p>
+    <w:p>
+      <w:pPr>
+        <w:keepNext/>
+        <w:jc w:val="both"/>
+      </w:pPr>
       <w:r>
         <w:rPr>
           <w:b/>
@@ -422,9 +780,80 @@
         </w:drawing>
       </w:r>
     </w:p>
-    <w:p/>
-    <w:p>
-      <w:pPr>
+    <w:p>
+      <w:pPr>
+        <w:pStyle w:val="Caption"/>
+        <w:jc w:val="both"/>
+      </w:pPr>
+    </w:p>
+    <w:p>
+      <w:pPr>
+        <w:pStyle w:val="Caption"/>
+        <w:jc w:val="center"/>
+        <w:rPr>
+          <w:i w:val="0"/>
+          <w:color w:val="auto"/>
+        </w:rPr>
+      </w:pPr>
+      <w:r>
+        <w:rPr>
+          <w:i w:val="0"/>
+          <w:color w:val="auto"/>
+        </w:rPr>
+        <w:t xml:space="preserve">Figure </w:t>
+      </w:r>
+      <w:r>
+        <w:rPr>
+          <w:i w:val="0"/>
+          <w:color w:val="auto"/>
+        </w:rPr>
+        <w:fldChar w:fldCharType="begin"/>
+      </w:r>
+      <w:r>
+        <w:rPr>
+          <w:i w:val="0"/>
+          <w:color w:val="auto"/>
+        </w:rPr>
+        <w:instrText xml:space="preserve"> SEQ Figure \* ARABIC </w:instrText>
+      </w:r>
+      <w:r>
+        <w:rPr>
+          <w:i w:val="0"/>
+          <w:color w:val="auto"/>
+        </w:rPr>
+        <w:fldChar w:fldCharType="separate"/>
+      </w:r>
+      <w:r>
+        <w:rPr>
+          <w:i w:val="0"/>
+          <w:noProof/>
+          <w:color w:val="auto"/>
+        </w:rPr>
+        <w:t>1</w:t>
+      </w:r>
+      <w:r>
+        <w:rPr>
+          <w:i w:val="0"/>
+          <w:color w:val="auto"/>
+        </w:rPr>
+        <w:fldChar w:fldCharType="end"/>
+      </w:r>
+      <w:r>
+        <w:rPr>
+          <w:i w:val="0"/>
+          <w:color w:val="auto"/>
+        </w:rPr>
+        <w:t xml:space="preserve"> - System Architecture</w:t>
+      </w:r>
+    </w:p>
+    <w:p>
+      <w:pPr>
+        <w:jc w:val="both"/>
+      </w:pPr>
+    </w:p>
+    <w:p>
+      <w:pPr>
+        <w:jc w:val="both"/>
         <w:rPr>
           <w:b/>
         </w:rPr>
@@ -438,6 +867,7 @@
     </w:p>
     <w:p>
       <w:pPr>
+        <w:jc w:val="both"/>
         <w:rPr>
           <w:b/>
         </w:rPr>
@@ -450,9 +880,26 @@
           <w:ilvl w:val="0"/>
           <w:numId w:val="42"/>
         </w:numPr>
-      </w:pPr>
-      <w:r>
-        <w:t>Metadata extraction of documents consist of file name, relevent keywords (Stopwords excluded).</w:t>
+        <w:jc w:val="both"/>
+      </w:pPr>
+      <w:r>
+        <w:t xml:space="preserve">Metadata extraction of documents consist of file name, </w:t>
+      </w:r>
+      <w:proofErr w:type="spellStart"/>
+      <w:r>
+        <w:t>relevent</w:t>
+      </w:r>
+      <w:proofErr w:type="spellEnd"/>
+      <w:r>
+        <w:t xml:space="preserve"> keywords (</w:t>
+      </w:r>
+      <w:proofErr w:type="spellStart"/>
+      <w:r>
+        <w:t>Stopwords</w:t>
+      </w:r>
+      <w:proofErr w:type="spellEnd"/>
+      <w:r>
+        <w:t xml:space="preserve"> excluded).</w:t>
       </w:r>
     </w:p>
     <w:p>
@@ -462,6 +909,7 @@
           <w:ilvl w:val="0"/>
           <w:numId w:val="42"/>
         </w:numPr>
+        <w:jc w:val="both"/>
       </w:pPr>
       <w:r>
         <w:t>Filtering of files before searching for content.</w:t>
@@ -474,14 +922,28 @@
           <w:ilvl w:val="0"/>
           <w:numId w:val="42"/>
         </w:numPr>
-      </w:pPr>
-      <w:r>
-        <w:t>Page by page content  search on filtered documents.</w:t>
-      </w:r>
-    </w:p>
-    <w:p/>
-    <w:p>
-      <w:pPr>
+        <w:jc w:val="both"/>
+      </w:pPr>
+      <w:r>
+        <w:t xml:space="preserve">Page by page </w:t>
+      </w:r>
+      <w:proofErr w:type="gramStart"/>
+      <w:r>
+        <w:t>content  search</w:t>
+      </w:r>
+      <w:proofErr w:type="gramEnd"/>
+      <w:r>
+        <w:t xml:space="preserve"> on filtered documents.</w:t>
+      </w:r>
+    </w:p>
+    <w:p>
+      <w:pPr>
+        <w:jc w:val="both"/>
+      </w:pPr>
+    </w:p>
+    <w:p>
+      <w:pPr>
+        <w:jc w:val="both"/>
         <w:rPr>
           <w:b/>
           <w:bCs/>
@@ -504,6 +966,7 @@
     </w:p>
     <w:p>
       <w:pPr>
+        <w:jc w:val="both"/>
         <w:rPr>
           <w:b/>
           <w:bCs/>
@@ -517,6 +980,7 @@
           <w:ilvl w:val="0"/>
           <w:numId w:val="43"/>
         </w:numPr>
+        <w:jc w:val="both"/>
       </w:pPr>
       <w:r>
         <w:t>Hadoop</w:t>
@@ -529,6 +993,7 @@
           <w:ilvl w:val="0"/>
           <w:numId w:val="43"/>
         </w:numPr>
+        <w:jc w:val="both"/>
       </w:pPr>
       <w:r>
         <w:t>HDFS</w:t>
@@ -541,6 +1006,7 @@
           <w:ilvl w:val="0"/>
           <w:numId w:val="43"/>
         </w:numPr>
+        <w:jc w:val="both"/>
       </w:pPr>
       <w:r>
         <w:t>Map-Reduce</w:t>
@@ -553,13 +1019,17 @@
           <w:ilvl w:val="0"/>
           <w:numId w:val="43"/>
         </w:numPr>
-      </w:pPr>
+        <w:jc w:val="both"/>
+      </w:pPr>
+      <w:proofErr w:type="spellStart"/>
       <w:r>
         <w:t>HBase</w:t>
       </w:r>
-    </w:p>
-    <w:p>
-      <w:pPr>
+      <w:proofErr w:type="spellEnd"/>
+    </w:p>
+    <w:p>
+      <w:pPr>
+        <w:jc w:val="both"/>
         <w:rPr>
           <w:b/>
         </w:rPr>
@@ -567,6 +1037,7 @@
     </w:p>
     <w:p>
       <w:pPr>
+        <w:jc w:val="both"/>
         <w:rPr>
           <w:b/>
           <w:bCs/>
@@ -582,6 +1053,7 @@
     </w:p>
     <w:p>
       <w:pPr>
+        <w:jc w:val="both"/>
         <w:rPr>
           <w:b/>
           <w:bCs/>
@@ -597,7 +1069,10 @@
         </w:numPr>
       </w:pPr>
       <w:r>
-        <w:t>Download CBSA.tar.gz from www.github.com/cbsi/cbsi/</w:t>
+        <w:t>Download CBSA.t</w:t>
+      </w:r>
+      <w:r>
+        <w:t xml:space="preserve">ar.gz </w:t>
       </w:r>
     </w:p>
     <w:p>
@@ -607,9 +1082,18 @@
           <w:ilvl w:val="0"/>
           <w:numId w:val="44"/>
         </w:numPr>
-      </w:pPr>
-      <w:r>
-        <w:t>Extract CBSA.tar.gz to /usr/local</w:t>
+        <w:jc w:val="both"/>
+      </w:pPr>
+      <w:r>
+        <w:t>Extract CBSA.tar.gz to /</w:t>
+      </w:r>
+      <w:proofErr w:type="spellStart"/>
+      <w:r>
+        <w:t>usr</w:t>
+      </w:r>
+      <w:proofErr w:type="spellEnd"/>
+      <w:r>
+        <w:t>/local</w:t>
       </w:r>
     </w:p>
     <w:p>
@@ -619,9 +1103,34 @@
           <w:ilvl w:val="0"/>
           <w:numId w:val="44"/>
         </w:numPr>
-      </w:pPr>
-      <w:r>
-        <w:t>$sudo tar -xvf CBSA.tar.gz -C /usr/local</w:t>
+        <w:jc w:val="both"/>
+      </w:pPr>
+      <w:r>
+        <w:t>$</w:t>
+      </w:r>
+      <w:proofErr w:type="spellStart"/>
+      <w:r>
+        <w:t>sudo</w:t>
+      </w:r>
+      <w:proofErr w:type="spellEnd"/>
+      <w:r>
+        <w:t xml:space="preserve"> tar -</w:t>
+      </w:r>
+      <w:proofErr w:type="spellStart"/>
+      <w:r>
+        <w:t>xvf</w:t>
+      </w:r>
+      <w:proofErr w:type="spellEnd"/>
+      <w:r>
+        <w:t xml:space="preserve"> CBSA.tar.gz -C /</w:t>
+      </w:r>
+      <w:proofErr w:type="spellStart"/>
+      <w:r>
+        <w:t>usr</w:t>
+      </w:r>
+      <w:proofErr w:type="spellEnd"/>
+      <w:r>
+        <w:t>/local</w:t>
       </w:r>
     </w:p>
     <w:p>
@@ -631,9 +1140,34 @@
           <w:ilvl w:val="0"/>
           <w:numId w:val="44"/>
         </w:numPr>
-      </w:pPr>
-      <w:r>
-        <w:t>Open /usr/local/cbsa/etc/conf.xml</w:t>
+        <w:jc w:val="both"/>
+      </w:pPr>
+      <w:r>
+        <w:t>Open /</w:t>
+      </w:r>
+      <w:proofErr w:type="spellStart"/>
+      <w:r>
+        <w:t>usr</w:t>
+      </w:r>
+      <w:proofErr w:type="spellEnd"/>
+      <w:r>
+        <w:t>/local/</w:t>
+      </w:r>
+      <w:proofErr w:type="spellStart"/>
+      <w:r>
+        <w:t>cbsa</w:t>
+      </w:r>
+      <w:proofErr w:type="spellEnd"/>
+      <w:r>
+        <w:t>/</w:t>
+      </w:r>
+      <w:proofErr w:type="spellStart"/>
+      <w:r>
+        <w:t>etc</w:t>
+      </w:r>
+      <w:proofErr w:type="spellEnd"/>
+      <w:r>
+        <w:t>/conf.xml</w:t>
       </w:r>
     </w:p>
     <w:p>
@@ -643,14 +1177,73 @@
           <w:ilvl w:val="0"/>
           <w:numId w:val="44"/>
         </w:numPr>
-      </w:pPr>
-      <w:r>
-        <w:t>Provide dataset_path,  temp_path, wc_result_path,  result_pdf_path, storage_mode, online_mode.</w:t>
-      </w:r>
-    </w:p>
-    <w:p/>
-    <w:p>
-      <w:pPr>
+        <w:jc w:val="both"/>
+      </w:pPr>
+      <w:r>
+        <w:t xml:space="preserve">Provide </w:t>
+      </w:r>
+      <w:proofErr w:type="spellStart"/>
+      <w:r>
+        <w:t>dataset_path</w:t>
+      </w:r>
+      <w:proofErr w:type="spellEnd"/>
+      <w:proofErr w:type="gramStart"/>
+      <w:r>
+        <w:t xml:space="preserve">,  </w:t>
+      </w:r>
+      <w:proofErr w:type="spellStart"/>
+      <w:r>
+        <w:t>temp</w:t>
+      </w:r>
+      <w:proofErr w:type="gramEnd"/>
+      <w:r>
+        <w:t>_path</w:t>
+      </w:r>
+      <w:proofErr w:type="spellEnd"/>
+      <w:r>
+        <w:t xml:space="preserve">, </w:t>
+      </w:r>
+      <w:proofErr w:type="spellStart"/>
+      <w:r>
+        <w:t>wc_result_path</w:t>
+      </w:r>
+      <w:proofErr w:type="spellEnd"/>
+      <w:r>
+        <w:t xml:space="preserve">,  </w:t>
+      </w:r>
+      <w:proofErr w:type="spellStart"/>
+      <w:r>
+        <w:t>result_pdf_path</w:t>
+      </w:r>
+      <w:proofErr w:type="spellEnd"/>
+      <w:r>
+        <w:t xml:space="preserve">, </w:t>
+      </w:r>
+      <w:proofErr w:type="spellStart"/>
+      <w:r>
+        <w:t>storage_mode</w:t>
+      </w:r>
+      <w:proofErr w:type="spellEnd"/>
+      <w:r>
+        <w:t xml:space="preserve">, </w:t>
+      </w:r>
+      <w:proofErr w:type="spellStart"/>
+      <w:r>
+        <w:t>online_mode</w:t>
+      </w:r>
+      <w:proofErr w:type="spellEnd"/>
+      <w:r>
+        <w:t>.</w:t>
+      </w:r>
+    </w:p>
+    <w:p>
+      <w:pPr>
+        <w:jc w:val="both"/>
+      </w:pPr>
+    </w:p>
+    <w:p>
+      <w:pPr>
+        <w:jc w:val="both"/>
         <w:rPr>
           <w:b/>
           <w:bCs/>
@@ -663,6 +1256,17 @@
         </w:rPr>
         <w:t>Using API:</w:t>
       </w:r>
+    </w:p>
+    <w:p>
+      <w:pPr>
+        <w:jc w:val="both"/>
+        <w:rPr>
+          <w:b/>
+          <w:bCs/>
+        </w:rPr>
+      </w:pPr>
+      <w:bookmarkStart w:id="1" w:name="_GoBack"/>
+      <w:bookmarkEnd w:id="1"/>
     </w:p>
     <w:p>
       <w:pPr>
@@ -671,10 +1275,18 @@
           <w:ilvl w:val="0"/>
           <w:numId w:val="45"/>
         </w:numPr>
-      </w:pPr>
-      <w:r>
-        <w:lastRenderedPageBreak/>
-        <w:t>Add cbsa.jar dependancy to any java project build path.</w:t>
+        <w:jc w:val="both"/>
+      </w:pPr>
+      <w:r>
+        <w:t xml:space="preserve">Add cbsa.jar </w:t>
+      </w:r>
+      <w:proofErr w:type="spellStart"/>
+      <w:r>
+        <w:t>dependancy</w:t>
+      </w:r>
+      <w:proofErr w:type="spellEnd"/>
+      <w:r>
+        <w:t xml:space="preserve"> to any java project build path.</w:t>
       </w:r>
     </w:p>
     <w:p>
@@ -684,9 +1296,18 @@
           <w:ilvl w:val="0"/>
           <w:numId w:val="45"/>
         </w:numPr>
-      </w:pPr>
-      <w:r>
-        <w:t>For maven projects add dependancy to pom.xml.</w:t>
+        <w:jc w:val="both"/>
+      </w:pPr>
+      <w:r>
+        <w:t xml:space="preserve">For maven projects add </w:t>
+      </w:r>
+      <w:proofErr w:type="spellStart"/>
+      <w:r>
+        <w:t>dependancy</w:t>
+      </w:r>
+      <w:proofErr w:type="spellEnd"/>
+      <w:r>
+        <w:t xml:space="preserve"> to pom.xml.</w:t>
       </w:r>
     </w:p>
     <w:p>
@@ -696,12 +1317,25 @@
           <w:ilvl w:val="0"/>
           <w:numId w:val="45"/>
         </w:numPr>
-      </w:pPr>
-      <w:r>
-        <w:t>Import cbsi packages and classes to java source code.</w:t>
-      </w:r>
-    </w:p>
-    <w:p/>
+        <w:jc w:val="both"/>
+      </w:pPr>
+      <w:r>
+        <w:t xml:space="preserve">Import </w:t>
+      </w:r>
+      <w:proofErr w:type="spellStart"/>
+      <w:r>
+        <w:t>cbsi</w:t>
+      </w:r>
+      <w:proofErr w:type="spellEnd"/>
+      <w:r>
+        <w:t xml:space="preserve"> packages and classes to java source code.</w:t>
+      </w:r>
+    </w:p>
+    <w:p>
+      <w:pPr>
+        <w:jc w:val="both"/>
+      </w:pPr>
+    </w:p>
     <w:p>
       <w:pPr>
         <w:pStyle w:val="Heading1"/>
@@ -734,9 +1368,14 @@
         <w:t>PI</w:t>
       </w:r>
     </w:p>
-    <w:p/>
-    <w:p>
-      <w:pPr>
+    <w:p>
+      <w:pPr>
+        <w:jc w:val="both"/>
+      </w:pPr>
+    </w:p>
+    <w:p>
+      <w:pPr>
+        <w:jc w:val="both"/>
         <w:rPr>
           <w:b/>
         </w:rPr>
@@ -755,14 +1394,38 @@
       </w:r>
     </w:p>
     <w:p>
+      <w:pPr>
+        <w:jc w:val="both"/>
+      </w:pPr>
       <w:r>
         <w:tab/>
-        <w:t>The Hadoop Distributed Processing Framework and several components of its ecosystem generally does not provide a feature of extracting contents from a document using a distributed approach using MapReduce.This Framework fairly solves the problem of Content Based Search and Retrieval on any kind of documents but we are limiting our scope just for PDF files in this current release.The Content based search and retrieval here in this API has two very important components which are as follows:-</w:t>
-      </w:r>
-    </w:p>
-    <w:p/>
-    <w:p>
-      <w:pPr>
+        <w:t xml:space="preserve">The Hadoop Distributed Processing Framework and several components of its ecosystem generally does not provide a feature of extracting contents from a document using a distributed approach using </w:t>
+      </w:r>
+      <w:proofErr w:type="spellStart"/>
+      <w:r>
+        <w:t>MapReduce.This</w:t>
+      </w:r>
+      <w:proofErr w:type="spellEnd"/>
+      <w:r>
+        <w:t xml:space="preserve"> Framework fairly solves the problem of Content Based Search and Retrieval on any kind of documents but we are limiting our scope just for PDF files in this current </w:t>
+      </w:r>
+      <w:proofErr w:type="spellStart"/>
+      <w:r>
+        <w:t>release.The</w:t>
+      </w:r>
+      <w:proofErr w:type="spellEnd"/>
+      <w:r>
+        <w:t xml:space="preserve"> Content based search and retrieval here in this API has two very important components which are as follows:-</w:t>
+      </w:r>
+    </w:p>
+    <w:p>
+      <w:pPr>
+        <w:jc w:val="both"/>
+      </w:pPr>
+    </w:p>
+    <w:p>
+      <w:pPr>
+        <w:jc w:val="both"/>
         <w:rPr>
           <w:b/>
         </w:rPr>
@@ -783,17 +1446,28 @@
     <w:p>
       <w:pPr>
         <w:ind w:firstLine="202"/>
+        <w:jc w:val="both"/>
         <w:rPr>
           <w:b/>
         </w:rPr>
       </w:pPr>
       <w:r>
-        <w:t>Extracts relevant keywords from each document parallely</w:t>
-      </w:r>
-    </w:p>
-    <w:p/>
-    <w:p>
-      <w:pPr>
+        <w:t xml:space="preserve">Extracts relevant keywords from each document </w:t>
+      </w:r>
+      <w:proofErr w:type="spellStart"/>
+      <w:r>
+        <w:t>parallely</w:t>
+      </w:r>
+      <w:proofErr w:type="spellEnd"/>
+    </w:p>
+    <w:p>
+      <w:pPr>
+        <w:jc w:val="both"/>
+      </w:pPr>
+    </w:p>
+    <w:p>
+      <w:pPr>
+        <w:jc w:val="both"/>
         <w:rPr>
           <w:b/>
         </w:rPr>
@@ -814,14 +1488,20 @@
     <w:p>
       <w:pPr>
         <w:ind w:firstLine="202"/>
+        <w:jc w:val="both"/>
       </w:pPr>
       <w:r>
         <w:t>Finds the contents in the relevant pages and retrieves the output containing those relevant pages in the output File finally</w:t>
       </w:r>
     </w:p>
-    <w:p/>
-    <w:p>
-      <w:pPr>
+    <w:p>
+      <w:pPr>
+        <w:jc w:val="both"/>
+      </w:pPr>
+    </w:p>
+    <w:p>
+      <w:pPr>
+        <w:jc w:val="both"/>
         <w:rPr>
           <w:b/>
         </w:rPr>
@@ -842,14 +1522,44 @@
     <w:p>
       <w:pPr>
         <w:ind w:firstLine="202"/>
-      </w:pPr>
-      <w:r>
-        <w:t>Initially the CBSA before use must be configured for the various user defined parameters critical for the execution of API inside the conf.xml located in the etc directory in the root of the API.For eg. The DATASET_PATH is the location used for storing all the documents in the file system.</w:t>
-      </w:r>
-    </w:p>
-    <w:p/>
-    <w:p>
-      <w:pPr>
+        <w:jc w:val="both"/>
+      </w:pPr>
+      <w:r>
+        <w:t xml:space="preserve">Initially the CBSA before use must be configured for the various user defined parameters critical for the execution of API inside the conf.xml located in the </w:t>
+      </w:r>
+      <w:proofErr w:type="spellStart"/>
+      <w:r>
+        <w:t>etc</w:t>
+      </w:r>
+      <w:proofErr w:type="spellEnd"/>
+      <w:r>
+        <w:t xml:space="preserve"> directory in the root of the </w:t>
+      </w:r>
+      <w:proofErr w:type="spellStart"/>
+      <w:r>
+        <w:t>API.For</w:t>
+      </w:r>
+      <w:proofErr w:type="spellEnd"/>
+      <w:r>
+        <w:t xml:space="preserve"> </w:t>
+      </w:r>
+      <w:proofErr w:type="spellStart"/>
+      <w:r>
+        <w:t>eg</w:t>
+      </w:r>
+      <w:proofErr w:type="spellEnd"/>
+      <w:r>
+        <w:t>. The DATASET_PATH is the location used for storing all the documents in the file system.</w:t>
+      </w:r>
+    </w:p>
+    <w:p>
+      <w:pPr>
+        <w:jc w:val="both"/>
+      </w:pPr>
+    </w:p>
+    <w:p>
+      <w:pPr>
+        <w:jc w:val="both"/>
         <w:rPr>
           <w:b/>
         </w:rPr>
@@ -870,42 +1580,115 @@
     <w:p>
       <w:pPr>
         <w:ind w:firstLine="202"/>
-      </w:pPr>
-      <w:r>
-        <w:t>Each and every document in the DATASET_PATH is traversed recursively for finding the list of PDF Documents.Also each and every document present in it provided to the Hadoop Mapreduce as a Job which distributively extracts the relevant keywords from the documents and stores them in a metadata storage database.This will be used for indexing each and every document in the Hbase for quick retrieval of Metadata from the database.</w:t>
-      </w:r>
-    </w:p>
-    <w:p/>
-    <w:p>
-      <w:pPr>
+        <w:jc w:val="both"/>
+      </w:pPr>
+      <w:r>
+        <w:t xml:space="preserve">Each and every document in the DATASET_PATH is traversed recursively for finding the list of PDF </w:t>
+      </w:r>
+      <w:proofErr w:type="spellStart"/>
+      <w:r>
+        <w:t>Documents.Also</w:t>
+      </w:r>
+      <w:proofErr w:type="spellEnd"/>
+      <w:r>
+        <w:t xml:space="preserve"> each and every document present in it provided to the Hadoop </w:t>
+      </w:r>
+      <w:proofErr w:type="spellStart"/>
+      <w:r>
+        <w:t>Mapreduce</w:t>
+      </w:r>
+      <w:proofErr w:type="spellEnd"/>
+      <w:r>
+        <w:t xml:space="preserve"> as a Job which </w:t>
+      </w:r>
+      <w:proofErr w:type="spellStart"/>
+      <w:r>
+        <w:t>distributively</w:t>
+      </w:r>
+      <w:proofErr w:type="spellEnd"/>
+      <w:r>
+        <w:t xml:space="preserve"> extracts the relevant keywords from the documents and stores them in a metadata storage </w:t>
+      </w:r>
+      <w:proofErr w:type="spellStart"/>
+      <w:r>
+        <w:t>database.This</w:t>
+      </w:r>
+      <w:proofErr w:type="spellEnd"/>
+      <w:r>
+        <w:t xml:space="preserve"> will be used for indexing each and every document in the </w:t>
+      </w:r>
+      <w:proofErr w:type="spellStart"/>
+      <w:r>
+        <w:t>Hbase</w:t>
+      </w:r>
+      <w:proofErr w:type="spellEnd"/>
+      <w:r>
+        <w:t xml:space="preserve"> for quick retrieval of Metadata from the database.</w:t>
+      </w:r>
+    </w:p>
+    <w:p>
+      <w:pPr>
+        <w:jc w:val="both"/>
+      </w:pPr>
+    </w:p>
+    <w:p>
+      <w:pPr>
+        <w:jc w:val="both"/>
         <w:rPr>
           <w:b/>
         </w:rPr>
       </w:pPr>
+      <w:proofErr w:type="spellStart"/>
       <w:r>
         <w:rPr>
           <w:b/>
         </w:rPr>
-        <w:t>Stopwords Removal</w:t>
-      </w:r>
+        <w:t>Stopwords</w:t>
+      </w:r>
+      <w:proofErr w:type="spellEnd"/>
       <w:r>
         <w:rPr>
           <w:b/>
         </w:rPr>
+        <w:t xml:space="preserve"> Removal</w:t>
+      </w:r>
+      <w:r>
+        <w:rPr>
+          <w:b/>
+        </w:rPr>
         <w:t xml:space="preserve">: </w:t>
       </w:r>
     </w:p>
     <w:p>
       <w:pPr>
         <w:ind w:firstLine="202"/>
-      </w:pPr>
-      <w:r>
-        <w:t>StopWords are the words which are not so important redundant inside a document which are removed before the mapping phase so that they can be ignored during the mapping phase where the wordcount operation takes place.</w:t>
-      </w:r>
-    </w:p>
-    <w:p/>
-    <w:p>
-      <w:pPr>
+        <w:jc w:val="both"/>
+      </w:pPr>
+      <w:proofErr w:type="spellStart"/>
+      <w:r>
+        <w:t>StopWords</w:t>
+      </w:r>
+      <w:proofErr w:type="spellEnd"/>
+      <w:r>
+        <w:t xml:space="preserve"> are the words which are not so important redundant inside a document which are removed before the mapping phase so that they can be ignored during the mapping phase where the </w:t>
+      </w:r>
+      <w:proofErr w:type="spellStart"/>
+      <w:r>
+        <w:t>wordcount</w:t>
+      </w:r>
+      <w:proofErr w:type="spellEnd"/>
+      <w:r>
+        <w:t xml:space="preserve"> operation takes place.</w:t>
+      </w:r>
+    </w:p>
+    <w:p>
+      <w:pPr>
+        <w:jc w:val="both"/>
+      </w:pPr>
+    </w:p>
+    <w:p>
+      <w:pPr>
+        <w:jc w:val="both"/>
         <w:rPr>
           <w:b/>
         </w:rPr>
@@ -914,41 +1697,134 @@
         <w:rPr>
           <w:b/>
         </w:rPr>
-        <w:t>Hadoop Mapreduce</w:t>
-      </w:r>
+        <w:t xml:space="preserve">Hadoop </w:t>
+      </w:r>
+      <w:proofErr w:type="spellStart"/>
       <w:r>
         <w:rPr>
           <w:b/>
         </w:rPr>
+        <w:t>Mapreduce</w:t>
+      </w:r>
+      <w:proofErr w:type="spellEnd"/>
+      <w:r>
+        <w:rPr>
+          <w:b/>
+        </w:rPr>
         <w:t xml:space="preserve">: </w:t>
       </w:r>
     </w:p>
     <w:p>
       <w:pPr>
         <w:ind w:firstLine="202"/>
-      </w:pPr>
-      <w:r>
-        <w:t>The Hadoop by-default does not provide any mechanism for creating key value pairs on the files other than .txt files. Therfore it is very much necessary to create a customised InputFormat which accepts PDF documented files as input. The InputFormat describes the methods to read data from a file into the Mapper instances of Hadoop.</w:t>
-      </w:r>
-    </w:p>
-    <w:p>
+        <w:jc w:val="both"/>
+      </w:pPr>
+      <w:r>
+        <w:t xml:space="preserve">The Hadoop by-default does not provide any mechanism for creating key value pairs on the files other than .txt files. </w:t>
+      </w:r>
+      <w:proofErr w:type="spellStart"/>
+      <w:r>
+        <w:t>Therfore</w:t>
+      </w:r>
+      <w:proofErr w:type="spellEnd"/>
+      <w:r>
+        <w:t xml:space="preserve"> it is very much necessary to create a </w:t>
+      </w:r>
+      <w:proofErr w:type="spellStart"/>
+      <w:r>
+        <w:t>customised</w:t>
+      </w:r>
+      <w:proofErr w:type="spellEnd"/>
+      <w:r>
+        <w:t xml:space="preserve"> </w:t>
+      </w:r>
+      <w:proofErr w:type="spellStart"/>
+      <w:r>
+        <w:t>InputFormat</w:t>
+      </w:r>
+      <w:proofErr w:type="spellEnd"/>
+      <w:r>
+        <w:t xml:space="preserve"> which accepts PDF documented files as input. The </w:t>
+      </w:r>
+      <w:proofErr w:type="spellStart"/>
+      <w:r>
+        <w:t>InputFormat</w:t>
+      </w:r>
+      <w:proofErr w:type="spellEnd"/>
+      <w:r>
+        <w:t xml:space="preserve"> describes the methods to read data from a file into the Mapper instances of Hadoop.</w:t>
+      </w:r>
+    </w:p>
+    <w:p>
+      <w:pPr>
+        <w:jc w:val="both"/>
+      </w:pPr>
       <w:r>
         <w:lastRenderedPageBreak/>
         <w:t>A split length is the size of the split data (in bytes), while locations is the list of node names where the data for the split would be local. Split locations are a way for a scheduler to decide on which particular machine to execute this split.</w:t>
       </w:r>
     </w:p>
     <w:p>
-      <w:r>
-        <w:t>The RecordReader associated with PDFInputFormat is there to handle the splits that do not necessarily correspond neatly to line-ending boundaries. In fact, the RecordReader will read past the theoretical end of a split to the end of a line in one record. The reader associated with the next split in the file will scan for the first full line in the split to begin processing that fragment. All RecordReader implementations must use some similar logic to ensure that they do not miss records that span InputSplit boundaries.</w:t>
-      </w:r>
-    </w:p>
-    <w:p/>
-    <w:p>
-      <w:pPr>
+      <w:pPr>
+        <w:jc w:val="both"/>
+      </w:pPr>
+      <w:r>
+        <w:t xml:space="preserve">The </w:t>
+      </w:r>
+      <w:proofErr w:type="spellStart"/>
+      <w:r>
+        <w:t>RecordReader</w:t>
+      </w:r>
+      <w:proofErr w:type="spellEnd"/>
+      <w:r>
+        <w:t xml:space="preserve"> associated with </w:t>
+      </w:r>
+      <w:proofErr w:type="spellStart"/>
+      <w:r>
+        <w:t>PDFInputFormat</w:t>
+      </w:r>
+      <w:proofErr w:type="spellEnd"/>
+      <w:r>
+        <w:t xml:space="preserve"> is there to handle the splits that do not necessarily correspond neatly to line-ending boundaries. In fact, the </w:t>
+      </w:r>
+      <w:proofErr w:type="spellStart"/>
+      <w:r>
+        <w:t>RecordReader</w:t>
+      </w:r>
+      <w:proofErr w:type="spellEnd"/>
+      <w:r>
+        <w:t xml:space="preserve"> will read past the theoretical end of a split to the end of a line in one record. The reader associated with the next split in the file will scan for the first full line in the split to begin processing that fragment. All </w:t>
+      </w:r>
+      <w:proofErr w:type="spellStart"/>
+      <w:r>
+        <w:t>RecordReader</w:t>
+      </w:r>
+      <w:proofErr w:type="spellEnd"/>
+      <w:r>
+        <w:t xml:space="preserve"> implementations must use some similar logic to ensure that they do not miss records that span </w:t>
+      </w:r>
+      <w:proofErr w:type="spellStart"/>
+      <w:r>
+        <w:t>InputSplit</w:t>
+      </w:r>
+      <w:proofErr w:type="spellEnd"/>
+      <w:r>
+        <w:t xml:space="preserve"> boundaries.</w:t>
+      </w:r>
+    </w:p>
+    <w:p>
+      <w:pPr>
+        <w:jc w:val="both"/>
+      </w:pPr>
+    </w:p>
+    <w:p>
+      <w:pPr>
+        <w:jc w:val="both"/>
         <w:rPr>
           <w:b/>
         </w:rPr>
       </w:pPr>
+      <w:proofErr w:type="spellStart"/>
       <w:r>
         <w:rPr>
           <w:b/>
@@ -961,6 +1837,7 @@
         </w:rPr>
         <w:t>ase</w:t>
       </w:r>
+      <w:proofErr w:type="spellEnd"/>
       <w:r>
         <w:rPr>
           <w:b/>
@@ -969,14 +1846,22 @@
       </w:r>
     </w:p>
     <w:p>
+      <w:pPr>
+        <w:jc w:val="both"/>
+      </w:pPr>
       <w:r>
         <w:tab/>
         <w:t>Here there are two column stores maintained</w:t>
       </w:r>
     </w:p>
-    <w:p/>
-    <w:p>
-      <w:pPr>
+    <w:p>
+      <w:pPr>
+        <w:jc w:val="both"/>
+      </w:pPr>
+    </w:p>
+    <w:p>
+      <w:pPr>
+        <w:jc w:val="both"/>
         <w:rPr>
           <w:b/>
         </w:rPr>
@@ -984,12 +1869,14 @@
       <w:r>
         <w:tab/>
       </w:r>
+      <w:proofErr w:type="spellStart"/>
       <w:r>
         <w:rPr>
           <w:b/>
         </w:rPr>
         <w:t>file_info</w:t>
       </w:r>
+      <w:proofErr w:type="spellEnd"/>
       <w:r>
         <w:rPr>
           <w:b/>
@@ -1000,14 +1887,52 @@
     <w:p>
       <w:pPr>
         <w:ind w:left="202" w:firstLine="202"/>
-      </w:pPr>
-      <w:r>
-        <w:t>The file_info stores the location of the file and other general metadata of the file like filename, filepath, totalpages, domain, subdomain etc about each and every document found in the DATASET_PATH directory.</w:t>
-      </w:r>
-    </w:p>
-    <w:p/>
-    <w:p>
-      <w:pPr>
+        <w:jc w:val="both"/>
+      </w:pPr>
+      <w:r>
+        <w:t xml:space="preserve">The </w:t>
+      </w:r>
+      <w:proofErr w:type="spellStart"/>
+      <w:r>
+        <w:t>file_info</w:t>
+      </w:r>
+      <w:proofErr w:type="spellEnd"/>
+      <w:r>
+        <w:t xml:space="preserve"> stores the location of the file and other general metadata of the file like filename, </w:t>
+      </w:r>
+      <w:proofErr w:type="spellStart"/>
+      <w:r>
+        <w:t>filepath</w:t>
+      </w:r>
+      <w:proofErr w:type="spellEnd"/>
+      <w:r>
+        <w:t xml:space="preserve">, </w:t>
+      </w:r>
+      <w:proofErr w:type="spellStart"/>
+      <w:r>
+        <w:t>totalpages</w:t>
+      </w:r>
+      <w:proofErr w:type="spellEnd"/>
+      <w:r>
+        <w:t xml:space="preserve">, domain, subdomain </w:t>
+      </w:r>
+      <w:proofErr w:type="spellStart"/>
+      <w:r>
+        <w:t>etc</w:t>
+      </w:r>
+      <w:proofErr w:type="spellEnd"/>
+      <w:r>
+        <w:t xml:space="preserve"> about each and every document found in the DATASET_PATH directory.</w:t>
+      </w:r>
+    </w:p>
+    <w:p>
+      <w:pPr>
+        <w:jc w:val="both"/>
+      </w:pPr>
+    </w:p>
+    <w:p>
+      <w:pPr>
+        <w:jc w:val="both"/>
         <w:rPr>
           <w:b/>
         </w:rPr>
@@ -1015,12 +1940,14 @@
       <w:r>
         <w:tab/>
       </w:r>
+      <w:proofErr w:type="spellStart"/>
       <w:r>
         <w:rPr>
           <w:b/>
         </w:rPr>
         <w:t>file_keywords</w:t>
       </w:r>
+      <w:proofErr w:type="spellEnd"/>
       <w:r>
         <w:rPr>
           <w:b/>
@@ -1031,23 +1958,79 @@
     <w:p>
       <w:pPr>
         <w:ind w:left="202" w:firstLine="202"/>
-      </w:pPr>
-      <w:r>
-        <w:t>The file_keywords stores the relevant keywords after applying the StopWords filter to remove the stopwords during the mapping phase and its frequency count of it.It is stored in the fileindex_id format where the fileindex is which document the relevant keyword belongs to and id is the indexing of the relevant keyword.</w:t>
-      </w:r>
-    </w:p>
-    <w:p>
+        <w:jc w:val="both"/>
+      </w:pPr>
+      <w:r>
+        <w:t xml:space="preserve">The </w:t>
+      </w:r>
+      <w:proofErr w:type="spellStart"/>
+      <w:r>
+        <w:t>file_keywords</w:t>
+      </w:r>
+      <w:proofErr w:type="spellEnd"/>
+      <w:r>
+        <w:t xml:space="preserve"> stores the relevant keywords after applying the </w:t>
+      </w:r>
+      <w:proofErr w:type="spellStart"/>
+      <w:r>
+        <w:t>StopWords</w:t>
+      </w:r>
+      <w:proofErr w:type="spellEnd"/>
+      <w:r>
+        <w:t xml:space="preserve"> filter to remove the </w:t>
+      </w:r>
+      <w:proofErr w:type="spellStart"/>
+      <w:r>
+        <w:t>stopwords</w:t>
+      </w:r>
+      <w:proofErr w:type="spellEnd"/>
+      <w:r>
+        <w:t xml:space="preserve"> during the mapping phase and its frequency count of </w:t>
+      </w:r>
+      <w:proofErr w:type="spellStart"/>
+      <w:r>
+        <w:t>it.It</w:t>
+      </w:r>
+      <w:proofErr w:type="spellEnd"/>
+      <w:r>
+        <w:t xml:space="preserve"> is stored in the </w:t>
+      </w:r>
+      <w:proofErr w:type="spellStart"/>
+      <w:r>
+        <w:t>fileindex_id</w:t>
+      </w:r>
+      <w:proofErr w:type="spellEnd"/>
+      <w:r>
+        <w:t xml:space="preserve"> format where the </w:t>
+      </w:r>
+      <w:proofErr w:type="spellStart"/>
+      <w:r>
+        <w:t>fileindex</w:t>
+      </w:r>
+      <w:proofErr w:type="spellEnd"/>
+      <w:r>
+        <w:t xml:space="preserve"> is which document the relevant keyword belongs to and id is the indexing of the relevant keyword.</w:t>
+      </w:r>
+    </w:p>
+    <w:p>
+      <w:pPr>
+        <w:jc w:val="both"/>
+      </w:pPr>
       <w:r>
         <w:tab/>
       </w:r>
     </w:p>
     <w:p>
+      <w:pPr>
+        <w:jc w:val="both"/>
+      </w:pPr>
       <w:r>
         <w:tab/>
       </w:r>
     </w:p>
     <w:p>
       <w:pPr>
+        <w:jc w:val="both"/>
         <w:rPr>
           <w:b/>
         </w:rPr>
@@ -1056,43 +2039,218 @@
         <w:rPr>
           <w:b/>
         </w:rPr>
-        <w:t>Apache PDFBox</w:t>
-      </w:r>
+        <w:t xml:space="preserve">Apache </w:t>
+      </w:r>
+      <w:proofErr w:type="spellStart"/>
       <w:r>
         <w:rPr>
           <w:b/>
         </w:rPr>
+        <w:t>PDFBox</w:t>
+      </w:r>
+      <w:proofErr w:type="spellEnd"/>
+      <w:r>
+        <w:rPr>
+          <w:b/>
+        </w:rPr>
         <w:t xml:space="preserve">: </w:t>
       </w:r>
     </w:p>
     <w:p>
       <w:pPr>
         <w:ind w:firstLine="202"/>
-      </w:pPr>
-      <w:r>
-        <w:t>Here the PdfBOX is the Java Api provided by the Apache Software Foundation used to  parse and process the contents in a Pdf File.Here the PDFBox plays an important role not only in metadata extraction but also in generating the output for the retrieval of result after the content based search takes place.</w:t>
-      </w:r>
-    </w:p>
-    <w:p>
+        <w:jc w:val="both"/>
+      </w:pPr>
+      <w:r>
+        <w:t xml:space="preserve">Here the </w:t>
+      </w:r>
+      <w:proofErr w:type="spellStart"/>
+      <w:r>
+        <w:t>PdfBOX</w:t>
+      </w:r>
+      <w:proofErr w:type="spellEnd"/>
+      <w:r>
+        <w:t xml:space="preserve"> is the Java </w:t>
+      </w:r>
+      <w:proofErr w:type="spellStart"/>
+      <w:r>
+        <w:t>Api</w:t>
+      </w:r>
+      <w:proofErr w:type="spellEnd"/>
+      <w:r>
+        <w:t xml:space="preserve"> provided by the Apache Software Foundation used </w:t>
+      </w:r>
+      <w:proofErr w:type="gramStart"/>
+      <w:r>
+        <w:t>to  parse</w:t>
+      </w:r>
+      <w:proofErr w:type="gramEnd"/>
+      <w:r>
+        <w:t xml:space="preserve"> and process the contents in a Pdf </w:t>
+      </w:r>
+      <w:proofErr w:type="spellStart"/>
+      <w:r>
+        <w:t>File.Here</w:t>
+      </w:r>
+      <w:proofErr w:type="spellEnd"/>
+      <w:r>
+        <w:t xml:space="preserve"> the </w:t>
+      </w:r>
+      <w:proofErr w:type="spellStart"/>
+      <w:r>
+        <w:t>PDFBox</w:t>
+      </w:r>
+      <w:proofErr w:type="spellEnd"/>
+      <w:r>
+        <w:t xml:space="preserve"> plays an important role not only in metadata extraction but also in generating the output for the retrieval of result after the content based search takes place.</w:t>
+      </w:r>
+    </w:p>
+    <w:p>
+      <w:pPr>
+        <w:jc w:val="both"/>
+      </w:pPr>
       <w:r>
         <w:tab/>
-        <w:t>In the metadata extraction each and every line from every document is read from the document and passed to the Mapper where the tokenisation process takes place and the InputFileFormat which reads the Pdf calls the RecordReader which in turn generates the GenericSplits to instantiate the mapper to read line by line distributively to generate the relevant keywords and the frequency count as key-value pairs to be stored in Hbase.</w:t>
-      </w:r>
-    </w:p>
-    <w:p>
+        <w:t xml:space="preserve">In the metadata extraction each and every line from every document is read from the document and passed to the Mapper where the </w:t>
+      </w:r>
+      <w:proofErr w:type="spellStart"/>
+      <w:r>
+        <w:t>tokenisation</w:t>
+      </w:r>
+      <w:proofErr w:type="spellEnd"/>
+      <w:r>
+        <w:t xml:space="preserve"> process takes place and the </w:t>
+      </w:r>
+      <w:proofErr w:type="spellStart"/>
+      <w:r>
+        <w:t>InputFileFormat</w:t>
+      </w:r>
+      <w:proofErr w:type="spellEnd"/>
+      <w:r>
+        <w:t xml:space="preserve"> which reads the Pdf calls the </w:t>
+      </w:r>
+      <w:proofErr w:type="spellStart"/>
+      <w:r>
+        <w:t>RecordReader</w:t>
+      </w:r>
+      <w:proofErr w:type="spellEnd"/>
+      <w:r>
+        <w:t xml:space="preserve"> which in turn generates the </w:t>
+      </w:r>
+      <w:proofErr w:type="spellStart"/>
+      <w:r>
+        <w:t>GenericSplits</w:t>
+      </w:r>
+      <w:proofErr w:type="spellEnd"/>
+      <w:r>
+        <w:t xml:space="preserve"> to instantiate the mapper to read line by line </w:t>
+      </w:r>
+      <w:proofErr w:type="spellStart"/>
+      <w:r>
+        <w:t>distributively</w:t>
+      </w:r>
+      <w:proofErr w:type="spellEnd"/>
+      <w:r>
+        <w:t xml:space="preserve"> to generate the relevant keywords and the frequency count as key-value pairs to be stored in </w:t>
+      </w:r>
+      <w:proofErr w:type="spellStart"/>
+      <w:r>
+        <w:t>Hbase</w:t>
+      </w:r>
+      <w:proofErr w:type="spellEnd"/>
+      <w:r>
+        <w:t>.</w:t>
+      </w:r>
+    </w:p>
+    <w:p>
+      <w:pPr>
+        <w:jc w:val="both"/>
+      </w:pPr>
       <w:r>
         <w:tab/>
-        <w:t>In the Page By Page search each and every page is parsed and scanned by the Java Api provided by PdfBox to find the number of pages as well as the page number to check for the presence of the required content as passed in the query of searchForPages("user_query") mathod of ContentBasedSearch class.</w:t>
-      </w:r>
-    </w:p>
-    <w:p>
+        <w:t xml:space="preserve">In the Page By Page search each and every page is parsed and scanned by the Java </w:t>
+      </w:r>
+      <w:proofErr w:type="spellStart"/>
+      <w:r>
+        <w:t>Api</w:t>
+      </w:r>
+      <w:proofErr w:type="spellEnd"/>
+      <w:r>
+        <w:t xml:space="preserve"> provided by </w:t>
+      </w:r>
+      <w:proofErr w:type="spellStart"/>
+      <w:r>
+        <w:t>PdfBox</w:t>
+      </w:r>
+      <w:proofErr w:type="spellEnd"/>
+      <w:r>
+        <w:t xml:space="preserve"> to find the number of pages as well as the page number to check for the presence of the required content as passed in the query of </w:t>
+      </w:r>
+      <w:proofErr w:type="spellStart"/>
+      <w:proofErr w:type="gramStart"/>
+      <w:r>
+        <w:t>searchForPages</w:t>
+      </w:r>
+      <w:proofErr w:type="spellEnd"/>
+      <w:r>
+        <w:t>(</w:t>
+      </w:r>
+      <w:proofErr w:type="gramEnd"/>
+      <w:r>
+        <w:t>"</w:t>
+      </w:r>
+      <w:proofErr w:type="spellStart"/>
+      <w:r>
+        <w:t>user_query</w:t>
+      </w:r>
+      <w:proofErr w:type="spellEnd"/>
+      <w:r>
+        <w:t xml:space="preserve">") </w:t>
+      </w:r>
+      <w:proofErr w:type="spellStart"/>
+      <w:r>
+        <w:t>mathod</w:t>
+      </w:r>
+      <w:proofErr w:type="spellEnd"/>
+      <w:r>
+        <w:t xml:space="preserve"> of </w:t>
+      </w:r>
+      <w:proofErr w:type="spellStart"/>
+      <w:r>
+        <w:t>ContentBasedSearch</w:t>
+      </w:r>
+      <w:proofErr w:type="spellEnd"/>
+      <w:r>
+        <w:t xml:space="preserve"> class.</w:t>
+      </w:r>
+    </w:p>
+    <w:p>
+      <w:pPr>
+        <w:jc w:val="both"/>
+      </w:pPr>
       <w:r>
         <w:tab/>
-        <w:t>The resultant of the page number list is split and combined to generate the output file contaning the relevant content as the output required by the User.</w:t>
-      </w:r>
-    </w:p>
-    <w:p/>
-    <w:p/>
+        <w:t xml:space="preserve">The resultant of the page number list is split and combined to generate the output file </w:t>
+      </w:r>
+      <w:proofErr w:type="spellStart"/>
+      <w:r>
+        <w:t>contaning</w:t>
+      </w:r>
+      <w:proofErr w:type="spellEnd"/>
+      <w:r>
+        <w:t xml:space="preserve"> the relevant content as the output required by the User.</w:t>
+      </w:r>
+    </w:p>
+    <w:p>
+      <w:pPr>
+        <w:jc w:val="both"/>
+      </w:pPr>
+    </w:p>
+    <w:p>
+      <w:pPr>
+        <w:jc w:val="both"/>
+      </w:pPr>
+    </w:p>
     <w:p>
       <w:pPr>
         <w:pStyle w:val="Heading1"/>
@@ -1113,9 +2271,14 @@
         <w:t>pplications</w:t>
       </w:r>
     </w:p>
-    <w:p/>
-    <w:p>
-      <w:pPr>
+    <w:p>
+      <w:pPr>
+        <w:jc w:val="both"/>
+      </w:pPr>
+    </w:p>
+    <w:p>
+      <w:pPr>
+        <w:jc w:val="both"/>
         <w:rPr>
           <w:b/>
         </w:rPr>
@@ -1129,6 +2292,7 @@
     </w:p>
     <w:p>
       <w:pPr>
+        <w:jc w:val="both"/>
         <w:rPr>
           <w:b/>
         </w:rPr>
@@ -1141,6 +2305,7 @@
           <w:ilvl w:val="0"/>
           <w:numId w:val="46"/>
         </w:numPr>
+        <w:jc w:val="both"/>
       </w:pPr>
       <w:r>
         <w:t>Digital library books</w:t>
@@ -1153,6 +2318,7 @@
           <w:ilvl w:val="0"/>
           <w:numId w:val="46"/>
         </w:numPr>
+        <w:jc w:val="both"/>
       </w:pPr>
       <w:r>
         <w:t>Conference Papers</w:t>
@@ -1165,6 +2331,7 @@
           <w:ilvl w:val="0"/>
           <w:numId w:val="46"/>
         </w:numPr>
+        <w:jc w:val="both"/>
       </w:pPr>
       <w:r>
         <w:t>Private Authorities</w:t>
@@ -1177,6 +2344,7 @@
           <w:ilvl w:val="0"/>
           <w:numId w:val="46"/>
         </w:numPr>
+        <w:jc w:val="both"/>
       </w:pPr>
       <w:r>
         <w:t>Government Authorities</w:t>
@@ -1189,14 +2357,20 @@
           <w:ilvl w:val="0"/>
           <w:numId w:val="46"/>
         </w:numPr>
+        <w:jc w:val="both"/>
       </w:pPr>
       <w:r>
         <w:t>Unstructured text files</w:t>
       </w:r>
     </w:p>
-    <w:p/>
-    <w:p>
-      <w:pPr>
+    <w:p>
+      <w:pPr>
+        <w:jc w:val="both"/>
+      </w:pPr>
+    </w:p>
+    <w:p>
+      <w:pPr>
+        <w:jc w:val="both"/>
         <w:rPr>
           <w:b/>
         </w:rPr>
@@ -1210,6 +2384,7 @@
     </w:p>
     <w:p>
       <w:pPr>
+        <w:jc w:val="both"/>
         <w:rPr>
           <w:b/>
         </w:rPr>
@@ -1222,6 +2397,7 @@
           <w:ilvl w:val="0"/>
           <w:numId w:val="47"/>
         </w:numPr>
+        <w:jc w:val="both"/>
       </w:pPr>
       <w:r>
         <w:t>Web Application</w:t>
@@ -1234,6 +2410,7 @@
           <w:ilvl w:val="0"/>
           <w:numId w:val="47"/>
         </w:numPr>
+        <w:jc w:val="both"/>
       </w:pPr>
       <w:r>
         <w:t>Android Application</w:t>
@@ -1246,6 +2423,7 @@
           <w:ilvl w:val="0"/>
           <w:numId w:val="47"/>
         </w:numPr>
+        <w:jc w:val="both"/>
       </w:pPr>
       <w:r>
         <w:t>Standalone Application</w:t>
@@ -1258,6 +2436,7 @@
           <w:ilvl w:val="0"/>
           <w:numId w:val="47"/>
         </w:numPr>
+        <w:jc w:val="both"/>
       </w:pPr>
       <w:r>
         <w:t>Command Line Interface Application</w:t>
@@ -1266,7 +2445,11 @@
         <w:tab/>
       </w:r>
     </w:p>
-    <w:p/>
+    <w:p>
+      <w:pPr>
+        <w:jc w:val="both"/>
+      </w:pPr>
+    </w:p>
     <w:p>
       <w:pPr>
         <w:pStyle w:val="Heading1"/>
@@ -1299,41 +2482,59 @@
         <w:t>esting</w:t>
       </w:r>
     </w:p>
-    <w:p/>
+    <w:p>
+      <w:pPr>
+        <w:jc w:val="both"/>
+      </w:pPr>
+    </w:p>
     <w:p>
       <w:pPr>
         <w:ind w:firstLine="202"/>
+        <w:jc w:val="both"/>
       </w:pPr>
       <w:r>
         <w:t>This API had been tested for Technical e-books using page by page search algorithm and obtained relevant pages in single pdf file.</w:t>
       </w:r>
     </w:p>
     <w:p>
+      <w:pPr>
+        <w:jc w:val="both"/>
+      </w:pPr>
       <w:r>
         <w:tab/>
-        <w:t>In above test case there were 10 different technical e-books was taken as dataset. Initially the metadata dat</w:t>
-      </w:r>
-      <w:r>
-        <w:t>abase had been maintained  in HB</w:t>
-      </w:r>
-      <w:r>
-        <w:t>ase consist of various relevant keywords in all the documents. These keywords used to filter the documents present in HDFS. In this case, 10 files were filtered to 2 files which was actually related to the test input.</w:t>
-      </w:r>
-    </w:p>
-    <w:p>
+        <w:t xml:space="preserve">In above test case there were 10 different technical e-books was taken as dataset. Initially the metadata database had been </w:t>
+      </w:r>
+      <w:proofErr w:type="gramStart"/>
+      <w:r>
+        <w:t>maintained  in</w:t>
+      </w:r>
+      <w:proofErr w:type="gramEnd"/>
+      <w:r>
+        <w:t xml:space="preserve"> </w:t>
+      </w:r>
+      <w:proofErr w:type="spellStart"/>
+      <w:r>
+        <w:t>HBase</w:t>
+      </w:r>
+      <w:proofErr w:type="spellEnd"/>
+      <w:r>
+        <w:t xml:space="preserve"> consist of various relevant keywords in all the documents. These keywords used to filter the documents present in HDFS. In this case, 10 files were filtered to 2 files which was actually related to the test input.</w:t>
+      </w:r>
+    </w:p>
+    <w:p>
+      <w:pPr>
+        <w:jc w:val="both"/>
+      </w:pPr>
       <w:r>
         <w:tab/>
-        <w:t>After that content based search and retrieval performed on filtered documents using page by page se</w:t>
-      </w:r>
-      <w:r>
-        <w:t xml:space="preserve">arch algorithm. </w:t>
-      </w:r>
-      <w:r>
-        <w:t>Results were fairly accurate.</w:t>
-      </w:r>
-    </w:p>
-    <w:p/>
-    <w:p/>
+        <w:t>After that content based search and retrieval performed on filtered documents using page by page search algorithm. Results were fairly accurate.</w:t>
+      </w:r>
+    </w:p>
+    <w:p>
+      <w:pPr>
+        <w:jc w:val="both"/>
+      </w:pPr>
+    </w:p>
     <w:p>
       <w:pPr>
         <w:pStyle w:val="Heading1"/>
@@ -1343,90 +2544,739 @@
         </w:rPr>
       </w:pPr>
       <w:r>
-        <w:t>F</w:t>
+        <w:t>R</w:t>
       </w:r>
       <w:r>
         <w:rPr>
           <w:sz w:val="16"/>
           <w:szCs w:val="16"/>
         </w:rPr>
-        <w:t xml:space="preserve">uture </w:t>
-      </w:r>
-      <w:r>
-        <w:rPr>
-          <w:szCs w:val="16"/>
-        </w:rPr>
-        <w:t>S</w:t>
-      </w:r>
-      <w:r>
+        <w:t>esults</w:t>
+      </w:r>
+    </w:p>
+    <w:p>
+      <w:pPr>
+        <w:jc w:val="both"/>
+      </w:pPr>
+    </w:p>
+    <w:p>
+      <w:pPr>
+        <w:jc w:val="both"/>
+      </w:pPr>
+      <w:r>
+        <w:t xml:space="preserve">The </w:t>
+      </w:r>
+      <w:r>
+        <w:t>dataset of pdf documents related to android, database, and design pattern technical books.</w:t>
+      </w:r>
+    </w:p>
+    <w:p>
+      <w:pPr>
+        <w:jc w:val="both"/>
+      </w:pPr>
+    </w:p>
+    <w:p>
+      <w:pPr>
+        <w:keepNext/>
+        <w:jc w:val="center"/>
+      </w:pPr>
+      <w:r>
+        <w:pict w14:anchorId="4C8B5370">
+          <v:shapetype id="_x0000_t75" coordsize="21600,21600" o:spt="75" o:preferrelative="t" path="m@4@5l@4@11@9@11@9@5xe" filled="f" stroked="f">
+            <v:stroke joinstyle="miter"/>
+            <v:formulas>
+              <v:f eqn="if lineDrawn pixelLineWidth 0"/>
+              <v:f eqn="sum @0 1 0"/>
+              <v:f eqn="sum 0 0 @1"/>
+              <v:f eqn="prod @2 1 2"/>
+              <v:f eqn="prod @3 21600 pixelWidth"/>
+              <v:f eqn="prod @3 21600 pixelHeight"/>
+              <v:f eqn="sum @0 0 1"/>
+              <v:f eqn="prod @6 1 2"/>
+              <v:f eqn="prod @7 21600 pixelWidth"/>
+              <v:f eqn="sum @8 21600 0"/>
+              <v:f eqn="prod @7 21600 pixelHeight"/>
+              <v:f eqn="sum @10 21600 0"/>
+            </v:formulas>
+            <v:path o:extrusionok="f" gradientshapeok="t" o:connecttype="rect"/>
+            <o:lock v:ext="edit" aspectratio="t"/>
+          </v:shapetype>
+          <v:shape id="_x0000_i1025" type="#_x0000_t75" style="width:235.5pt;height:124.5pt">
+            <v:imagedata r:id="rId9" o:title="dataset"/>
+          </v:shape>
+        </w:pict>
+      </w:r>
+    </w:p>
+    <w:p>
+      <w:pPr>
+        <w:pStyle w:val="Caption"/>
+        <w:jc w:val="center"/>
+        <w:rPr>
+          <w:i w:val="0"/>
+          <w:color w:val="auto"/>
+        </w:rPr>
+      </w:pPr>
+      <w:r>
+        <w:rPr>
+          <w:i w:val="0"/>
+          <w:color w:val="auto"/>
+        </w:rPr>
+        <w:t xml:space="preserve">Figure </w:t>
+      </w:r>
+      <w:r>
+        <w:rPr>
+          <w:i w:val="0"/>
+          <w:color w:val="auto"/>
+        </w:rPr>
+        <w:fldChar w:fldCharType="begin"/>
+      </w:r>
+      <w:r>
+        <w:rPr>
+          <w:i w:val="0"/>
+          <w:color w:val="auto"/>
+        </w:rPr>
+        <w:instrText xml:space="preserve"> SEQ Figure \* ARABIC </w:instrText>
+      </w:r>
+      <w:r>
+        <w:rPr>
+          <w:i w:val="0"/>
+          <w:color w:val="auto"/>
+        </w:rPr>
+        <w:fldChar w:fldCharType="separate"/>
+      </w:r>
+      <w:r>
+        <w:rPr>
+          <w:i w:val="0"/>
+          <w:noProof/>
+          <w:color w:val="auto"/>
+        </w:rPr>
+        <w:t>2</w:t>
+      </w:r>
+      <w:r>
+        <w:rPr>
+          <w:i w:val="0"/>
+          <w:color w:val="auto"/>
+        </w:rPr>
+        <w:fldChar w:fldCharType="end"/>
+      </w:r>
+      <w:r>
+        <w:rPr>
+          <w:i w:val="0"/>
+          <w:color w:val="auto"/>
+        </w:rPr>
+        <w:t xml:space="preserve"> - Dataset</w:t>
+      </w:r>
+    </w:p>
+    <w:p>
+      <w:pPr>
+        <w:jc w:val="both"/>
+      </w:pPr>
+    </w:p>
+    <w:p>
+      <w:pPr>
+        <w:jc w:val="both"/>
+      </w:pPr>
+      <w:r>
+        <w:t>For Example: Input query is “Checkbox”</w:t>
+      </w:r>
+    </w:p>
+    <w:p>
+      <w:pPr>
+        <w:jc w:val="both"/>
+      </w:pPr>
+      <w:r>
+        <w:t>Then API will initially filter relevant documents from above dataset and then run content based search on those documents.</w:t>
+      </w:r>
+    </w:p>
+    <w:p>
+      <w:pPr>
+        <w:jc w:val="both"/>
+      </w:pPr>
+    </w:p>
+    <w:p>
+      <w:pPr>
+        <w:keepNext/>
+        <w:jc w:val="both"/>
+      </w:pPr>
+      <w:r>
+        <w:rPr>
+          <w:noProof/>
+        </w:rPr>
+        <w:lastRenderedPageBreak/>
+        <w:drawing>
+          <wp:inline distT="0" distB="0" distL="0" distR="0" wp14:anchorId="5A76174F" wp14:editId="46A67635">
+            <wp:extent cx="3200400" cy="2128266"/>
+            <wp:effectExtent l="0" t="0" r="0" b="5715"/>
+            <wp:docPr id="1" name="Picture 1" descr="F:\boot\searching-query.png"/>
+            <wp:cNvGraphicFramePr>
+              <a:graphicFrameLocks xmlns:a="http://schemas.openxmlformats.org/drawingml/2006/main" noChangeAspect="1"/>
+            </wp:cNvGraphicFramePr>
+            <a:graphic xmlns:a="http://schemas.openxmlformats.org/drawingml/2006/main">
+              <a:graphicData uri="http://schemas.openxmlformats.org/drawingml/2006/picture">
+                <pic:pic xmlns:pic="http://schemas.openxmlformats.org/drawingml/2006/picture">
+                  <pic:nvPicPr>
+                    <pic:cNvPr id="0" name="Picture 13" descr="F:\boot\searching-query.png"/>
+                    <pic:cNvPicPr>
+                      <a:picLocks noChangeAspect="1" noChangeArrowheads="1"/>
+                    </pic:cNvPicPr>
+                  </pic:nvPicPr>
+                  <pic:blipFill>
+                    <a:blip r:embed="rId10">
+                      <a:extLst>
+                        <a:ext uri="{28A0092B-C50C-407E-A947-70E740481C1C}">
+                          <a14:useLocalDpi xmlns:a14="http://schemas.microsoft.com/office/drawing/2010/main" val="0"/>
+                        </a:ext>
+                      </a:extLst>
+                    </a:blip>
+                    <a:srcRect/>
+                    <a:stretch>
+                      <a:fillRect/>
+                    </a:stretch>
+                  </pic:blipFill>
+                  <pic:spPr bwMode="auto">
+                    <a:xfrm>
+                      <a:off x="0" y="0"/>
+                      <a:ext cx="3200400" cy="2128266"/>
+                    </a:xfrm>
+                    <a:prstGeom prst="rect">
+                      <a:avLst/>
+                    </a:prstGeom>
+                    <a:noFill/>
+                    <a:ln>
+                      <a:noFill/>
+                    </a:ln>
+                  </pic:spPr>
+                </pic:pic>
+              </a:graphicData>
+            </a:graphic>
+          </wp:inline>
+        </w:drawing>
+      </w:r>
+    </w:p>
+    <w:p>
+      <w:pPr>
+        <w:pStyle w:val="Caption"/>
+        <w:jc w:val="center"/>
+        <w:rPr>
+          <w:i w:val="0"/>
+          <w:color w:val="auto"/>
+        </w:rPr>
+      </w:pPr>
+      <w:r>
+        <w:rPr>
+          <w:i w:val="0"/>
+          <w:color w:val="auto"/>
+        </w:rPr>
+        <w:t xml:space="preserve">Figure </w:t>
+      </w:r>
+      <w:r>
+        <w:rPr>
+          <w:i w:val="0"/>
+          <w:color w:val="auto"/>
+        </w:rPr>
+        <w:fldChar w:fldCharType="begin"/>
+      </w:r>
+      <w:r>
+        <w:rPr>
+          <w:i w:val="0"/>
+          <w:color w:val="auto"/>
+        </w:rPr>
+        <w:instrText xml:space="preserve"> SEQ Figure \* ARABIC </w:instrText>
+      </w:r>
+      <w:r>
+        <w:rPr>
+          <w:i w:val="0"/>
+          <w:color w:val="auto"/>
+        </w:rPr>
+        <w:fldChar w:fldCharType="separate"/>
+      </w:r>
+      <w:r>
+        <w:rPr>
+          <w:i w:val="0"/>
+          <w:noProof/>
+          <w:color w:val="auto"/>
+        </w:rPr>
+        <w:t>3</w:t>
+      </w:r>
+      <w:r>
+        <w:rPr>
+          <w:i w:val="0"/>
+          <w:color w:val="auto"/>
+        </w:rPr>
+        <w:fldChar w:fldCharType="end"/>
+      </w:r>
+      <w:r>
+        <w:rPr>
+          <w:i w:val="0"/>
+          <w:color w:val="auto"/>
+        </w:rPr>
+        <w:t xml:space="preserve"> - Input Query</w:t>
+      </w:r>
+    </w:p>
+    <w:p>
+      <w:pPr>
+        <w:jc w:val="both"/>
+      </w:pPr>
+    </w:p>
+    <w:p>
+      <w:pPr>
+        <w:jc w:val="both"/>
+      </w:pPr>
+    </w:p>
+    <w:p>
+      <w:pPr>
+        <w:jc w:val="both"/>
+      </w:pPr>
+      <w:r>
+        <w:t xml:space="preserve">Here one document is filtered which is actually related to input query. The original size of document is large and has around 200 pages. </w:t>
+      </w:r>
+    </w:p>
+    <w:p>
+      <w:pPr>
+        <w:jc w:val="both"/>
+      </w:pPr>
+    </w:p>
+    <w:p>
+      <w:pPr>
+        <w:jc w:val="both"/>
+      </w:pPr>
+    </w:p>
+    <w:p>
+      <w:pPr>
+        <w:keepNext/>
+        <w:jc w:val="both"/>
+      </w:pPr>
+      <w:r>
+        <w:rPr>
+          <w:noProof/>
+        </w:rPr>
+        <w:drawing>
+          <wp:inline distT="0" distB="0" distL="0" distR="0" wp14:anchorId="28C1A204" wp14:editId="28BDDEB2">
+            <wp:extent cx="3200400" cy="3333307"/>
+            <wp:effectExtent l="0" t="0" r="0" b="635"/>
+            <wp:docPr id="2" name="Picture 2" descr="F:\boot\before-results.png"/>
+            <wp:cNvGraphicFramePr>
+              <a:graphicFrameLocks xmlns:a="http://schemas.openxmlformats.org/drawingml/2006/main" noChangeAspect="1"/>
+            </wp:cNvGraphicFramePr>
+            <a:graphic xmlns:a="http://schemas.openxmlformats.org/drawingml/2006/main">
+              <a:graphicData uri="http://schemas.openxmlformats.org/drawingml/2006/picture">
+                <pic:pic xmlns:pic="http://schemas.openxmlformats.org/drawingml/2006/picture">
+                  <pic:nvPicPr>
+                    <pic:cNvPr id="0" name="Picture 14" descr="F:\boot\before-results.png"/>
+                    <pic:cNvPicPr>
+                      <a:picLocks noChangeAspect="1" noChangeArrowheads="1"/>
+                    </pic:cNvPicPr>
+                  </pic:nvPicPr>
+                  <pic:blipFill>
+                    <a:blip r:embed="rId11">
+                      <a:extLst>
+                        <a:ext uri="{28A0092B-C50C-407E-A947-70E740481C1C}">
+                          <a14:useLocalDpi xmlns:a14="http://schemas.microsoft.com/office/drawing/2010/main" val="0"/>
+                        </a:ext>
+                      </a:extLst>
+                    </a:blip>
+                    <a:srcRect/>
+                    <a:stretch>
+                      <a:fillRect/>
+                    </a:stretch>
+                  </pic:blipFill>
+                  <pic:spPr bwMode="auto">
+                    <a:xfrm>
+                      <a:off x="0" y="0"/>
+                      <a:ext cx="3200400" cy="3333307"/>
+                    </a:xfrm>
+                    <a:prstGeom prst="rect">
+                      <a:avLst/>
+                    </a:prstGeom>
+                    <a:noFill/>
+                    <a:ln>
+                      <a:noFill/>
+                    </a:ln>
+                  </pic:spPr>
+                </pic:pic>
+              </a:graphicData>
+            </a:graphic>
+          </wp:inline>
+        </w:drawing>
+      </w:r>
+    </w:p>
+    <w:p>
+      <w:pPr>
+        <w:pStyle w:val="Caption"/>
+        <w:jc w:val="center"/>
+        <w:rPr>
+          <w:i w:val="0"/>
+          <w:color w:val="auto"/>
+        </w:rPr>
+      </w:pPr>
+      <w:r>
+        <w:rPr>
+          <w:i w:val="0"/>
+          <w:color w:val="auto"/>
+        </w:rPr>
+        <w:t xml:space="preserve">Figure </w:t>
+      </w:r>
+      <w:r>
+        <w:rPr>
+          <w:i w:val="0"/>
+          <w:color w:val="auto"/>
+        </w:rPr>
+        <w:fldChar w:fldCharType="begin"/>
+      </w:r>
+      <w:r>
+        <w:rPr>
+          <w:i w:val="0"/>
+          <w:color w:val="auto"/>
+        </w:rPr>
+        <w:instrText xml:space="preserve"> SEQ Figure \* ARABIC </w:instrText>
+      </w:r>
+      <w:r>
+        <w:rPr>
+          <w:i w:val="0"/>
+          <w:color w:val="auto"/>
+        </w:rPr>
+        <w:fldChar w:fldCharType="separate"/>
+      </w:r>
+      <w:r>
+        <w:rPr>
+          <w:i w:val="0"/>
+          <w:noProof/>
+          <w:color w:val="auto"/>
+        </w:rPr>
+        <w:t>4</w:t>
+      </w:r>
+      <w:r>
+        <w:rPr>
+          <w:i w:val="0"/>
+          <w:color w:val="auto"/>
+        </w:rPr>
+        <w:fldChar w:fldCharType="end"/>
+      </w:r>
+      <w:r>
+        <w:rPr>
+          <w:i w:val="0"/>
+          <w:color w:val="auto"/>
+        </w:rPr>
+        <w:t xml:space="preserve"> - Document before search</w:t>
+      </w:r>
+    </w:p>
+    <w:p>
+      <w:pPr>
+        <w:jc w:val="both"/>
+      </w:pPr>
+    </w:p>
+    <w:p>
+      <w:pPr>
+        <w:jc w:val="both"/>
+      </w:pPr>
+    </w:p>
+    <w:p>
+      <w:pPr>
+        <w:jc w:val="both"/>
+      </w:pPr>
+      <w:r>
+        <w:t xml:space="preserve">But after applying content based search on this filtered document output is </w:t>
+      </w:r>
+      <w:r>
+        <w:t>generated</w:t>
+      </w:r>
+      <w:r>
+        <w:t xml:space="preserve"> in single pdf of relevant pages only. Result pdf is around 8 pages.</w:t>
+      </w:r>
+    </w:p>
+    <w:p>
+      <w:pPr>
+        <w:jc w:val="both"/>
+      </w:pPr>
+    </w:p>
+    <w:p>
+      <w:pPr>
+        <w:keepNext/>
+        <w:jc w:val="both"/>
+      </w:pPr>
+      <w:r>
+        <w:rPr>
+          <w:noProof/>
+        </w:rPr>
+        <w:lastRenderedPageBreak/>
+        <w:drawing>
+          <wp:inline distT="0" distB="0" distL="0" distR="0" wp14:anchorId="183960F4" wp14:editId="5947D26B">
+            <wp:extent cx="3200400" cy="3333307"/>
+            <wp:effectExtent l="0" t="0" r="0" b="635"/>
+            <wp:docPr id="3" name="Picture 3" descr="F:\boot\results-obtained.png"/>
+            <wp:cNvGraphicFramePr>
+              <a:graphicFrameLocks xmlns:a="http://schemas.openxmlformats.org/drawingml/2006/main" noChangeAspect="1"/>
+            </wp:cNvGraphicFramePr>
+            <a:graphic xmlns:a="http://schemas.openxmlformats.org/drawingml/2006/main">
+              <a:graphicData uri="http://schemas.openxmlformats.org/drawingml/2006/picture">
+                <pic:pic xmlns:pic="http://schemas.openxmlformats.org/drawingml/2006/picture">
+                  <pic:nvPicPr>
+                    <pic:cNvPr id="0" name="Picture 15" descr="F:\boot\results-obtained.png"/>
+                    <pic:cNvPicPr>
+                      <a:picLocks noChangeAspect="1" noChangeArrowheads="1"/>
+                    </pic:cNvPicPr>
+                  </pic:nvPicPr>
+                  <pic:blipFill>
+                    <a:blip r:embed="rId12">
+                      <a:extLst>
+                        <a:ext uri="{28A0092B-C50C-407E-A947-70E740481C1C}">
+                          <a14:useLocalDpi xmlns:a14="http://schemas.microsoft.com/office/drawing/2010/main" val="0"/>
+                        </a:ext>
+                      </a:extLst>
+                    </a:blip>
+                    <a:srcRect/>
+                    <a:stretch>
+                      <a:fillRect/>
+                    </a:stretch>
+                  </pic:blipFill>
+                  <pic:spPr bwMode="auto">
+                    <a:xfrm>
+                      <a:off x="0" y="0"/>
+                      <a:ext cx="3200400" cy="3333307"/>
+                    </a:xfrm>
+                    <a:prstGeom prst="rect">
+                      <a:avLst/>
+                    </a:prstGeom>
+                    <a:noFill/>
+                    <a:ln>
+                      <a:noFill/>
+                    </a:ln>
+                  </pic:spPr>
+                </pic:pic>
+              </a:graphicData>
+            </a:graphic>
+          </wp:inline>
+        </w:drawing>
+      </w:r>
+    </w:p>
+    <w:p>
+      <w:pPr>
+        <w:pStyle w:val="Caption"/>
+        <w:jc w:val="center"/>
+        <w:rPr>
+          <w:i w:val="0"/>
+          <w:color w:val="auto"/>
+        </w:rPr>
+      </w:pPr>
+      <w:r>
+        <w:rPr>
+          <w:i w:val="0"/>
+          <w:color w:val="auto"/>
+        </w:rPr>
+        <w:t xml:space="preserve">Figure </w:t>
+      </w:r>
+      <w:r>
+        <w:rPr>
+          <w:i w:val="0"/>
+          <w:color w:val="auto"/>
+        </w:rPr>
+        <w:fldChar w:fldCharType="begin"/>
+      </w:r>
+      <w:r>
+        <w:rPr>
+          <w:i w:val="0"/>
+          <w:color w:val="auto"/>
+        </w:rPr>
+        <w:instrText xml:space="preserve"> SEQ Figure \* ARABIC </w:instrText>
+      </w:r>
+      <w:r>
+        <w:rPr>
+          <w:i w:val="0"/>
+          <w:color w:val="auto"/>
+        </w:rPr>
+        <w:fldChar w:fldCharType="separate"/>
+      </w:r>
+      <w:r>
+        <w:rPr>
+          <w:i w:val="0"/>
+          <w:noProof/>
+          <w:color w:val="auto"/>
+        </w:rPr>
+        <w:t>5</w:t>
+      </w:r>
+      <w:r>
+        <w:rPr>
+          <w:i w:val="0"/>
+          <w:color w:val="auto"/>
+        </w:rPr>
+        <w:fldChar w:fldCharType="end"/>
+      </w:r>
+      <w:r>
+        <w:rPr>
+          <w:i w:val="0"/>
+          <w:color w:val="auto"/>
+        </w:rPr>
+        <w:t xml:space="preserve"> - Result PDF</w:t>
+      </w:r>
+    </w:p>
+    <w:p>
+      <w:pPr>
+        <w:jc w:val="both"/>
+      </w:pPr>
+    </w:p>
+    <w:p>
+      <w:pPr>
+        <w:jc w:val="both"/>
+      </w:pPr>
+    </w:p>
+    <w:p>
+      <w:pPr>
+        <w:pStyle w:val="Heading1"/>
         <w:rPr>
           <w:sz w:val="16"/>
           <w:szCs w:val="16"/>
         </w:rPr>
-        <w:t>cope</w:t>
-      </w:r>
-    </w:p>
-    <w:p>
-      <w:pPr>
-        <w:ind w:firstLine="202"/>
-      </w:pPr>
-      <w:r>
-        <w:t>Extending our API further to read scanned text copies and retrieve the data from them would solve further advanced issues. This API again can be extended further to work with Image processing so that it may find a relevant information from the digital images for the end- users.</w:t>
-      </w:r>
-    </w:p>
-    <w:p>
-      <w:r>
-        <w:tab/>
-        <w:t>We can also extend the API of CBSA to work on research paper by implementing a reseach paper parser using the Apache PDFBox so that the content can be extended for Research paper search and retrieval which typically has a two column format of PDF files.</w:t>
-      </w:r>
-    </w:p>
-    <w:p>
-      <w:r>
-        <w:tab/>
-        <w:t>We can also extend the API to work on multiple file formats like ePUB3,mobi,.odt,.docx by implementing the required RecordReader for the Hadoop Mappers to support such formats.</w:t>
-      </w:r>
-    </w:p>
-    <w:p>
-      <w:r>
-        <w:tab/>
-        <w:t>This API can be extended for content based searching and retriving from paragraph.</w:t>
-      </w:r>
-    </w:p>
-    <w:p/>
-    <w:p/>
-    <w:p>
-      <w:pPr>
-        <w:pStyle w:val="Heading1"/>
+      </w:pPr>
+      <w:r>
+        <w:t>F</w:t>
+      </w:r>
+      <w:r>
         <w:rPr>
           <w:sz w:val="16"/>
           <w:szCs w:val="16"/>
         </w:rPr>
-      </w:pPr>
-      <w:r>
-        <w:lastRenderedPageBreak/>
-        <w:t>C</w:t>
+        <w:t xml:space="preserve">uture </w:t>
+      </w:r>
+      <w:r>
+        <w:rPr>
+          <w:szCs w:val="16"/>
+        </w:rPr>
+        <w:t>S</w:t>
       </w:r>
       <w:r>
         <w:rPr>
           <w:sz w:val="16"/>
           <w:szCs w:val="16"/>
         </w:rPr>
+        <w:t>cope</w:t>
+      </w:r>
+    </w:p>
+    <w:p>
+      <w:pPr>
+        <w:ind w:firstLine="202"/>
+        <w:jc w:val="both"/>
+      </w:pPr>
+      <w:r>
+        <w:t>Extending our API further to read scanned text copies and retrieve the data from them would solve further advanced issues. This API again can be extended further to work with Image processing so that it may find a relevant information from the digital images for the end- users.</w:t>
+      </w:r>
+    </w:p>
+    <w:p>
+      <w:pPr>
+        <w:jc w:val="both"/>
+      </w:pPr>
+      <w:r>
+        <w:tab/>
+        <w:t xml:space="preserve">We can also extend the API of CBSA to work on research paper by implementing a </w:t>
+      </w:r>
+      <w:proofErr w:type="spellStart"/>
+      <w:r>
+        <w:t>reseach</w:t>
+      </w:r>
+      <w:proofErr w:type="spellEnd"/>
+      <w:r>
+        <w:t xml:space="preserve"> paper parser using the Apache </w:t>
+      </w:r>
+      <w:proofErr w:type="spellStart"/>
+      <w:r>
+        <w:t>PDFBox</w:t>
+      </w:r>
+      <w:proofErr w:type="spellEnd"/>
+      <w:r>
+        <w:t xml:space="preserve"> so that the content can be extended for Research paper search and retrieval which typically has a two column format of PDF files.</w:t>
+      </w:r>
+    </w:p>
+    <w:p>
+      <w:pPr>
+        <w:jc w:val="both"/>
+      </w:pPr>
+      <w:r>
+        <w:tab/>
+        <w:t>We can also extend the API to work on multiple file formats like ePUB3</w:t>
+      </w:r>
+      <w:proofErr w:type="gramStart"/>
+      <w:r>
+        <w:t>,mobi</w:t>
+      </w:r>
+      <w:proofErr w:type="gramEnd"/>
+      <w:r>
+        <w:t xml:space="preserve">,.odt,.docx by implementing the required </w:t>
+      </w:r>
+      <w:proofErr w:type="spellStart"/>
+      <w:r>
+        <w:t>RecordReader</w:t>
+      </w:r>
+      <w:proofErr w:type="spellEnd"/>
+      <w:r>
+        <w:t xml:space="preserve"> for the Hadoop Mappers to support such formats.</w:t>
+      </w:r>
+    </w:p>
+    <w:p>
+      <w:pPr>
+        <w:jc w:val="both"/>
+      </w:pPr>
+      <w:r>
+        <w:tab/>
+        <w:t xml:space="preserve">This API can be extended for content based searching and </w:t>
+      </w:r>
+      <w:proofErr w:type="spellStart"/>
+      <w:r>
+        <w:t>retriving</w:t>
+      </w:r>
+      <w:proofErr w:type="spellEnd"/>
+      <w:r>
+        <w:t xml:space="preserve"> from paragraph.</w:t>
+      </w:r>
+    </w:p>
+    <w:p>
+      <w:pPr>
+        <w:jc w:val="both"/>
+      </w:pPr>
+    </w:p>
+    <w:p>
+      <w:pPr>
+        <w:jc w:val="both"/>
+      </w:pPr>
+    </w:p>
+    <w:p>
+      <w:pPr>
+        <w:pStyle w:val="Heading1"/>
+        <w:rPr>
+          <w:sz w:val="16"/>
+          <w:szCs w:val="16"/>
+        </w:rPr>
+      </w:pPr>
+      <w:r>
+        <w:t>C</w:t>
+      </w:r>
+      <w:r>
+        <w:rPr>
+          <w:sz w:val="16"/>
+          <w:szCs w:val="16"/>
+        </w:rPr>
         <w:t>onclusion</w:t>
       </w:r>
     </w:p>
     <w:p>
       <w:pPr>
         <w:ind w:firstLine="202"/>
-      </w:pPr>
-      <w:bookmarkStart w:id="1" w:name="_GoBack"/>
-      <w:bookmarkEnd w:id="1"/>
-      <w:r>
-        <w:t>This API is favorable for any system using Hadoop distributed environment to manage their documents and raw data. Thus we have contributed to solve the problem for content based search and retrieval on files in HDFS and Hadoop environment.</w:t>
+        <w:jc w:val="both"/>
+      </w:pPr>
+      <w:r>
+        <w:t xml:space="preserve">This API is favorable for any system using Hadoop </w:t>
+      </w:r>
+      <w:proofErr w:type="gramStart"/>
+      <w:r>
+        <w:t>distributed</w:t>
+      </w:r>
+      <w:proofErr w:type="gramEnd"/>
+      <w:r>
+        <w:t xml:space="preserve"> environment to manage their documents and raw data. Thus we have contributed to solve the problem for content based search and retrieval on files in HDFS and Hadoop environment.</w:t>
       </w:r>
     </w:p>
     <w:p>
       <w:pPr>
         <w:pStyle w:val="ReferenceHead"/>
+        <w:jc w:val="both"/>
       </w:pPr>
     </w:p>
     <w:p>
@@ -1456,12 +3306,10 @@
           <w:sz w:val="20"/>
           <w:szCs w:val="20"/>
         </w:rPr>
-        <w:t>[1] Parul Gupta, Dr. A.K. Sharma, “Content based Indexing in Search Engines using Ontology ”,2010</w:t>
-      </w:r>
-    </w:p>
-    <w:p>
-      <w:pPr>
-        <w:pStyle w:val="FigureCaption"/>
+        <w:t xml:space="preserve">[1] </w:t>
+      </w:r>
+      <w:proofErr w:type="spellStart"/>
+      <w:r>
         <w:rPr>
           <w:rFonts w:ascii="TimesNewRomanPS-ItalicMT" w:hAnsi="TimesNewRomanPS-ItalicMT" w:cs="TimesNewRomanPS-ItalicMT"/>
           <w:i/>
@@ -1469,7 +3317,9 @@
           <w:sz w:val="20"/>
           <w:szCs w:val="20"/>
         </w:rPr>
-      </w:pPr>
+        <w:t>Parul</w:t>
+      </w:r>
+      <w:proofErr w:type="spellEnd"/>
       <w:r>
         <w:rPr>
           <w:rFonts w:ascii="TimesNewRomanPS-ItalicMT" w:hAnsi="TimesNewRomanPS-ItalicMT" w:cs="TimesNewRomanPS-ItalicMT"/>
@@ -1478,12 +3328,10 @@
           <w:sz w:val="20"/>
           <w:szCs w:val="20"/>
         </w:rPr>
-        <w:t>[2] Lars George, ”HBase: The Definitive Guide”, 1st edition, O’Reilly Media, September 2011,   ISBN 9781449396107</w:t>
-      </w:r>
-    </w:p>
-    <w:p>
-      <w:pPr>
-        <w:pStyle w:val="FigureCaption"/>
+        <w:t xml:space="preserve"> Gupta, Dr. A.K. Sharma, “Content based Indexing in Search Engines using </w:t>
+      </w:r>
+      <w:proofErr w:type="gramStart"/>
+      <w:r>
         <w:rPr>
           <w:rFonts w:ascii="TimesNewRomanPS-ItalicMT" w:hAnsi="TimesNewRomanPS-ItalicMT" w:cs="TimesNewRomanPS-ItalicMT"/>
           <w:i/>
@@ -1491,7 +3339,9 @@
           <w:sz w:val="20"/>
           <w:szCs w:val="20"/>
         </w:rPr>
-      </w:pPr>
+        <w:t>Ontology ”</w:t>
+      </w:r>
+      <w:proofErr w:type="gramEnd"/>
       <w:r>
         <w:rPr>
           <w:rFonts w:ascii="TimesNewRomanPS-ItalicMT" w:hAnsi="TimesNewRomanPS-ItalicMT" w:cs="TimesNewRomanPS-ItalicMT"/>
@@ -1500,7 +3350,7 @@
           <w:sz w:val="20"/>
           <w:szCs w:val="20"/>
         </w:rPr>
-        <w:t>[3] Tom White, ”Hadoop: The Definitive Guide”, 1st edition, O’Reilly Media, June 2009, ISBN 9780596521974</w:t>
+        <w:t>,2010</w:t>
       </w:r>
     </w:p>
     <w:p>
@@ -1522,12 +3372,11 @@
           <w:sz w:val="20"/>
           <w:szCs w:val="20"/>
         </w:rPr>
-        <w:t>[4] Apache Hadoop HDFS homepage http://hadoop.apache.org/hdfs/</w:t>
-      </w:r>
-    </w:p>
-    <w:p>
-      <w:pPr>
-        <w:pStyle w:val="FigureCaption"/>
+        <w:lastRenderedPageBreak/>
+        <w:t>[2] Lars George</w:t>
+      </w:r>
+      <w:proofErr w:type="gramStart"/>
+      <w:r>
         <w:rPr>
           <w:rFonts w:ascii="TimesNewRomanPS-ItalicMT" w:hAnsi="TimesNewRomanPS-ItalicMT" w:cs="TimesNewRomanPS-ItalicMT"/>
           <w:i/>
@@ -1535,7 +3384,10 @@
           <w:sz w:val="20"/>
           <w:szCs w:val="20"/>
         </w:rPr>
-      </w:pPr>
+        <w:t>, ”</w:t>
+      </w:r>
+      <w:proofErr w:type="spellStart"/>
+      <w:proofErr w:type="gramEnd"/>
       <w:r>
         <w:rPr>
           <w:rFonts w:ascii="TimesNewRomanPS-ItalicMT" w:hAnsi="TimesNewRomanPS-ItalicMT" w:cs="TimesNewRomanPS-ItalicMT"/>
@@ -1544,12 +3396,10 @@
           <w:sz w:val="20"/>
           <w:szCs w:val="20"/>
         </w:rPr>
-        <w:t>[5] MehulNalinVora ,”Hadoop-HBase for Large-Scale Data”,InnovationLabs,PERC,ICCNT Conference</w:t>
-      </w:r>
-    </w:p>
-    <w:p>
-      <w:pPr>
-        <w:pStyle w:val="FigureCaption"/>
+        <w:t>HBase</w:t>
+      </w:r>
+      <w:proofErr w:type="spellEnd"/>
+      <w:r>
         <w:rPr>
           <w:rFonts w:ascii="TimesNewRomanPS-ItalicMT" w:hAnsi="TimesNewRomanPS-ItalicMT" w:cs="TimesNewRomanPS-ItalicMT"/>
           <w:i/>
@@ -1557,8 +3407,12 @@
           <w:sz w:val="20"/>
           <w:szCs w:val="20"/>
         </w:rPr>
-      </w:pPr>
-      <w:r>
+        <w:t>: The Definitive Guide”, 1st edition, O’Reilly Media, September 2011,   ISBN 9781449396107</w:t>
+      </w:r>
+    </w:p>
+    <w:p>
+      <w:pPr>
+        <w:pStyle w:val="FigureCaption"/>
         <w:rPr>
           <w:rFonts w:ascii="TimesNewRomanPS-ItalicMT" w:hAnsi="TimesNewRomanPS-ItalicMT" w:cs="TimesNewRomanPS-ItalicMT"/>
           <w:i/>
@@ -1566,12 +3420,8 @@
           <w:sz w:val="20"/>
           <w:szCs w:val="20"/>
         </w:rPr>
-        <w:t>[6] YijunBei,ZhenLin,ChenZhao,Xiaojun Zhu ,”HBase System-based Distributed Framework for Searching Large Graph Databases”,ICCNT Conference</w:t>
-      </w:r>
-    </w:p>
-    <w:p>
-      <w:pPr>
-        <w:pStyle w:val="FigureCaption"/>
+      </w:pPr>
+      <w:r>
         <w:rPr>
           <w:rFonts w:ascii="TimesNewRomanPS-ItalicMT" w:hAnsi="TimesNewRomanPS-ItalicMT" w:cs="TimesNewRomanPS-ItalicMT"/>
           <w:i/>
@@ -1579,7 +3429,9 @@
           <w:sz w:val="20"/>
           <w:szCs w:val="20"/>
         </w:rPr>
-      </w:pPr>
+        <w:t>[3] Tom White</w:t>
+      </w:r>
+      <w:proofErr w:type="gramStart"/>
       <w:r>
         <w:rPr>
           <w:rFonts w:ascii="TimesNewRomanPS-ItalicMT" w:hAnsi="TimesNewRomanPS-ItalicMT" w:cs="TimesNewRomanPS-ItalicMT"/>
@@ -1588,17 +3440,9 @@
           <w:sz w:val="20"/>
           <w:szCs w:val="20"/>
         </w:rPr>
-        <w:t>[7] SeemaMaitrey,C.K.”Handling Big Data Efficiently by using Map Reduce Technique”,ICCICT</w:t>
-      </w:r>
-    </w:p>
-    <w:p>
-      <w:pPr>
-        <w:pStyle w:val="FigureCaption"/>
-        <w:rPr>
-          <w:sz w:val="20"/>
-          <w:szCs w:val="20"/>
-        </w:rPr>
-      </w:pPr>
+        <w:t>, ”</w:t>
+      </w:r>
+      <w:proofErr w:type="gramEnd"/>
       <w:r>
         <w:rPr>
           <w:rFonts w:ascii="TimesNewRomanPS-ItalicMT" w:hAnsi="TimesNewRomanPS-ItalicMT" w:cs="TimesNewRomanPS-ItalicMT"/>
@@ -1607,12 +3451,443 @@
           <w:sz w:val="20"/>
           <w:szCs w:val="20"/>
         </w:rPr>
-        <w:t>[8] Maitrey S, Jha. An Integrated Approach for CURE Clustering using Map-Reduce Technique. In Proceedings of Elsevier,ISBN 978-81- 910691-6-3,2 nd August 2013</w:t>
+        <w:t>Hadoop: The Definitive Guide”, 1st edition, O’Reilly Media, June 2009, ISBN 9780596521974</w:t>
+      </w:r>
+    </w:p>
+    <w:p>
+      <w:pPr>
+        <w:pStyle w:val="FigureCaption"/>
+        <w:rPr>
+          <w:rFonts w:ascii="TimesNewRomanPS-ItalicMT" w:hAnsi="TimesNewRomanPS-ItalicMT" w:cs="TimesNewRomanPS-ItalicMT"/>
+          <w:i/>
+          <w:iCs/>
+          <w:sz w:val="20"/>
+          <w:szCs w:val="20"/>
+        </w:rPr>
+      </w:pPr>
+      <w:r>
+        <w:rPr>
+          <w:rFonts w:ascii="TimesNewRomanPS-ItalicMT" w:hAnsi="TimesNewRomanPS-ItalicMT" w:cs="TimesNewRomanPS-ItalicMT"/>
+          <w:i/>
+          <w:iCs/>
+          <w:sz w:val="20"/>
+          <w:szCs w:val="20"/>
+        </w:rPr>
+        <w:t>[4] Apache Hadoop HDFS homepage http://hadoop.apache.org/hdfs/</w:t>
+      </w:r>
+    </w:p>
+    <w:p>
+      <w:pPr>
+        <w:pStyle w:val="FigureCaption"/>
+        <w:rPr>
+          <w:rFonts w:ascii="TimesNewRomanPS-ItalicMT" w:hAnsi="TimesNewRomanPS-ItalicMT" w:cs="TimesNewRomanPS-ItalicMT"/>
+          <w:i/>
+          <w:iCs/>
+          <w:sz w:val="20"/>
+          <w:szCs w:val="20"/>
+        </w:rPr>
+      </w:pPr>
+      <w:r>
+        <w:rPr>
+          <w:rFonts w:ascii="TimesNewRomanPS-ItalicMT" w:hAnsi="TimesNewRomanPS-ItalicMT" w:cs="TimesNewRomanPS-ItalicMT"/>
+          <w:i/>
+          <w:iCs/>
+          <w:sz w:val="20"/>
+          <w:szCs w:val="20"/>
+        </w:rPr>
+        <w:t xml:space="preserve">[5] </w:t>
+      </w:r>
+      <w:proofErr w:type="spellStart"/>
+      <w:proofErr w:type="gramStart"/>
+      <w:r>
+        <w:rPr>
+          <w:rFonts w:ascii="TimesNewRomanPS-ItalicMT" w:hAnsi="TimesNewRomanPS-ItalicMT" w:cs="TimesNewRomanPS-ItalicMT"/>
+          <w:i/>
+          <w:iCs/>
+          <w:sz w:val="20"/>
+          <w:szCs w:val="20"/>
+        </w:rPr>
+        <w:t>MehulNalinVora</w:t>
+      </w:r>
+      <w:proofErr w:type="spellEnd"/>
+      <w:r>
+        <w:rPr>
+          <w:rFonts w:ascii="TimesNewRomanPS-ItalicMT" w:hAnsi="TimesNewRomanPS-ItalicMT" w:cs="TimesNewRomanPS-ItalicMT"/>
+          <w:i/>
+          <w:iCs/>
+          <w:sz w:val="20"/>
+          <w:szCs w:val="20"/>
+        </w:rPr>
+        <w:t xml:space="preserve"> ,</w:t>
+      </w:r>
+      <w:proofErr w:type="gramEnd"/>
+      <w:r>
+        <w:rPr>
+          <w:rFonts w:ascii="TimesNewRomanPS-ItalicMT" w:hAnsi="TimesNewRomanPS-ItalicMT" w:cs="TimesNewRomanPS-ItalicMT"/>
+          <w:i/>
+          <w:iCs/>
+          <w:sz w:val="20"/>
+          <w:szCs w:val="20"/>
+        </w:rPr>
+        <w:t>”Hadoop-</w:t>
+      </w:r>
+      <w:proofErr w:type="spellStart"/>
+      <w:r>
+        <w:rPr>
+          <w:rFonts w:ascii="TimesNewRomanPS-ItalicMT" w:hAnsi="TimesNewRomanPS-ItalicMT" w:cs="TimesNewRomanPS-ItalicMT"/>
+          <w:i/>
+          <w:iCs/>
+          <w:sz w:val="20"/>
+          <w:szCs w:val="20"/>
+        </w:rPr>
+        <w:t>HBase</w:t>
+      </w:r>
+      <w:proofErr w:type="spellEnd"/>
+      <w:r>
+        <w:rPr>
+          <w:rFonts w:ascii="TimesNewRomanPS-ItalicMT" w:hAnsi="TimesNewRomanPS-ItalicMT" w:cs="TimesNewRomanPS-ItalicMT"/>
+          <w:i/>
+          <w:iCs/>
+          <w:sz w:val="20"/>
+          <w:szCs w:val="20"/>
+        </w:rPr>
+        <w:t xml:space="preserve"> for Large-Scale Data”,</w:t>
+      </w:r>
+      <w:proofErr w:type="spellStart"/>
+      <w:r>
+        <w:rPr>
+          <w:rFonts w:ascii="TimesNewRomanPS-ItalicMT" w:hAnsi="TimesNewRomanPS-ItalicMT" w:cs="TimesNewRomanPS-ItalicMT"/>
+          <w:i/>
+          <w:iCs/>
+          <w:sz w:val="20"/>
+          <w:szCs w:val="20"/>
+        </w:rPr>
+        <w:t>InnovationLabs,PERC,ICCNT</w:t>
+      </w:r>
+      <w:proofErr w:type="spellEnd"/>
+      <w:r>
+        <w:rPr>
+          <w:rFonts w:ascii="TimesNewRomanPS-ItalicMT" w:hAnsi="TimesNewRomanPS-ItalicMT" w:cs="TimesNewRomanPS-ItalicMT"/>
+          <w:i/>
+          <w:iCs/>
+          <w:sz w:val="20"/>
+          <w:szCs w:val="20"/>
+        </w:rPr>
+        <w:t xml:space="preserve"> Conference</w:t>
+      </w:r>
+    </w:p>
+    <w:p>
+      <w:pPr>
+        <w:pStyle w:val="FigureCaption"/>
+        <w:rPr>
+          <w:rFonts w:ascii="TimesNewRomanPS-ItalicMT" w:hAnsi="TimesNewRomanPS-ItalicMT" w:cs="TimesNewRomanPS-ItalicMT"/>
+          <w:i/>
+          <w:iCs/>
+          <w:sz w:val="20"/>
+          <w:szCs w:val="20"/>
+        </w:rPr>
+      </w:pPr>
+      <w:r>
+        <w:rPr>
+          <w:rFonts w:ascii="TimesNewRomanPS-ItalicMT" w:hAnsi="TimesNewRomanPS-ItalicMT" w:cs="TimesNewRomanPS-ItalicMT"/>
+          <w:i/>
+          <w:iCs/>
+          <w:sz w:val="20"/>
+          <w:szCs w:val="20"/>
+        </w:rPr>
+        <w:t xml:space="preserve">[6] </w:t>
+      </w:r>
+      <w:proofErr w:type="spellStart"/>
+      <w:r>
+        <w:rPr>
+          <w:rFonts w:ascii="TimesNewRomanPS-ItalicMT" w:hAnsi="TimesNewRomanPS-ItalicMT" w:cs="TimesNewRomanPS-ItalicMT"/>
+          <w:i/>
+          <w:iCs/>
+          <w:sz w:val="20"/>
+          <w:szCs w:val="20"/>
+        </w:rPr>
+        <w:t>YijunBei</w:t>
+      </w:r>
+      <w:proofErr w:type="gramStart"/>
+      <w:r>
+        <w:rPr>
+          <w:rFonts w:ascii="TimesNewRomanPS-ItalicMT" w:hAnsi="TimesNewRomanPS-ItalicMT" w:cs="TimesNewRomanPS-ItalicMT"/>
+          <w:i/>
+          <w:iCs/>
+          <w:sz w:val="20"/>
+          <w:szCs w:val="20"/>
+        </w:rPr>
+        <w:t>,ZhenLin,ChenZhao,Xiaojun</w:t>
+      </w:r>
+      <w:proofErr w:type="spellEnd"/>
+      <w:proofErr w:type="gramEnd"/>
+      <w:r>
+        <w:rPr>
+          <w:rFonts w:ascii="TimesNewRomanPS-ItalicMT" w:hAnsi="TimesNewRomanPS-ItalicMT" w:cs="TimesNewRomanPS-ItalicMT"/>
+          <w:i/>
+          <w:iCs/>
+          <w:sz w:val="20"/>
+          <w:szCs w:val="20"/>
+        </w:rPr>
+        <w:t xml:space="preserve"> Zhu ,”</w:t>
+      </w:r>
+      <w:proofErr w:type="spellStart"/>
+      <w:r>
+        <w:rPr>
+          <w:rFonts w:ascii="TimesNewRomanPS-ItalicMT" w:hAnsi="TimesNewRomanPS-ItalicMT" w:cs="TimesNewRomanPS-ItalicMT"/>
+          <w:i/>
+          <w:iCs/>
+          <w:sz w:val="20"/>
+          <w:szCs w:val="20"/>
+        </w:rPr>
+        <w:t>HBase</w:t>
+      </w:r>
+      <w:proofErr w:type="spellEnd"/>
+      <w:r>
+        <w:rPr>
+          <w:rFonts w:ascii="TimesNewRomanPS-ItalicMT" w:hAnsi="TimesNewRomanPS-ItalicMT" w:cs="TimesNewRomanPS-ItalicMT"/>
+          <w:i/>
+          <w:iCs/>
+          <w:sz w:val="20"/>
+          <w:szCs w:val="20"/>
+        </w:rPr>
+        <w:t xml:space="preserve"> System-based Distributed Framework for Searching Large Graph </w:t>
+      </w:r>
+      <w:proofErr w:type="spellStart"/>
+      <w:r>
+        <w:rPr>
+          <w:rFonts w:ascii="TimesNewRomanPS-ItalicMT" w:hAnsi="TimesNewRomanPS-ItalicMT" w:cs="TimesNewRomanPS-ItalicMT"/>
+          <w:i/>
+          <w:iCs/>
+          <w:sz w:val="20"/>
+          <w:szCs w:val="20"/>
+        </w:rPr>
+        <w:t>Databases”,ICCNT</w:t>
+      </w:r>
+      <w:proofErr w:type="spellEnd"/>
+      <w:r>
+        <w:rPr>
+          <w:rFonts w:ascii="TimesNewRomanPS-ItalicMT" w:hAnsi="TimesNewRomanPS-ItalicMT" w:cs="TimesNewRomanPS-ItalicMT"/>
+          <w:i/>
+          <w:iCs/>
+          <w:sz w:val="20"/>
+          <w:szCs w:val="20"/>
+        </w:rPr>
+        <w:t xml:space="preserve"> Conference</w:t>
+      </w:r>
+    </w:p>
+    <w:p>
+      <w:pPr>
+        <w:pStyle w:val="FigureCaption"/>
+        <w:rPr>
+          <w:rFonts w:ascii="TimesNewRomanPS-ItalicMT" w:hAnsi="TimesNewRomanPS-ItalicMT" w:cs="TimesNewRomanPS-ItalicMT"/>
+          <w:i/>
+          <w:iCs/>
+          <w:sz w:val="20"/>
+          <w:szCs w:val="20"/>
+        </w:rPr>
+      </w:pPr>
+      <w:r>
+        <w:rPr>
+          <w:rFonts w:ascii="TimesNewRomanPS-ItalicMT" w:hAnsi="TimesNewRomanPS-ItalicMT" w:cs="TimesNewRomanPS-ItalicMT"/>
+          <w:i/>
+          <w:iCs/>
+          <w:sz w:val="20"/>
+          <w:szCs w:val="20"/>
+        </w:rPr>
+        <w:t xml:space="preserve">[7] </w:t>
+      </w:r>
+      <w:proofErr w:type="spellStart"/>
+      <w:r>
+        <w:rPr>
+          <w:rFonts w:ascii="TimesNewRomanPS-ItalicMT" w:hAnsi="TimesNewRomanPS-ItalicMT" w:cs="TimesNewRomanPS-ItalicMT"/>
+          <w:i/>
+          <w:iCs/>
+          <w:sz w:val="20"/>
+          <w:szCs w:val="20"/>
+        </w:rPr>
+        <w:t>SeemaMaitrey</w:t>
+      </w:r>
+      <w:proofErr w:type="gramStart"/>
+      <w:r>
+        <w:rPr>
+          <w:rFonts w:ascii="TimesNewRomanPS-ItalicMT" w:hAnsi="TimesNewRomanPS-ItalicMT" w:cs="TimesNewRomanPS-ItalicMT"/>
+          <w:i/>
+          <w:iCs/>
+          <w:sz w:val="20"/>
+          <w:szCs w:val="20"/>
+        </w:rPr>
+        <w:t>,C.K</w:t>
+      </w:r>
+      <w:proofErr w:type="gramEnd"/>
+      <w:r>
+        <w:rPr>
+          <w:rFonts w:ascii="TimesNewRomanPS-ItalicMT" w:hAnsi="TimesNewRomanPS-ItalicMT" w:cs="TimesNewRomanPS-ItalicMT"/>
+          <w:i/>
+          <w:iCs/>
+          <w:sz w:val="20"/>
+          <w:szCs w:val="20"/>
+        </w:rPr>
+        <w:t>.”Handling</w:t>
+      </w:r>
+      <w:proofErr w:type="spellEnd"/>
+      <w:r>
+        <w:rPr>
+          <w:rFonts w:ascii="TimesNewRomanPS-ItalicMT" w:hAnsi="TimesNewRomanPS-ItalicMT" w:cs="TimesNewRomanPS-ItalicMT"/>
+          <w:i/>
+          <w:iCs/>
+          <w:sz w:val="20"/>
+          <w:szCs w:val="20"/>
+        </w:rPr>
+        <w:t xml:space="preserve"> Big Data Efficiently by using Map Reduce </w:t>
+      </w:r>
+      <w:proofErr w:type="spellStart"/>
+      <w:r>
+        <w:rPr>
+          <w:rFonts w:ascii="TimesNewRomanPS-ItalicMT" w:hAnsi="TimesNewRomanPS-ItalicMT" w:cs="TimesNewRomanPS-ItalicMT"/>
+          <w:i/>
+          <w:iCs/>
+          <w:sz w:val="20"/>
+          <w:szCs w:val="20"/>
+        </w:rPr>
+        <w:t>Technique”</w:t>
+      </w:r>
+      <w:proofErr w:type="gramStart"/>
+      <w:r>
+        <w:rPr>
+          <w:rFonts w:ascii="TimesNewRomanPS-ItalicMT" w:hAnsi="TimesNewRomanPS-ItalicMT" w:cs="TimesNewRomanPS-ItalicMT"/>
+          <w:i/>
+          <w:iCs/>
+          <w:sz w:val="20"/>
+          <w:szCs w:val="20"/>
+        </w:rPr>
+        <w:t>,ICCICT</w:t>
+      </w:r>
+      <w:proofErr w:type="spellEnd"/>
+      <w:proofErr w:type="gramEnd"/>
+    </w:p>
+    <w:p>
+      <w:pPr>
+        <w:pStyle w:val="FigureCaption"/>
+        <w:rPr>
+          <w:sz w:val="20"/>
+          <w:szCs w:val="20"/>
+        </w:rPr>
+      </w:pPr>
+      <w:r>
+        <w:rPr>
+          <w:rFonts w:ascii="TimesNewRomanPS-ItalicMT" w:hAnsi="TimesNewRomanPS-ItalicMT" w:cs="TimesNewRomanPS-ItalicMT"/>
+          <w:i/>
+          <w:iCs/>
+          <w:sz w:val="20"/>
+          <w:szCs w:val="20"/>
+        </w:rPr>
+        <w:t xml:space="preserve">[8] </w:t>
+      </w:r>
+      <w:proofErr w:type="spellStart"/>
+      <w:r>
+        <w:rPr>
+          <w:rFonts w:ascii="TimesNewRomanPS-ItalicMT" w:hAnsi="TimesNewRomanPS-ItalicMT" w:cs="TimesNewRomanPS-ItalicMT"/>
+          <w:i/>
+          <w:iCs/>
+          <w:sz w:val="20"/>
+          <w:szCs w:val="20"/>
+        </w:rPr>
+        <w:t>Maitrey</w:t>
+      </w:r>
+      <w:proofErr w:type="spellEnd"/>
+      <w:r>
+        <w:rPr>
+          <w:rFonts w:ascii="TimesNewRomanPS-ItalicMT" w:hAnsi="TimesNewRomanPS-ItalicMT" w:cs="TimesNewRomanPS-ItalicMT"/>
+          <w:i/>
+          <w:iCs/>
+          <w:sz w:val="20"/>
+          <w:szCs w:val="20"/>
+        </w:rPr>
+        <w:t xml:space="preserve"> S, </w:t>
+      </w:r>
+      <w:proofErr w:type="spellStart"/>
+      <w:r>
+        <w:rPr>
+          <w:rFonts w:ascii="TimesNewRomanPS-ItalicMT" w:hAnsi="TimesNewRomanPS-ItalicMT" w:cs="TimesNewRomanPS-ItalicMT"/>
+          <w:i/>
+          <w:iCs/>
+          <w:sz w:val="20"/>
+          <w:szCs w:val="20"/>
+        </w:rPr>
+        <w:t>Jha</w:t>
+      </w:r>
+      <w:proofErr w:type="spellEnd"/>
+      <w:r>
+        <w:rPr>
+          <w:rFonts w:ascii="TimesNewRomanPS-ItalicMT" w:hAnsi="TimesNewRomanPS-ItalicMT" w:cs="TimesNewRomanPS-ItalicMT"/>
+          <w:i/>
+          <w:iCs/>
+          <w:sz w:val="20"/>
+          <w:szCs w:val="20"/>
+        </w:rPr>
+        <w:t xml:space="preserve">. An Integrated Approach for CURE Clustering using Map-Reduce Technique. In Proceedings of </w:t>
+      </w:r>
+      <w:proofErr w:type="spellStart"/>
+      <w:r>
+        <w:rPr>
+          <w:rFonts w:ascii="TimesNewRomanPS-ItalicMT" w:hAnsi="TimesNewRomanPS-ItalicMT" w:cs="TimesNewRomanPS-ItalicMT"/>
+          <w:i/>
+          <w:iCs/>
+          <w:sz w:val="20"/>
+          <w:szCs w:val="20"/>
+        </w:rPr>
+        <w:t>Elsevier</w:t>
+      </w:r>
+      <w:proofErr w:type="gramStart"/>
+      <w:r>
+        <w:rPr>
+          <w:rFonts w:ascii="TimesNewRomanPS-ItalicMT" w:hAnsi="TimesNewRomanPS-ItalicMT" w:cs="TimesNewRomanPS-ItalicMT"/>
+          <w:i/>
+          <w:iCs/>
+          <w:sz w:val="20"/>
+          <w:szCs w:val="20"/>
+        </w:rPr>
+        <w:t>,ISBN</w:t>
+      </w:r>
+      <w:proofErr w:type="spellEnd"/>
+      <w:proofErr w:type="gramEnd"/>
+      <w:r>
+        <w:rPr>
+          <w:rFonts w:ascii="TimesNewRomanPS-ItalicMT" w:hAnsi="TimesNewRomanPS-ItalicMT" w:cs="TimesNewRomanPS-ItalicMT"/>
+          <w:i/>
+          <w:iCs/>
+          <w:sz w:val="20"/>
+          <w:szCs w:val="20"/>
+        </w:rPr>
+        <w:t xml:space="preserve"> 978-81- 910691-6-3,2 </w:t>
+      </w:r>
+      <w:proofErr w:type="spellStart"/>
+      <w:r>
+        <w:rPr>
+          <w:rFonts w:ascii="TimesNewRomanPS-ItalicMT" w:hAnsi="TimesNewRomanPS-ItalicMT" w:cs="TimesNewRomanPS-ItalicMT"/>
+          <w:i/>
+          <w:iCs/>
+          <w:sz w:val="20"/>
+          <w:szCs w:val="20"/>
+        </w:rPr>
+        <w:t>nd</w:t>
+      </w:r>
+      <w:proofErr w:type="spellEnd"/>
+      <w:r>
+        <w:rPr>
+          <w:rFonts w:ascii="TimesNewRomanPS-ItalicMT" w:hAnsi="TimesNewRomanPS-ItalicMT" w:cs="TimesNewRomanPS-ItalicMT"/>
+          <w:i/>
+          <w:iCs/>
+          <w:sz w:val="20"/>
+          <w:szCs w:val="20"/>
+        </w:rPr>
+        <w:t xml:space="preserve"> August 2013</w:t>
       </w:r>
     </w:p>
     <w:sectPr>
-      <w:headerReference w:type="default" r:id="rId9"/>
-      <w:footerReference w:type="default" r:id="rId10"/>
+      <w:headerReference w:type="default" r:id="rId13"/>
+      <w:footerReference w:type="default" r:id="rId14"/>
       <w:type w:val="continuous"/>
       <w:pgSz w:w="12240" w:h="15840" w:code="1"/>
       <w:pgMar w:top="1008" w:right="936" w:bottom="1008" w:left="936" w:header="432" w:footer="432" w:gutter="0"/>
@@ -1692,7 +3967,7 @@
       <w:rPr>
         <w:noProof/>
       </w:rPr>
-      <w:t>4</w:t>
+      <w:t>5</w:t>
     </w:r>
     <w:r>
       <w:fldChar w:fldCharType="end"/>
@@ -4960,6 +7235,24 @@
       <w:contextualSpacing/>
     </w:pPr>
   </w:style>
+  <w:style w:type="paragraph" w:styleId="Caption">
+    <w:name w:val="caption"/>
+    <w:basedOn w:val="Normal"/>
+    <w:next w:val="Normal"/>
+    <w:unhideWhenUsed/>
+    <w:qFormat/>
+    <w:rsid w:val="008F0919"/>
+    <w:pPr>
+      <w:spacing w:after="200"/>
+    </w:pPr>
+    <w:rPr>
+      <w:i/>
+      <w:iCs/>
+      <w:color w:val="1F497D" w:themeColor="text2"/>
+      <w:sz w:val="18"/>
+      <w:szCs w:val="18"/>
+    </w:rPr>
+  </w:style>
 </w:styles>
 </file>
 
@@ -5253,7 +7546,7 @@
 </file>
 
 <file path=customXml/itemProps1.xml><?xml version="1.0" encoding="utf-8"?>
-<ds:datastoreItem xmlns:ds="http://schemas.openxmlformats.org/officeDocument/2006/customXml" ds:itemID="{45E998E4-9A17-49B6-8979-724291919824}">
+<ds:datastoreItem xmlns:ds="http://schemas.openxmlformats.org/officeDocument/2006/customXml" ds:itemID="{A75DE5AB-DFC3-4F1B-881A-587DB4EDCD5F}">
   <ds:schemaRefs>
     <ds:schemaRef ds:uri="http://schemas.openxmlformats.org/officeDocument/2006/bibliography"/>
   </ds:schemaRefs>

</xml_diff>

<commit_message>
Guide Name added to transaction paper
</commit_message>
<xml_diff>
--- a/doc/assignments/implementation-paper/transaction-paper.docx
+++ b/doc/assignments/implementation-paper/transaction-paper.docx
@@ -37,6 +37,7 @@
         <w:pStyle w:val="Authors"/>
         <w:framePr w:wrap="notBeside"/>
       </w:pPr>
+      <w:bookmarkStart w:id="0" w:name="_GoBack"/>
       <w:proofErr w:type="spellStart"/>
       <w:r>
         <w:t>Kshama</w:t>
@@ -69,7 +70,24 @@
       <w:r>
         <w:t>, Rahul Rao</w:t>
       </w:r>
-    </w:p>
+      <w:r>
+        <w:t xml:space="preserve">, </w:t>
+      </w:r>
+      <w:proofErr w:type="spellStart"/>
+      <w:r>
+        <w:t>Shailesh</w:t>
+      </w:r>
+      <w:proofErr w:type="spellEnd"/>
+      <w:r>
+        <w:t xml:space="preserve"> </w:t>
+      </w:r>
+      <w:proofErr w:type="spellStart"/>
+      <w:r>
+        <w:t>Hule</w:t>
+      </w:r>
+      <w:proofErr w:type="spellEnd"/>
+    </w:p>
+    <w:bookmarkEnd w:id="0"/>
     <w:p>
       <w:pPr>
         <w:pStyle w:val="Abstract"/>
@@ -177,7 +195,7 @@
       <w:pPr>
         <w:pStyle w:val="IndexTerms"/>
       </w:pPr>
-      <w:bookmarkStart w:id="0" w:name="PointTmp"/>
+      <w:bookmarkStart w:id="1" w:name="PointTmp"/>
       <w:r>
         <w:rPr>
           <w:i/>
@@ -209,7 +227,7 @@
       </w:r>
     </w:p>
     <w:p/>
-    <w:bookmarkEnd w:id="0"/>
+    <w:bookmarkEnd w:id="1"/>
     <w:p>
       <w:pPr>
         <w:pStyle w:val="Heading1"/>
@@ -1265,8 +1283,6 @@
           <w:bCs/>
         </w:rPr>
       </w:pPr>
-      <w:bookmarkStart w:id="1" w:name="_GoBack"/>
-      <w:bookmarkEnd w:id="1"/>
     </w:p>
     <w:p>
       <w:pPr>
@@ -3262,15 +3278,7 @@
         <w:jc w:val="both"/>
       </w:pPr>
       <w:r>
-        <w:t xml:space="preserve">This API is favorable for any system using Hadoop </w:t>
-      </w:r>
-      <w:proofErr w:type="gramStart"/>
-      <w:r>
-        <w:t>distributed</w:t>
-      </w:r>
-      <w:proofErr w:type="gramEnd"/>
-      <w:r>
-        <w:t xml:space="preserve"> environment to manage their documents and raw data. Thus we have contributed to solve the problem for content based search and retrieval on files in HDFS and Hadoop environment.</w:t>
+        <w:t>This API is favorable for any system using Hadoop distributed environment to manage their documents and raw data. Thus we have contributed to solve the problem for content based search and retrieval on files in HDFS and Hadoop environment.</w:t>
       </w:r>
     </w:p>
     <w:p>
@@ -3967,7 +3975,7 @@
       <w:rPr>
         <w:noProof/>
       </w:rPr>
-      <w:t>5</w:t>
+      <w:t>1</w:t>
     </w:r>
     <w:r>
       <w:fldChar w:fldCharType="end"/>
@@ -7546,7 +7554,7 @@
 </file>
 
 <file path=customXml/itemProps1.xml><?xml version="1.0" encoding="utf-8"?>
-<ds:datastoreItem xmlns:ds="http://schemas.openxmlformats.org/officeDocument/2006/customXml" ds:itemID="{A75DE5AB-DFC3-4F1B-881A-587DB4EDCD5F}">
+<ds:datastoreItem xmlns:ds="http://schemas.openxmlformats.org/officeDocument/2006/customXml" ds:itemID="{C8BB7EF5-1A52-4745-8755-3AFB2FA800D9}">
   <ds:schemaRefs>
     <ds:schemaRef ds:uri="http://schemas.openxmlformats.org/officeDocument/2006/bibliography"/>
   </ds:schemaRefs>

</xml_diff>

<commit_message>
Authors Details added to Paper
</commit_message>
<xml_diff>
--- a/doc/assignments/implementation-paper/transaction-paper.docx
+++ b/doc/assignments/implementation-paper/transaction-paper.docx
@@ -11,11 +11,993 @@
           <w:szCs w:val="18"/>
         </w:rPr>
       </w:pPr>
-      <w:r>
-        <w:rPr>
+      <w:bookmarkStart w:id="0" w:name="_GoBack"/>
+      <w:bookmarkEnd w:id="0"/>
+      <w:r>
+        <w:rPr>
+          <w:noProof/>
           <w:sz w:val="18"/>
           <w:szCs w:val="18"/>
         </w:rPr>
+        <mc:AlternateContent>
+          <mc:Choice Requires="wps">
+            <w:drawing>
+              <wp:anchor distT="0" distB="0" distL="114300" distR="114300" simplePos="0" relativeHeight="251663360" behindDoc="0" locked="0" layoutInCell="1" allowOverlap="1" wp14:anchorId="4F5E1755" wp14:editId="0B2CA4FB">
+                <wp:simplePos x="0" y="0"/>
+                <wp:positionH relativeFrom="margin">
+                  <wp:align>left</wp:align>
+                </wp:positionH>
+                <wp:positionV relativeFrom="paragraph">
+                  <wp:posOffset>2731770</wp:posOffset>
+                </wp:positionV>
+                <wp:extent cx="6553200" cy="828675"/>
+                <wp:effectExtent l="0" t="0" r="0" b="9525"/>
+                <wp:wrapTopAndBottom/>
+                <wp:docPr id="8" name="Text Box 8"/>
+                <wp:cNvGraphicFramePr/>
+                <a:graphic xmlns:a="http://schemas.openxmlformats.org/drawingml/2006/main">
+                  <a:graphicData uri="http://schemas.microsoft.com/office/word/2010/wordprocessingShape">
+                    <wps:wsp>
+                      <wps:cNvSpPr txBox="1"/>
+                      <wps:spPr>
+                        <a:xfrm>
+                          <a:off x="0" y="0"/>
+                          <a:ext cx="6553200" cy="828675"/>
+                        </a:xfrm>
+                        <a:prstGeom prst="rect">
+                          <a:avLst/>
+                        </a:prstGeom>
+                        <a:solidFill>
+                          <a:schemeClr val="lt1"/>
+                        </a:solidFill>
+                        <a:ln w="6350">
+                          <a:noFill/>
+                        </a:ln>
+                        <a:effectLst/>
+                      </wps:spPr>
+                      <wps:style>
+                        <a:lnRef idx="0">
+                          <a:schemeClr val="accent1"/>
+                        </a:lnRef>
+                        <a:fillRef idx="0">
+                          <a:schemeClr val="accent1"/>
+                        </a:fillRef>
+                        <a:effectRef idx="0">
+                          <a:schemeClr val="accent1"/>
+                        </a:effectRef>
+                        <a:fontRef idx="minor">
+                          <a:schemeClr val="dk1"/>
+                        </a:fontRef>
+                      </wps:style>
+                      <wps:txbx>
+                        <w:txbxContent>
+                          <w:p>
+                            <w:pPr>
+                              <w:jc w:val="center"/>
+                            </w:pPr>
+                            <w:proofErr w:type="spellStart"/>
+                            <w:r>
+                              <w:t>Shailesh</w:t>
+                            </w:r>
+                            <w:proofErr w:type="spellEnd"/>
+                            <w:r>
+                              <w:t xml:space="preserve"> </w:t>
+                            </w:r>
+                            <w:proofErr w:type="spellStart"/>
+                            <w:r>
+                              <w:t>Hule</w:t>
+                            </w:r>
+                            <w:proofErr w:type="spellEnd"/>
+                          </w:p>
+                          <w:p>
+                            <w:pPr>
+                              <w:jc w:val="center"/>
+                            </w:pPr>
+                            <w:r>
+                              <w:t>Computer Department.</w:t>
+                            </w:r>
+                          </w:p>
+                          <w:p>
+                            <w:pPr>
+                              <w:jc w:val="center"/>
+                            </w:pPr>
+                            <w:proofErr w:type="spellStart"/>
+                            <w:r>
+                              <w:t>Pimpri</w:t>
+                            </w:r>
+                            <w:proofErr w:type="spellEnd"/>
+                            <w:r>
+                              <w:t xml:space="preserve"> </w:t>
+                            </w:r>
+                            <w:proofErr w:type="spellStart"/>
+                            <w:r>
+                              <w:t>Chinchwad</w:t>
+                            </w:r>
+                            <w:proofErr w:type="spellEnd"/>
+                            <w:r>
+                              <w:t xml:space="preserve"> College of Engineering</w:t>
+                            </w:r>
+                          </w:p>
+                          <w:p>
+                            <w:pPr>
+                              <w:jc w:val="center"/>
+                            </w:pPr>
+                            <w:proofErr w:type="spellStart"/>
+                            <w:r>
+                              <w:t>Akurdi</w:t>
+                            </w:r>
+                            <w:proofErr w:type="spellEnd"/>
+                            <w:r>
+                              <w:t>, Pune – India</w:t>
+                            </w:r>
+                          </w:p>
+                          <w:p>
+                            <w:pPr>
+                              <w:jc w:val="center"/>
+                            </w:pPr>
+                            <w:r>
+                              <w:t>shaileshhule@gmail.com</w:t>
+                            </w:r>
+                          </w:p>
+                        </w:txbxContent>
+                      </wps:txbx>
+                      <wps:bodyPr rot="0" spcFirstLastPara="0" vertOverflow="overflow" horzOverflow="overflow" vert="horz" wrap="square" lIns="91440" tIns="45720" rIns="91440" bIns="45720" numCol="1" spcCol="0" rtlCol="0" fromWordArt="0" anchor="t" anchorCtr="0" forceAA="0" compatLnSpc="1">
+                        <a:prstTxWarp prst="textNoShape">
+                          <a:avLst/>
+                        </a:prstTxWarp>
+                        <a:noAutofit/>
+                      </wps:bodyPr>
+                    </wps:wsp>
+                  </a:graphicData>
+                </a:graphic>
+                <wp14:sizeRelH relativeFrom="margin">
+                  <wp14:pctWidth>0</wp14:pctWidth>
+                </wp14:sizeRelH>
+                <wp14:sizeRelV relativeFrom="margin">
+                  <wp14:pctHeight>0</wp14:pctHeight>
+                </wp14:sizeRelV>
+              </wp:anchor>
+            </w:drawing>
+          </mc:Choice>
+          <mc:Fallback>
+            <w:pict>
+              <v:shapetype w14:anchorId="4F5E1755" id="_x0000_t202" coordsize="21600,21600" o:spt="202" path="m,l,21600r21600,l21600,xe">
+                <v:stroke joinstyle="miter"/>
+                <v:path gradientshapeok="t" o:connecttype="rect"/>
+              </v:shapetype>
+              <v:shape id="Text Box 8" o:spid="_x0000_s1026" type="#_x0000_t202" style="position:absolute;left:0;text-align:left;margin-left:0;margin-top:215.1pt;width:516pt;height:65.25pt;z-index:251663360;visibility:visible;mso-wrap-style:square;mso-width-percent:0;mso-height-percent:0;mso-wrap-distance-left:9pt;mso-wrap-distance-top:0;mso-wrap-distance-right:9pt;mso-wrap-distance-bottom:0;mso-position-horizontal:left;mso-position-horizontal-relative:margin;mso-position-vertical:absolute;mso-position-vertical-relative:text;mso-width-percent:0;mso-height-percent:0;mso-width-relative:margin;mso-height-relative:margin;v-text-anchor:top" o:gfxdata="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" fillcolor="white [3201]" stroked="f" strokeweight=".5pt">
+                <v:textbox>
+                  <w:txbxContent>
+                    <w:p>
+                      <w:pPr>
+                        <w:jc w:val="center"/>
+                      </w:pPr>
+                      <w:proofErr w:type="spellStart"/>
+                      <w:r>
+                        <w:t>Shailesh</w:t>
+                      </w:r>
+                      <w:proofErr w:type="spellEnd"/>
+                      <w:r>
+                        <w:t xml:space="preserve"> </w:t>
+                      </w:r>
+                      <w:proofErr w:type="spellStart"/>
+                      <w:r>
+                        <w:t>Hule</w:t>
+                      </w:r>
+                      <w:proofErr w:type="spellEnd"/>
+                    </w:p>
+                    <w:p>
+                      <w:pPr>
+                        <w:jc w:val="center"/>
+                      </w:pPr>
+                      <w:r>
+                        <w:t>Computer Department.</w:t>
+                      </w:r>
+                    </w:p>
+                    <w:p>
+                      <w:pPr>
+                        <w:jc w:val="center"/>
+                      </w:pPr>
+                      <w:proofErr w:type="spellStart"/>
+                      <w:r>
+                        <w:t>Pimpri</w:t>
+                      </w:r>
+                      <w:proofErr w:type="spellEnd"/>
+                      <w:r>
+                        <w:t xml:space="preserve"> </w:t>
+                      </w:r>
+                      <w:proofErr w:type="spellStart"/>
+                      <w:r>
+                        <w:t>Chinchwad</w:t>
+                      </w:r>
+                      <w:proofErr w:type="spellEnd"/>
+                      <w:r>
+                        <w:t xml:space="preserve"> College of Engineering</w:t>
+                      </w:r>
+                    </w:p>
+                    <w:p>
+                      <w:pPr>
+                        <w:jc w:val="center"/>
+                      </w:pPr>
+                      <w:proofErr w:type="spellStart"/>
+                      <w:r>
+                        <w:t>Akurdi</w:t>
+                      </w:r>
+                      <w:proofErr w:type="spellEnd"/>
+                      <w:r>
+                        <w:t>, Pune – India</w:t>
+                      </w:r>
+                    </w:p>
+                    <w:p>
+                      <w:pPr>
+                        <w:jc w:val="center"/>
+                      </w:pPr>
+                      <w:r>
+                        <w:t>shaileshhule@gmail.com</w:t>
+                      </w:r>
+                    </w:p>
+                  </w:txbxContent>
+                </v:textbox>
+                <w10:wrap type="topAndBottom" anchorx="margin"/>
+              </v:shape>
+            </w:pict>
+          </mc:Fallback>
+        </mc:AlternateContent>
+      </w:r>
+      <w:r>
+        <w:rPr>
+          <w:noProof/>
+          <w:sz w:val="18"/>
+          <w:szCs w:val="18"/>
+        </w:rPr>
+        <mc:AlternateContent>
+          <mc:Choice Requires="wps">
+            <w:drawing>
+              <wp:anchor distT="0" distB="0" distL="114300" distR="114300" simplePos="0" relativeHeight="251661312" behindDoc="0" locked="0" layoutInCell="1" allowOverlap="1" wp14:anchorId="56C55E09" wp14:editId="5C7E3CD5">
+                <wp:simplePos x="0" y="0"/>
+                <wp:positionH relativeFrom="margin">
+                  <wp:align>right</wp:align>
+                </wp:positionH>
+                <wp:positionV relativeFrom="paragraph">
+                  <wp:posOffset>976630</wp:posOffset>
+                </wp:positionV>
+                <wp:extent cx="3181350" cy="1695450"/>
+                <wp:effectExtent l="0" t="0" r="0" b="0"/>
+                <wp:wrapTopAndBottom/>
+                <wp:docPr id="7" name="Text Box 7"/>
+                <wp:cNvGraphicFramePr/>
+                <a:graphic xmlns:a="http://schemas.openxmlformats.org/drawingml/2006/main">
+                  <a:graphicData uri="http://schemas.microsoft.com/office/word/2010/wordprocessingShape">
+                    <wps:wsp>
+                      <wps:cNvSpPr txBox="1"/>
+                      <wps:spPr>
+                        <a:xfrm>
+                          <a:off x="0" y="0"/>
+                          <a:ext cx="3181350" cy="1695450"/>
+                        </a:xfrm>
+                        <a:prstGeom prst="rect">
+                          <a:avLst/>
+                        </a:prstGeom>
+                        <a:solidFill>
+                          <a:schemeClr val="lt1"/>
+                        </a:solidFill>
+                        <a:ln w="6350">
+                          <a:noFill/>
+                        </a:ln>
+                        <a:effectLst/>
+                      </wps:spPr>
+                      <wps:style>
+                        <a:lnRef idx="0">
+                          <a:schemeClr val="accent1"/>
+                        </a:lnRef>
+                        <a:fillRef idx="0">
+                          <a:schemeClr val="accent1"/>
+                        </a:fillRef>
+                        <a:effectRef idx="0">
+                          <a:schemeClr val="accent1"/>
+                        </a:effectRef>
+                        <a:fontRef idx="minor">
+                          <a:schemeClr val="dk1"/>
+                        </a:fontRef>
+                      </wps:style>
+                      <wps:txbx>
+                        <w:txbxContent>
+                          <w:p>
+                            <w:pPr>
+                              <w:jc w:val="center"/>
+                            </w:pPr>
+                            <w:r>
+                              <w:t xml:space="preserve">Aditya </w:t>
+                            </w:r>
+                            <w:proofErr w:type="spellStart"/>
+                            <w:r>
+                              <w:t>Kamble</w:t>
+                            </w:r>
+                            <w:proofErr w:type="spellEnd"/>
+                          </w:p>
+                          <w:p>
+                            <w:pPr>
+                              <w:jc w:val="center"/>
+                            </w:pPr>
+                            <w:r>
+                              <w:t>Computer Department.</w:t>
+                            </w:r>
+                          </w:p>
+                          <w:p>
+                            <w:pPr>
+                              <w:jc w:val="center"/>
+                            </w:pPr>
+                            <w:proofErr w:type="spellStart"/>
+                            <w:r>
+                              <w:t>Pimpri</w:t>
+                            </w:r>
+                            <w:proofErr w:type="spellEnd"/>
+                            <w:r>
+                              <w:t xml:space="preserve"> </w:t>
+                            </w:r>
+                            <w:proofErr w:type="spellStart"/>
+                            <w:r>
+                              <w:t>Chinchwad</w:t>
+                            </w:r>
+                            <w:proofErr w:type="spellEnd"/>
+                            <w:r>
+                              <w:t xml:space="preserve"> College of Engineering</w:t>
+                            </w:r>
+                          </w:p>
+                          <w:p>
+                            <w:pPr>
+                              <w:jc w:val="center"/>
+                            </w:pPr>
+                            <w:proofErr w:type="spellStart"/>
+                            <w:r>
+                              <w:t>Akurdi</w:t>
+                            </w:r>
+                            <w:proofErr w:type="spellEnd"/>
+                            <w:r>
+                              <w:t>, Pune – India</w:t>
+                            </w:r>
+                          </w:p>
+                          <w:p>
+                            <w:pPr>
+                              <w:jc w:val="center"/>
+                            </w:pPr>
+                            <w:r>
+                              <w:t>adityakamble49</w:t>
+                            </w:r>
+                            <w:r>
+                              <w:t>@gmail.com</w:t>
+                            </w:r>
+                          </w:p>
+                          <w:p>
+                            <w:pPr>
+                              <w:jc w:val="center"/>
+                            </w:pPr>
+                          </w:p>
+                          <w:p>
+                            <w:pPr>
+                              <w:jc w:val="center"/>
+                            </w:pPr>
+                            <w:proofErr w:type="spellStart"/>
+                            <w:r>
+                              <w:t>Kshama</w:t>
+                            </w:r>
+                            <w:proofErr w:type="spellEnd"/>
+                            <w:r>
+                              <w:t xml:space="preserve"> Jain</w:t>
+                            </w:r>
+                          </w:p>
+                          <w:p>
+                            <w:pPr>
+                              <w:jc w:val="center"/>
+                            </w:pPr>
+                            <w:r>
+                              <w:t>Computer Department.</w:t>
+                            </w:r>
+                          </w:p>
+                          <w:p>
+                            <w:pPr>
+                              <w:jc w:val="center"/>
+                            </w:pPr>
+                            <w:proofErr w:type="spellStart"/>
+                            <w:r>
+                              <w:t>Pimpri</w:t>
+                            </w:r>
+                            <w:proofErr w:type="spellEnd"/>
+                            <w:r>
+                              <w:t xml:space="preserve"> </w:t>
+                            </w:r>
+                            <w:proofErr w:type="spellStart"/>
+                            <w:r>
+                              <w:t>Chinchwad</w:t>
+                            </w:r>
+                            <w:proofErr w:type="spellEnd"/>
+                            <w:r>
+                              <w:t xml:space="preserve"> College of Engineering</w:t>
+                            </w:r>
+                          </w:p>
+                          <w:p>
+                            <w:pPr>
+                              <w:jc w:val="center"/>
+                            </w:pPr>
+                            <w:proofErr w:type="spellStart"/>
+                            <w:r>
+                              <w:t>Akurdi</w:t>
+                            </w:r>
+                            <w:proofErr w:type="spellEnd"/>
+                            <w:r>
+                              <w:t>, Pune – India</w:t>
+                            </w:r>
+                          </w:p>
+                          <w:p>
+                            <w:pPr>
+                              <w:jc w:val="center"/>
+                            </w:pPr>
+                            <w:r>
+                              <w:t>j</w:t>
+                            </w:r>
+                            <w:r>
+                              <w:t>ain.kshama9</w:t>
+                            </w:r>
+                            <w:r>
+                              <w:t>@gmail.com</w:t>
+                            </w:r>
+                          </w:p>
+                          <w:p>
+                            <w:pPr>
+                              <w:jc w:val="center"/>
+                            </w:pPr>
+                          </w:p>
+                        </w:txbxContent>
+                      </wps:txbx>
+                      <wps:bodyPr rot="0" spcFirstLastPara="0" vertOverflow="overflow" horzOverflow="overflow" vert="horz" wrap="square" lIns="91440" tIns="45720" rIns="91440" bIns="45720" numCol="1" spcCol="0" rtlCol="0" fromWordArt="0" anchor="t" anchorCtr="0" forceAA="0" compatLnSpc="1">
+                        <a:prstTxWarp prst="textNoShape">
+                          <a:avLst/>
+                        </a:prstTxWarp>
+                        <a:noAutofit/>
+                      </wps:bodyPr>
+                    </wps:wsp>
+                  </a:graphicData>
+                </a:graphic>
+                <wp14:sizeRelH relativeFrom="margin">
+                  <wp14:pctWidth>0</wp14:pctWidth>
+                </wp14:sizeRelH>
+                <wp14:sizeRelV relativeFrom="margin">
+                  <wp14:pctHeight>0</wp14:pctHeight>
+                </wp14:sizeRelV>
+              </wp:anchor>
+            </w:drawing>
+          </mc:Choice>
+          <mc:Fallback>
+            <w:pict>
+              <v:shape w14:anchorId="56C55E09" id="Text Box 7" o:spid="_x0000_s1027" type="#_x0000_t202" style="position:absolute;left:0;text-align:left;margin-left:199.3pt;margin-top:76.9pt;width:250.5pt;height:133.5pt;z-index:251661312;visibility:visible;mso-wrap-style:square;mso-width-percent:0;mso-height-percent:0;mso-wrap-distance-left:9pt;mso-wrap-distance-top:0;mso-wrap-distance-right:9pt;mso-wrap-distance-bottom:0;mso-position-horizontal:right;mso-position-horizontal-relative:margin;mso-position-vertical:absolute;mso-position-vertical-relative:text;mso-width-percent:0;mso-height-percent:0;mso-width-relative:margin;mso-height-relative:margin;v-text-anchor:top" o:gfxdata="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" fillcolor="white [3201]" stroked="f" strokeweight=".5pt">
+                <v:textbox>
+                  <w:txbxContent>
+                    <w:p>
+                      <w:pPr>
+                        <w:jc w:val="center"/>
+                      </w:pPr>
+                      <w:r>
+                        <w:t xml:space="preserve">Aditya </w:t>
+                      </w:r>
+                      <w:proofErr w:type="spellStart"/>
+                      <w:r>
+                        <w:t>Kamble</w:t>
+                      </w:r>
+                      <w:proofErr w:type="spellEnd"/>
+                    </w:p>
+                    <w:p>
+                      <w:pPr>
+                        <w:jc w:val="center"/>
+                      </w:pPr>
+                      <w:r>
+                        <w:t>Computer Department.</w:t>
+                      </w:r>
+                    </w:p>
+                    <w:p>
+                      <w:pPr>
+                        <w:jc w:val="center"/>
+                      </w:pPr>
+                      <w:proofErr w:type="spellStart"/>
+                      <w:r>
+                        <w:t>Pimpri</w:t>
+                      </w:r>
+                      <w:proofErr w:type="spellEnd"/>
+                      <w:r>
+                        <w:t xml:space="preserve"> </w:t>
+                      </w:r>
+                      <w:proofErr w:type="spellStart"/>
+                      <w:r>
+                        <w:t>Chinchwad</w:t>
+                      </w:r>
+                      <w:proofErr w:type="spellEnd"/>
+                      <w:r>
+                        <w:t xml:space="preserve"> College of Engineering</w:t>
+                      </w:r>
+                    </w:p>
+                    <w:p>
+                      <w:pPr>
+                        <w:jc w:val="center"/>
+                      </w:pPr>
+                      <w:proofErr w:type="spellStart"/>
+                      <w:r>
+                        <w:t>Akurdi</w:t>
+                      </w:r>
+                      <w:proofErr w:type="spellEnd"/>
+                      <w:r>
+                        <w:t>, Pune – India</w:t>
+                      </w:r>
+                    </w:p>
+                    <w:p>
+                      <w:pPr>
+                        <w:jc w:val="center"/>
+                      </w:pPr>
+                      <w:r>
+                        <w:t>adityakamble49</w:t>
+                      </w:r>
+                      <w:r>
+                        <w:t>@gmail.com</w:t>
+                      </w:r>
+                    </w:p>
+                    <w:p>
+                      <w:pPr>
+                        <w:jc w:val="center"/>
+                      </w:pPr>
+                    </w:p>
+                    <w:p>
+                      <w:pPr>
+                        <w:jc w:val="center"/>
+                      </w:pPr>
+                      <w:proofErr w:type="spellStart"/>
+                      <w:r>
+                        <w:t>Kshama</w:t>
+                      </w:r>
+                      <w:proofErr w:type="spellEnd"/>
+                      <w:r>
+                        <w:t xml:space="preserve"> Jain</w:t>
+                      </w:r>
+                    </w:p>
+                    <w:p>
+                      <w:pPr>
+                        <w:jc w:val="center"/>
+                      </w:pPr>
+                      <w:r>
+                        <w:t>Computer Department.</w:t>
+                      </w:r>
+                    </w:p>
+                    <w:p>
+                      <w:pPr>
+                        <w:jc w:val="center"/>
+                      </w:pPr>
+                      <w:proofErr w:type="spellStart"/>
+                      <w:r>
+                        <w:t>Pimpri</w:t>
+                      </w:r>
+                      <w:proofErr w:type="spellEnd"/>
+                      <w:r>
+                        <w:t xml:space="preserve"> </w:t>
+                      </w:r>
+                      <w:proofErr w:type="spellStart"/>
+                      <w:r>
+                        <w:t>Chinchwad</w:t>
+                      </w:r>
+                      <w:proofErr w:type="spellEnd"/>
+                      <w:r>
+                        <w:t xml:space="preserve"> College of Engineering</w:t>
+                      </w:r>
+                    </w:p>
+                    <w:p>
+                      <w:pPr>
+                        <w:jc w:val="center"/>
+                      </w:pPr>
+                      <w:proofErr w:type="spellStart"/>
+                      <w:r>
+                        <w:t>Akurdi</w:t>
+                      </w:r>
+                      <w:proofErr w:type="spellEnd"/>
+                      <w:r>
+                        <w:t>, Pune – India</w:t>
+                      </w:r>
+                    </w:p>
+                    <w:p>
+                      <w:pPr>
+                        <w:jc w:val="center"/>
+                      </w:pPr>
+                      <w:r>
+                        <w:t>j</w:t>
+                      </w:r>
+                      <w:r>
+                        <w:t>ain.kshama9</w:t>
+                      </w:r>
+                      <w:r>
+                        <w:t>@gmail.com</w:t>
+                      </w:r>
+                    </w:p>
+                    <w:p>
+                      <w:pPr>
+                        <w:jc w:val="center"/>
+                      </w:pPr>
+                    </w:p>
+                  </w:txbxContent>
+                </v:textbox>
+                <w10:wrap type="topAndBottom" anchorx="margin"/>
+              </v:shape>
+            </w:pict>
+          </mc:Fallback>
+        </mc:AlternateContent>
+      </w:r>
+      <w:r>
+        <w:rPr>
+          <w:noProof/>
+          <w:sz w:val="18"/>
+          <w:szCs w:val="18"/>
+        </w:rPr>
+        <mc:AlternateContent>
+          <mc:Choice Requires="wps">
+            <w:drawing>
+              <wp:anchor distT="0" distB="0" distL="114300" distR="114300" simplePos="0" relativeHeight="251659264" behindDoc="0" locked="0" layoutInCell="1" allowOverlap="1" wp14:anchorId="79EA8778" wp14:editId="005F6D7F">
+                <wp:simplePos x="0" y="0"/>
+                <wp:positionH relativeFrom="column">
+                  <wp:align>right</wp:align>
+                </wp:positionH>
+                <wp:positionV relativeFrom="paragraph">
+                  <wp:posOffset>979170</wp:posOffset>
+                </wp:positionV>
+                <wp:extent cx="3181350" cy="1695450"/>
+                <wp:effectExtent l="0" t="0" r="0" b="0"/>
+                <wp:wrapTopAndBottom/>
+                <wp:docPr id="5" name="Text Box 5"/>
+                <wp:cNvGraphicFramePr/>
+                <a:graphic xmlns:a="http://schemas.openxmlformats.org/drawingml/2006/main">
+                  <a:graphicData uri="http://schemas.microsoft.com/office/word/2010/wordprocessingShape">
+                    <wps:wsp>
+                      <wps:cNvSpPr txBox="1"/>
+                      <wps:spPr>
+                        <a:xfrm>
+                          <a:off x="0" y="0"/>
+                          <a:ext cx="3181350" cy="1695450"/>
+                        </a:xfrm>
+                        <a:prstGeom prst="rect">
+                          <a:avLst/>
+                        </a:prstGeom>
+                        <a:solidFill>
+                          <a:schemeClr val="lt1"/>
+                        </a:solidFill>
+                        <a:ln w="6350">
+                          <a:noFill/>
+                        </a:ln>
+                        <a:effectLst/>
+                      </wps:spPr>
+                      <wps:style>
+                        <a:lnRef idx="0">
+                          <a:schemeClr val="accent1"/>
+                        </a:lnRef>
+                        <a:fillRef idx="0">
+                          <a:schemeClr val="accent1"/>
+                        </a:fillRef>
+                        <a:effectRef idx="0">
+                          <a:schemeClr val="accent1"/>
+                        </a:effectRef>
+                        <a:fontRef idx="minor">
+                          <a:schemeClr val="dk1"/>
+                        </a:fontRef>
+                      </wps:style>
+                      <wps:txbx>
+                        <w:txbxContent>
+                          <w:p>
+                            <w:pPr>
+                              <w:jc w:val="center"/>
+                            </w:pPr>
+                            <w:r>
+                              <w:t>Rahul Rao</w:t>
+                            </w:r>
+                          </w:p>
+                          <w:p>
+                            <w:pPr>
+                              <w:jc w:val="center"/>
+                            </w:pPr>
+                            <w:r>
+                              <w:t>Computer Department.</w:t>
+                            </w:r>
+                          </w:p>
+                          <w:p>
+                            <w:pPr>
+                              <w:jc w:val="center"/>
+                            </w:pPr>
+                            <w:proofErr w:type="spellStart"/>
+                            <w:r>
+                              <w:t>Pimpri</w:t>
+                            </w:r>
+                            <w:proofErr w:type="spellEnd"/>
+                            <w:r>
+                              <w:t xml:space="preserve"> </w:t>
+                            </w:r>
+                            <w:proofErr w:type="spellStart"/>
+                            <w:r>
+                              <w:t>Chinchwad</w:t>
+                            </w:r>
+                            <w:proofErr w:type="spellEnd"/>
+                            <w:r>
+                              <w:t xml:space="preserve"> College of Engineering</w:t>
+                            </w:r>
+                          </w:p>
+                          <w:p>
+                            <w:pPr>
+                              <w:jc w:val="center"/>
+                            </w:pPr>
+                            <w:proofErr w:type="spellStart"/>
+                            <w:r>
+                              <w:t>Akurdi</w:t>
+                            </w:r>
+                            <w:proofErr w:type="spellEnd"/>
+                            <w:r>
+                              <w:t>, Pune – India</w:t>
+                            </w:r>
+                          </w:p>
+                          <w:p>
+                            <w:pPr>
+                              <w:jc w:val="center"/>
+                            </w:pPr>
+                            <w:r>
+                              <w:t>rahulraopune@gmail.com</w:t>
+                            </w:r>
+                          </w:p>
+                          <w:p>
+                            <w:pPr>
+                              <w:jc w:val="center"/>
+                            </w:pPr>
+                          </w:p>
+                          <w:p>
+                            <w:pPr>
+                              <w:jc w:val="center"/>
+                            </w:pPr>
+                            <w:proofErr w:type="spellStart"/>
+                            <w:r>
+                              <w:t>Siddhesh</w:t>
+                            </w:r>
+                            <w:proofErr w:type="spellEnd"/>
+                            <w:r>
+                              <w:t xml:space="preserve"> </w:t>
+                            </w:r>
+                            <w:proofErr w:type="spellStart"/>
+                            <w:r>
+                              <w:t>Palande</w:t>
+                            </w:r>
+                            <w:proofErr w:type="spellEnd"/>
+                          </w:p>
+                          <w:p>
+                            <w:pPr>
+                              <w:jc w:val="center"/>
+                            </w:pPr>
+                            <w:r>
+                              <w:t>Computer Department.</w:t>
+                            </w:r>
+                          </w:p>
+                          <w:p>
+                            <w:pPr>
+                              <w:jc w:val="center"/>
+                            </w:pPr>
+                            <w:proofErr w:type="spellStart"/>
+                            <w:r>
+                              <w:t>Pimpri</w:t>
+                            </w:r>
+                            <w:proofErr w:type="spellEnd"/>
+                            <w:r>
+                              <w:t xml:space="preserve"> </w:t>
+                            </w:r>
+                            <w:proofErr w:type="spellStart"/>
+                            <w:r>
+                              <w:t>Chinchwad</w:t>
+                            </w:r>
+                            <w:proofErr w:type="spellEnd"/>
+                            <w:r>
+                              <w:t xml:space="preserve"> College of Engineering</w:t>
+                            </w:r>
+                          </w:p>
+                          <w:p>
+                            <w:pPr>
+                              <w:jc w:val="center"/>
+                            </w:pPr>
+                            <w:proofErr w:type="spellStart"/>
+                            <w:r>
+                              <w:t>Akurdi</w:t>
+                            </w:r>
+                            <w:proofErr w:type="spellEnd"/>
+                            <w:r>
+                              <w:t>, Pune – India</w:t>
+                            </w:r>
+                          </w:p>
+                          <w:p>
+                            <w:pPr>
+                              <w:jc w:val="center"/>
+                            </w:pPr>
+                            <w:r>
+                              <w:t>sidpalande@gmail.com</w:t>
+                            </w:r>
+                          </w:p>
+                          <w:p>
+                            <w:pPr>
+                              <w:jc w:val="center"/>
+                            </w:pPr>
+                          </w:p>
+                        </w:txbxContent>
+                      </wps:txbx>
+                      <wps:bodyPr rot="0" spcFirstLastPara="0" vertOverflow="overflow" horzOverflow="overflow" vert="horz" wrap="square" lIns="91440" tIns="45720" rIns="91440" bIns="45720" numCol="1" spcCol="0" rtlCol="0" fromWordArt="0" anchor="t" anchorCtr="0" forceAA="0" compatLnSpc="1">
+                        <a:prstTxWarp prst="textNoShape">
+                          <a:avLst/>
+                        </a:prstTxWarp>
+                        <a:noAutofit/>
+                      </wps:bodyPr>
+                    </wps:wsp>
+                  </a:graphicData>
+                </a:graphic>
+                <wp14:sizeRelH relativeFrom="margin">
+                  <wp14:pctWidth>0</wp14:pctWidth>
+                </wp14:sizeRelH>
+                <wp14:sizeRelV relativeFrom="margin">
+                  <wp14:pctHeight>0</wp14:pctHeight>
+                </wp14:sizeRelV>
+              </wp:anchor>
+            </w:drawing>
+          </mc:Choice>
+          <mc:Fallback>
+            <w:pict>
+              <v:shape w14:anchorId="79EA8778" id="Text Box 5" o:spid="_x0000_s1028" type="#_x0000_t202" style="position:absolute;left:0;text-align:left;margin-left:199.3pt;margin-top:77.1pt;width:250.5pt;height:133.5pt;z-index:251659264;visibility:visible;mso-wrap-style:square;mso-width-percent:0;mso-height-percent:0;mso-wrap-distance-left:9pt;mso-wrap-distance-top:0;mso-wrap-distance-right:9pt;mso-wrap-distance-bottom:0;mso-position-horizontal:right;mso-position-horizontal-relative:text;mso-position-vertical:absolute;mso-position-vertical-relative:text;mso-width-percent:0;mso-height-percent:0;mso-width-relative:margin;mso-height-relative:margin;v-text-anchor:top" o:gfxdata="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" fillcolor="white [3201]" stroked="f" strokeweight=".5pt">
+                <v:textbox>
+                  <w:txbxContent>
+                    <w:p>
+                      <w:pPr>
+                        <w:jc w:val="center"/>
+                      </w:pPr>
+                      <w:r>
+                        <w:t>Rahul Rao</w:t>
+                      </w:r>
+                    </w:p>
+                    <w:p>
+                      <w:pPr>
+                        <w:jc w:val="center"/>
+                      </w:pPr>
+                      <w:r>
+                        <w:t>Computer Department.</w:t>
+                      </w:r>
+                    </w:p>
+                    <w:p>
+                      <w:pPr>
+                        <w:jc w:val="center"/>
+                      </w:pPr>
+                      <w:proofErr w:type="spellStart"/>
+                      <w:r>
+                        <w:t>Pimpri</w:t>
+                      </w:r>
+                      <w:proofErr w:type="spellEnd"/>
+                      <w:r>
+                        <w:t xml:space="preserve"> </w:t>
+                      </w:r>
+                      <w:proofErr w:type="spellStart"/>
+                      <w:r>
+                        <w:t>Chinchwad</w:t>
+                      </w:r>
+                      <w:proofErr w:type="spellEnd"/>
+                      <w:r>
+                        <w:t xml:space="preserve"> College of Engineering</w:t>
+                      </w:r>
+                    </w:p>
+                    <w:p>
+                      <w:pPr>
+                        <w:jc w:val="center"/>
+                      </w:pPr>
+                      <w:proofErr w:type="spellStart"/>
+                      <w:r>
+                        <w:t>Akurdi</w:t>
+                      </w:r>
+                      <w:proofErr w:type="spellEnd"/>
+                      <w:r>
+                        <w:t>, Pune – India</w:t>
+                      </w:r>
+                    </w:p>
+                    <w:p>
+                      <w:pPr>
+                        <w:jc w:val="center"/>
+                      </w:pPr>
+                      <w:r>
+                        <w:t>rahulraopune@gmail.com</w:t>
+                      </w:r>
+                    </w:p>
+                    <w:p>
+                      <w:pPr>
+                        <w:jc w:val="center"/>
+                      </w:pPr>
+                    </w:p>
+                    <w:p>
+                      <w:pPr>
+                        <w:jc w:val="center"/>
+                      </w:pPr>
+                      <w:proofErr w:type="spellStart"/>
+                      <w:r>
+                        <w:t>Siddhesh</w:t>
+                      </w:r>
+                      <w:proofErr w:type="spellEnd"/>
+                      <w:r>
+                        <w:t xml:space="preserve"> </w:t>
+                      </w:r>
+                      <w:proofErr w:type="spellStart"/>
+                      <w:r>
+                        <w:t>Palande</w:t>
+                      </w:r>
+                      <w:proofErr w:type="spellEnd"/>
+                    </w:p>
+                    <w:p>
+                      <w:pPr>
+                        <w:jc w:val="center"/>
+                      </w:pPr>
+                      <w:r>
+                        <w:t>Computer Department.</w:t>
+                      </w:r>
+                    </w:p>
+                    <w:p>
+                      <w:pPr>
+                        <w:jc w:val="center"/>
+                      </w:pPr>
+                      <w:proofErr w:type="spellStart"/>
+                      <w:r>
+                        <w:t>Pimpri</w:t>
+                      </w:r>
+                      <w:proofErr w:type="spellEnd"/>
+                      <w:r>
+                        <w:t xml:space="preserve"> </w:t>
+                      </w:r>
+                      <w:proofErr w:type="spellStart"/>
+                      <w:r>
+                        <w:t>Chinchwad</w:t>
+                      </w:r>
+                      <w:proofErr w:type="spellEnd"/>
+                      <w:r>
+                        <w:t xml:space="preserve"> College of Engineering</w:t>
+                      </w:r>
+                    </w:p>
+                    <w:p>
+                      <w:pPr>
+                        <w:jc w:val="center"/>
+                      </w:pPr>
+                      <w:proofErr w:type="spellStart"/>
+                      <w:r>
+                        <w:t>Akurdi</w:t>
+                      </w:r>
+                      <w:proofErr w:type="spellEnd"/>
+                      <w:r>
+                        <w:t>, Pune – India</w:t>
+                      </w:r>
+                    </w:p>
+                    <w:p>
+                      <w:pPr>
+                        <w:jc w:val="center"/>
+                      </w:pPr>
+                      <w:r>
+                        <w:t>sidpalande@g</w:t>
+                      </w:r>
+                      <w:bookmarkStart w:id="1" w:name="_GoBack"/>
+                      <w:bookmarkEnd w:id="1"/>
+                      <w:r>
+                        <w:t>mail.com</w:t>
+                      </w:r>
+                    </w:p>
+                    <w:p>
+                      <w:pPr>
+                        <w:jc w:val="center"/>
+                      </w:pPr>
+                    </w:p>
+                  </w:txbxContent>
+                </v:textbox>
+                <w10:wrap type="topAndBottom"/>
+              </v:shape>
+            </w:pict>
+          </mc:Fallback>
+        </mc:AlternateContent>
+      </w:r>
+      <w:r>
+        <w:rPr>
+          <w:sz w:val="18"/>
+          <w:szCs w:val="18"/>
+        </w:rPr>
         <w:footnoteReference w:customMarkFollows="1" w:id="1"/>
         <w:sym w:font="Symbol" w:char="F020"/>
       </w:r>
@@ -34,85 +1016,6 @@
     </w:p>
     <w:p>
       <w:pPr>
-        <w:pStyle w:val="Authors"/>
-        <w:framePr w:wrap="notBeside"/>
-      </w:pPr>
-      <w:r>
-        <w:t>Rahul Rao</w:t>
-      </w:r>
-      <w:r>
-        <w:t>,</w:t>
-      </w:r>
-      <w:bookmarkStart w:id="0" w:name="_GoBack"/>
-      <w:bookmarkEnd w:id="0"/>
-      <w:r>
-        <w:t xml:space="preserve"> </w:t>
-      </w:r>
-      <w:r>
-        <w:t>A</w:t>
-      </w:r>
-      <w:r>
-        <w:t xml:space="preserve">ditya </w:t>
-      </w:r>
-      <w:proofErr w:type="spellStart"/>
-      <w:r>
-        <w:t>Kamble</w:t>
-      </w:r>
-      <w:proofErr w:type="spellEnd"/>
-      <w:r>
-        <w:t xml:space="preserve">, </w:t>
-      </w:r>
-      <w:proofErr w:type="spellStart"/>
-      <w:r>
-        <w:t>Siddhesh</w:t>
-      </w:r>
-      <w:proofErr w:type="spellEnd"/>
-      <w:r>
-        <w:t xml:space="preserve"> </w:t>
-      </w:r>
-      <w:proofErr w:type="spellStart"/>
-      <w:r>
-        <w:t>Palande</w:t>
-      </w:r>
-      <w:proofErr w:type="spellEnd"/>
-      <w:r>
-        <w:t xml:space="preserve">, </w:t>
-      </w:r>
-      <w:proofErr w:type="spellStart"/>
-      <w:r>
-        <w:t>Kshama</w:t>
-      </w:r>
-      <w:proofErr w:type="spellEnd"/>
-      <w:r>
-        <w:t xml:space="preserve"> </w:t>
-      </w:r>
-      <w:proofErr w:type="gramStart"/>
-      <w:r>
-        <w:t>Jain</w:t>
-      </w:r>
-      <w:r>
-        <w:t xml:space="preserve"> ,</w:t>
-      </w:r>
-      <w:proofErr w:type="gramEnd"/>
-      <w:r>
-        <w:t xml:space="preserve"> </w:t>
-      </w:r>
-      <w:proofErr w:type="spellStart"/>
-      <w:r>
-        <w:t>Shailesh</w:t>
-      </w:r>
-      <w:proofErr w:type="spellEnd"/>
-      <w:r>
-        <w:t xml:space="preserve"> </w:t>
-      </w:r>
-      <w:proofErr w:type="spellStart"/>
-      <w:r>
-        <w:t>Hule</w:t>
-      </w:r>
-      <w:proofErr w:type="spellEnd"/>
-    </w:p>
-    <w:p>
-      <w:pPr>
         <w:pStyle w:val="Abstract"/>
       </w:pPr>
       <w:r>
@@ -224,13 +1127,10 @@
           <w:i/>
           <w:iCs/>
         </w:rPr>
-        <w:t>Index Terms</w:t>
-      </w:r>
-      <w:r>
-        <w:t>—</w:t>
-      </w:r>
-      <w:r>
-        <w:t xml:space="preserve"> Hadoop, Map Reduce, </w:t>
+        <w:t xml:space="preserve">Keywords - </w:t>
+      </w:r>
+      <w:r>
+        <w:t xml:space="preserve">Hadoop, Map Reduce, </w:t>
       </w:r>
       <w:proofErr w:type="spellStart"/>
       <w:r>
@@ -540,7 +1440,11 @@
       </w:r>
       <w:proofErr w:type="spellEnd"/>
       <w:r>
-        <w:t xml:space="preserve"> is a centralized service for maintaining configuration information, naming, providing distributed synchronization, and providing group services. All of these kinds of services are used in some form or another by distributed applications.</w:t>
+        <w:t xml:space="preserve"> is a centralized service for maintaining configuration information, naming, providing distributed synchronization, and providing </w:t>
+      </w:r>
+      <w:r>
+        <w:lastRenderedPageBreak/>
+        <w:t>group services. All of these kinds of services are used in some form or another by distributed applications.</w:t>
       </w:r>
     </w:p>
     <w:p>
@@ -652,11 +1556,7 @@
       </w:r>
       <w:proofErr w:type="spellEnd"/>
       <w:r>
-        <w:t xml:space="preserve">, we are developing content based search on PDF </w:t>
-      </w:r>
-      <w:r>
-        <w:lastRenderedPageBreak/>
-        <w:t>documents to solve real life problem. So this is basic motivation for the project.</w:t>
+        <w:t>, we are developing content based search on PDF documents to solve real life problem. So this is basic motivation for the project.</w:t>
       </w:r>
     </w:p>
     <w:p>
@@ -751,11 +1651,411 @@
         <w:rPr>
           <w:b/>
         </w:rPr>
+        <w:t>Features provided:</w:t>
+      </w:r>
+    </w:p>
+    <w:p>
+      <w:pPr>
+        <w:jc w:val="both"/>
+        <w:rPr>
+          <w:b/>
+        </w:rPr>
+      </w:pPr>
+    </w:p>
+    <w:p>
+      <w:pPr>
+        <w:pStyle w:val="ListParagraph"/>
+        <w:numPr>
+          <w:ilvl w:val="0"/>
+          <w:numId w:val="42"/>
+        </w:numPr>
+        <w:jc w:val="both"/>
+      </w:pPr>
+      <w:r>
+        <w:t xml:space="preserve">Metadata extraction of documents consist of file name, </w:t>
+      </w:r>
+      <w:proofErr w:type="spellStart"/>
+      <w:r>
+        <w:t>relevent</w:t>
+      </w:r>
+      <w:proofErr w:type="spellEnd"/>
+      <w:r>
+        <w:t xml:space="preserve"> keywords (</w:t>
+      </w:r>
+      <w:proofErr w:type="spellStart"/>
+      <w:r>
+        <w:t>Stopwords</w:t>
+      </w:r>
+      <w:proofErr w:type="spellEnd"/>
+      <w:r>
+        <w:t xml:space="preserve"> excluded).</w:t>
+      </w:r>
+    </w:p>
+    <w:p>
+      <w:pPr>
+        <w:pStyle w:val="ListParagraph"/>
+        <w:numPr>
+          <w:ilvl w:val="0"/>
+          <w:numId w:val="42"/>
+        </w:numPr>
+        <w:jc w:val="both"/>
+      </w:pPr>
+      <w:r>
+        <w:t>Filtering of files before searching for content.</w:t>
+      </w:r>
+    </w:p>
+    <w:p>
+      <w:pPr>
+        <w:pStyle w:val="ListParagraph"/>
+        <w:numPr>
+          <w:ilvl w:val="0"/>
+          <w:numId w:val="42"/>
+        </w:numPr>
+        <w:jc w:val="both"/>
+      </w:pPr>
+      <w:r>
+        <w:t xml:space="preserve">Page by page </w:t>
+      </w:r>
+      <w:proofErr w:type="gramStart"/>
+      <w:r>
+        <w:t>content  search</w:t>
+      </w:r>
+      <w:proofErr w:type="gramEnd"/>
+      <w:r>
+        <w:t xml:space="preserve"> on filtered documents.</w:t>
+      </w:r>
+    </w:p>
+    <w:p>
+      <w:pPr>
+        <w:jc w:val="both"/>
+      </w:pPr>
+    </w:p>
+    <w:p>
+      <w:pPr>
+        <w:jc w:val="both"/>
+      </w:pPr>
+    </w:p>
+    <w:p>
+      <w:pPr>
+        <w:jc w:val="both"/>
+        <w:rPr>
+          <w:b/>
+          <w:bCs/>
+        </w:rPr>
+      </w:pPr>
+      <w:r>
+        <w:rPr>
+          <w:b/>
+          <w:bCs/>
+        </w:rPr>
+        <w:t>Prerequisite</w:t>
+      </w:r>
+      <w:r>
+        <w:rPr>
+          <w:b/>
+          <w:bCs/>
+        </w:rPr>
+        <w:t>:</w:t>
+      </w:r>
+    </w:p>
+    <w:p>
+      <w:pPr>
+        <w:jc w:val="both"/>
+        <w:rPr>
+          <w:b/>
+          <w:bCs/>
+        </w:rPr>
+      </w:pPr>
+    </w:p>
+    <w:p>
+      <w:pPr>
+        <w:pStyle w:val="ListParagraph"/>
+        <w:numPr>
+          <w:ilvl w:val="0"/>
+          <w:numId w:val="43"/>
+        </w:numPr>
+        <w:jc w:val="both"/>
+      </w:pPr>
+      <w:r>
+        <w:t>Hadoop</w:t>
+      </w:r>
+    </w:p>
+    <w:p>
+      <w:pPr>
+        <w:pStyle w:val="ListParagraph"/>
+        <w:numPr>
+          <w:ilvl w:val="0"/>
+          <w:numId w:val="43"/>
+        </w:numPr>
+        <w:jc w:val="both"/>
+      </w:pPr>
+      <w:r>
+        <w:t>HDFS</w:t>
+      </w:r>
+    </w:p>
+    <w:p>
+      <w:pPr>
+        <w:pStyle w:val="ListParagraph"/>
+        <w:numPr>
+          <w:ilvl w:val="0"/>
+          <w:numId w:val="43"/>
+        </w:numPr>
+        <w:jc w:val="both"/>
+      </w:pPr>
+      <w:r>
+        <w:t>Map-Reduce</w:t>
+      </w:r>
+    </w:p>
+    <w:p>
+      <w:pPr>
+        <w:pStyle w:val="ListParagraph"/>
+        <w:numPr>
+          <w:ilvl w:val="0"/>
+          <w:numId w:val="43"/>
+        </w:numPr>
+        <w:jc w:val="both"/>
+      </w:pPr>
+      <w:proofErr w:type="spellStart"/>
+      <w:r>
+        <w:t>HBase</w:t>
+      </w:r>
+      <w:proofErr w:type="spellEnd"/>
+    </w:p>
+    <w:p>
+      <w:pPr>
+        <w:jc w:val="both"/>
+        <w:rPr>
+          <w:b/>
+        </w:rPr>
+      </w:pPr>
+    </w:p>
+    <w:p>
+      <w:pPr>
+        <w:jc w:val="both"/>
+        <w:rPr>
+          <w:b/>
+          <w:bCs/>
+        </w:rPr>
+      </w:pPr>
+      <w:r>
+        <w:rPr>
+          <w:b/>
+          <w:bCs/>
+        </w:rPr>
+        <w:t>Installation of API:</w:t>
+      </w:r>
+    </w:p>
+    <w:p>
+      <w:pPr>
+        <w:jc w:val="both"/>
+        <w:rPr>
+          <w:b/>
+          <w:bCs/>
+        </w:rPr>
+      </w:pPr>
+    </w:p>
+    <w:p>
+      <w:pPr>
+        <w:pStyle w:val="ListParagraph"/>
+        <w:numPr>
+          <w:ilvl w:val="0"/>
+          <w:numId w:val="44"/>
+        </w:numPr>
+      </w:pPr>
+      <w:r>
+        <w:t>Download CBSA.t</w:t>
+      </w:r>
+      <w:r>
+        <w:t xml:space="preserve">ar.gz </w:t>
+      </w:r>
+    </w:p>
+    <w:p>
+      <w:pPr>
+        <w:pStyle w:val="ListParagraph"/>
+        <w:numPr>
+          <w:ilvl w:val="0"/>
+          <w:numId w:val="44"/>
+        </w:numPr>
+        <w:jc w:val="both"/>
+      </w:pPr>
+      <w:r>
+        <w:t>Extract CBSA.tar.gz to /</w:t>
+      </w:r>
+      <w:proofErr w:type="spellStart"/>
+      <w:r>
+        <w:t>usr</w:t>
+      </w:r>
+      <w:proofErr w:type="spellEnd"/>
+      <w:r>
+        <w:t>/local</w:t>
+      </w:r>
+    </w:p>
+    <w:p>
+      <w:pPr>
+        <w:pStyle w:val="ListParagraph"/>
+        <w:numPr>
+          <w:ilvl w:val="0"/>
+          <w:numId w:val="44"/>
+        </w:numPr>
+        <w:jc w:val="both"/>
+      </w:pPr>
+      <w:r>
+        <w:lastRenderedPageBreak/>
+        <w:t>$</w:t>
+      </w:r>
+      <w:proofErr w:type="spellStart"/>
+      <w:r>
+        <w:t>sudo</w:t>
+      </w:r>
+      <w:proofErr w:type="spellEnd"/>
+      <w:r>
+        <w:t xml:space="preserve"> tar -</w:t>
+      </w:r>
+      <w:proofErr w:type="spellStart"/>
+      <w:r>
+        <w:t>xvf</w:t>
+      </w:r>
+      <w:proofErr w:type="spellEnd"/>
+      <w:r>
+        <w:t xml:space="preserve"> CBSA.tar.gz -C /</w:t>
+      </w:r>
+      <w:proofErr w:type="spellStart"/>
+      <w:r>
+        <w:t>usr</w:t>
+      </w:r>
+      <w:proofErr w:type="spellEnd"/>
+      <w:r>
+        <w:t>/local</w:t>
+      </w:r>
+    </w:p>
+    <w:p>
+      <w:pPr>
+        <w:pStyle w:val="ListParagraph"/>
+        <w:numPr>
+          <w:ilvl w:val="0"/>
+          <w:numId w:val="44"/>
+        </w:numPr>
+        <w:jc w:val="both"/>
+      </w:pPr>
+      <w:r>
+        <w:t>Open /</w:t>
+      </w:r>
+      <w:proofErr w:type="spellStart"/>
+      <w:r>
+        <w:t>usr</w:t>
+      </w:r>
+      <w:proofErr w:type="spellEnd"/>
+      <w:r>
+        <w:t>/local/</w:t>
+      </w:r>
+      <w:proofErr w:type="spellStart"/>
+      <w:r>
+        <w:t>cbsa</w:t>
+      </w:r>
+      <w:proofErr w:type="spellEnd"/>
+      <w:r>
+        <w:t>/</w:t>
+      </w:r>
+      <w:proofErr w:type="spellStart"/>
+      <w:r>
+        <w:t>etc</w:t>
+      </w:r>
+      <w:proofErr w:type="spellEnd"/>
+      <w:r>
+        <w:t>/conf.xml</w:t>
+      </w:r>
+    </w:p>
+    <w:p>
+      <w:pPr>
+        <w:pStyle w:val="ListParagraph"/>
+        <w:numPr>
+          <w:ilvl w:val="0"/>
+          <w:numId w:val="44"/>
+        </w:numPr>
+        <w:jc w:val="both"/>
+      </w:pPr>
+      <w:r>
+        <w:t xml:space="preserve">Provide </w:t>
+      </w:r>
+      <w:proofErr w:type="spellStart"/>
+      <w:r>
+        <w:t>dataset_path</w:t>
+      </w:r>
+      <w:proofErr w:type="spellEnd"/>
+      <w:r>
+        <w:t xml:space="preserve">,  </w:t>
+      </w:r>
+      <w:proofErr w:type="spellStart"/>
+      <w:r>
+        <w:t>temp_path</w:t>
+      </w:r>
+      <w:proofErr w:type="spellEnd"/>
+      <w:r>
+        <w:t xml:space="preserve">, </w:t>
+      </w:r>
+      <w:proofErr w:type="spellStart"/>
+      <w:r>
+        <w:t>wc_result_path</w:t>
+      </w:r>
+      <w:proofErr w:type="spellEnd"/>
+      <w:r>
+        <w:t xml:space="preserve">,  </w:t>
+      </w:r>
+      <w:proofErr w:type="spellStart"/>
+      <w:r>
+        <w:t>result_pdf_path</w:t>
+      </w:r>
+      <w:proofErr w:type="spellEnd"/>
+      <w:r>
+        <w:t xml:space="preserve">, </w:t>
+      </w:r>
+      <w:proofErr w:type="spellStart"/>
+      <w:r>
+        <w:t>storage_mode</w:t>
+      </w:r>
+      <w:proofErr w:type="spellEnd"/>
+      <w:r>
+        <w:t xml:space="preserve">, </w:t>
+      </w:r>
+      <w:proofErr w:type="spellStart"/>
+      <w:r>
+        <w:t>online_mode</w:t>
+      </w:r>
+      <w:proofErr w:type="spellEnd"/>
+    </w:p>
+    <w:p>
+      <w:pPr>
+        <w:jc w:val="both"/>
+        <w:rPr>
+          <w:b/>
+        </w:rPr>
+      </w:pPr>
+    </w:p>
+    <w:p>
+      <w:pPr>
+        <w:jc w:val="both"/>
+        <w:rPr>
+          <w:b/>
+        </w:rPr>
+      </w:pPr>
+    </w:p>
+    <w:p>
+      <w:pPr>
+        <w:jc w:val="both"/>
+        <w:rPr>
+          <w:b/>
+        </w:rPr>
+      </w:pPr>
+      <w:r>
+        <w:rPr>
+          <w:b/>
+        </w:rPr>
         <w:t>System Architecture:</w:t>
       </w:r>
     </w:p>
     <w:p>
       <w:pPr>
+        <w:keepNext/>
         <w:jc w:val="both"/>
       </w:pPr>
     </w:p>
@@ -772,7 +2072,7 @@
           <w:szCs w:val="24"/>
         </w:rPr>
         <w:drawing>
-          <wp:inline distT="0" distB="0" distL="0" distR="0" wp14:anchorId="7E166D21" wp14:editId="187BE8C8">
+          <wp:inline distT="0" distB="0" distL="0" distR="0" wp14:anchorId="7E166D21" wp14:editId="116D29FA">
             <wp:extent cx="3200400" cy="2529657"/>
             <wp:effectExtent l="0" t="0" r="0" b="4445"/>
             <wp:docPr id="6" name="Picture 6" descr="data_flow"/>
@@ -897,396 +2197,6 @@
         <w:jc w:val="both"/>
         <w:rPr>
           <w:b/>
-        </w:rPr>
-      </w:pPr>
-      <w:r>
-        <w:rPr>
-          <w:b/>
-        </w:rPr>
-        <w:t>Features provided:</w:t>
-      </w:r>
-    </w:p>
-    <w:p>
-      <w:pPr>
-        <w:jc w:val="both"/>
-        <w:rPr>
-          <w:b/>
-        </w:rPr>
-      </w:pPr>
-    </w:p>
-    <w:p>
-      <w:pPr>
-        <w:pStyle w:val="ListParagraph"/>
-        <w:numPr>
-          <w:ilvl w:val="0"/>
-          <w:numId w:val="42"/>
-        </w:numPr>
-        <w:jc w:val="both"/>
-      </w:pPr>
-      <w:r>
-        <w:t xml:space="preserve">Metadata extraction of documents consist of file name, </w:t>
-      </w:r>
-      <w:proofErr w:type="spellStart"/>
-      <w:r>
-        <w:t>relevent</w:t>
-      </w:r>
-      <w:proofErr w:type="spellEnd"/>
-      <w:r>
-        <w:t xml:space="preserve"> keywords (</w:t>
-      </w:r>
-      <w:proofErr w:type="spellStart"/>
-      <w:r>
-        <w:t>Stopwords</w:t>
-      </w:r>
-      <w:proofErr w:type="spellEnd"/>
-      <w:r>
-        <w:t xml:space="preserve"> excluded).</w:t>
-      </w:r>
-    </w:p>
-    <w:p>
-      <w:pPr>
-        <w:pStyle w:val="ListParagraph"/>
-        <w:numPr>
-          <w:ilvl w:val="0"/>
-          <w:numId w:val="42"/>
-        </w:numPr>
-        <w:jc w:val="both"/>
-      </w:pPr>
-      <w:r>
-        <w:t>Filtering of files before searching for content.</w:t>
-      </w:r>
-    </w:p>
-    <w:p>
-      <w:pPr>
-        <w:pStyle w:val="ListParagraph"/>
-        <w:numPr>
-          <w:ilvl w:val="0"/>
-          <w:numId w:val="42"/>
-        </w:numPr>
-        <w:jc w:val="both"/>
-      </w:pPr>
-      <w:r>
-        <w:t xml:space="preserve">Page by page </w:t>
-      </w:r>
-      <w:proofErr w:type="gramStart"/>
-      <w:r>
-        <w:t>content  search</w:t>
-      </w:r>
-      <w:proofErr w:type="gramEnd"/>
-      <w:r>
-        <w:t xml:space="preserve"> on filtered documents.</w:t>
-      </w:r>
-    </w:p>
-    <w:p>
-      <w:pPr>
-        <w:jc w:val="both"/>
-      </w:pPr>
-    </w:p>
-    <w:p>
-      <w:pPr>
-        <w:jc w:val="both"/>
-        <w:rPr>
-          <w:b/>
-          <w:bCs/>
-        </w:rPr>
-      </w:pPr>
-      <w:r>
-        <w:rPr>
-          <w:b/>
-          <w:bCs/>
-        </w:rPr>
-        <w:t>Prerequisite</w:t>
-      </w:r>
-      <w:r>
-        <w:rPr>
-          <w:b/>
-          <w:bCs/>
-        </w:rPr>
-        <w:t>:</w:t>
-      </w:r>
-    </w:p>
-    <w:p>
-      <w:pPr>
-        <w:jc w:val="both"/>
-        <w:rPr>
-          <w:b/>
-          <w:bCs/>
-        </w:rPr>
-      </w:pPr>
-    </w:p>
-    <w:p>
-      <w:pPr>
-        <w:pStyle w:val="ListParagraph"/>
-        <w:numPr>
-          <w:ilvl w:val="0"/>
-          <w:numId w:val="43"/>
-        </w:numPr>
-        <w:jc w:val="both"/>
-      </w:pPr>
-      <w:r>
-        <w:t>Hadoop</w:t>
-      </w:r>
-    </w:p>
-    <w:p>
-      <w:pPr>
-        <w:pStyle w:val="ListParagraph"/>
-        <w:numPr>
-          <w:ilvl w:val="0"/>
-          <w:numId w:val="43"/>
-        </w:numPr>
-        <w:jc w:val="both"/>
-      </w:pPr>
-      <w:r>
-        <w:t>HDFS</w:t>
-      </w:r>
-    </w:p>
-    <w:p>
-      <w:pPr>
-        <w:pStyle w:val="ListParagraph"/>
-        <w:numPr>
-          <w:ilvl w:val="0"/>
-          <w:numId w:val="43"/>
-        </w:numPr>
-        <w:jc w:val="both"/>
-      </w:pPr>
-      <w:r>
-        <w:t>Map-Reduce</w:t>
-      </w:r>
-    </w:p>
-    <w:p>
-      <w:pPr>
-        <w:pStyle w:val="ListParagraph"/>
-        <w:numPr>
-          <w:ilvl w:val="0"/>
-          <w:numId w:val="43"/>
-        </w:numPr>
-        <w:jc w:val="both"/>
-      </w:pPr>
-      <w:proofErr w:type="spellStart"/>
-      <w:r>
-        <w:t>HBase</w:t>
-      </w:r>
-      <w:proofErr w:type="spellEnd"/>
-    </w:p>
-    <w:p>
-      <w:pPr>
-        <w:jc w:val="both"/>
-        <w:rPr>
-          <w:b/>
-        </w:rPr>
-      </w:pPr>
-    </w:p>
-    <w:p>
-      <w:pPr>
-        <w:jc w:val="both"/>
-        <w:rPr>
-          <w:b/>
-          <w:bCs/>
-        </w:rPr>
-      </w:pPr>
-      <w:r>
-        <w:rPr>
-          <w:b/>
-          <w:bCs/>
-        </w:rPr>
-        <w:t>Installation of API:</w:t>
-      </w:r>
-    </w:p>
-    <w:p>
-      <w:pPr>
-        <w:jc w:val="both"/>
-        <w:rPr>
-          <w:b/>
-          <w:bCs/>
-        </w:rPr>
-      </w:pPr>
-    </w:p>
-    <w:p>
-      <w:pPr>
-        <w:pStyle w:val="ListParagraph"/>
-        <w:numPr>
-          <w:ilvl w:val="0"/>
-          <w:numId w:val="44"/>
-        </w:numPr>
-      </w:pPr>
-      <w:r>
-        <w:t>Download CBSA.t</w:t>
-      </w:r>
-      <w:r>
-        <w:t xml:space="preserve">ar.gz </w:t>
-      </w:r>
-    </w:p>
-    <w:p>
-      <w:pPr>
-        <w:pStyle w:val="ListParagraph"/>
-        <w:numPr>
-          <w:ilvl w:val="0"/>
-          <w:numId w:val="44"/>
-        </w:numPr>
-        <w:jc w:val="both"/>
-      </w:pPr>
-      <w:r>
-        <w:t>Extract CBSA.tar.gz to /</w:t>
-      </w:r>
-      <w:proofErr w:type="spellStart"/>
-      <w:r>
-        <w:t>usr</w:t>
-      </w:r>
-      <w:proofErr w:type="spellEnd"/>
-      <w:r>
-        <w:t>/local</w:t>
-      </w:r>
-    </w:p>
-    <w:p>
-      <w:pPr>
-        <w:pStyle w:val="ListParagraph"/>
-        <w:numPr>
-          <w:ilvl w:val="0"/>
-          <w:numId w:val="44"/>
-        </w:numPr>
-        <w:jc w:val="both"/>
-      </w:pPr>
-      <w:r>
-        <w:t>$</w:t>
-      </w:r>
-      <w:proofErr w:type="spellStart"/>
-      <w:r>
-        <w:t>sudo</w:t>
-      </w:r>
-      <w:proofErr w:type="spellEnd"/>
-      <w:r>
-        <w:t xml:space="preserve"> tar -</w:t>
-      </w:r>
-      <w:proofErr w:type="spellStart"/>
-      <w:r>
-        <w:t>xvf</w:t>
-      </w:r>
-      <w:proofErr w:type="spellEnd"/>
-      <w:r>
-        <w:t xml:space="preserve"> CBSA.tar.gz -C /</w:t>
-      </w:r>
-      <w:proofErr w:type="spellStart"/>
-      <w:r>
-        <w:t>usr</w:t>
-      </w:r>
-      <w:proofErr w:type="spellEnd"/>
-      <w:r>
-        <w:t>/local</w:t>
-      </w:r>
-    </w:p>
-    <w:p>
-      <w:pPr>
-        <w:pStyle w:val="ListParagraph"/>
-        <w:numPr>
-          <w:ilvl w:val="0"/>
-          <w:numId w:val="44"/>
-        </w:numPr>
-        <w:jc w:val="both"/>
-      </w:pPr>
-      <w:r>
-        <w:t>Open /</w:t>
-      </w:r>
-      <w:proofErr w:type="spellStart"/>
-      <w:r>
-        <w:t>usr</w:t>
-      </w:r>
-      <w:proofErr w:type="spellEnd"/>
-      <w:r>
-        <w:t>/local/</w:t>
-      </w:r>
-      <w:proofErr w:type="spellStart"/>
-      <w:r>
-        <w:t>cbsa</w:t>
-      </w:r>
-      <w:proofErr w:type="spellEnd"/>
-      <w:r>
-        <w:t>/</w:t>
-      </w:r>
-      <w:proofErr w:type="spellStart"/>
-      <w:r>
-        <w:t>etc</w:t>
-      </w:r>
-      <w:proofErr w:type="spellEnd"/>
-      <w:r>
-        <w:t>/conf.xml</w:t>
-      </w:r>
-    </w:p>
-    <w:p>
-      <w:pPr>
-        <w:pStyle w:val="ListParagraph"/>
-        <w:numPr>
-          <w:ilvl w:val="0"/>
-          <w:numId w:val="44"/>
-        </w:numPr>
-        <w:jc w:val="both"/>
-      </w:pPr>
-      <w:r>
-        <w:t xml:space="preserve">Provide </w:t>
-      </w:r>
-      <w:proofErr w:type="spellStart"/>
-      <w:r>
-        <w:t>dataset_path</w:t>
-      </w:r>
-      <w:proofErr w:type="spellEnd"/>
-      <w:proofErr w:type="gramStart"/>
-      <w:r>
-        <w:t xml:space="preserve">,  </w:t>
-      </w:r>
-      <w:proofErr w:type="spellStart"/>
-      <w:r>
-        <w:t>temp</w:t>
-      </w:r>
-      <w:proofErr w:type="gramEnd"/>
-      <w:r>
-        <w:t>_path</w:t>
-      </w:r>
-      <w:proofErr w:type="spellEnd"/>
-      <w:r>
-        <w:t xml:space="preserve">, </w:t>
-      </w:r>
-      <w:proofErr w:type="spellStart"/>
-      <w:r>
-        <w:t>wc_result_path</w:t>
-      </w:r>
-      <w:proofErr w:type="spellEnd"/>
-      <w:r>
-        <w:t xml:space="preserve">,  </w:t>
-      </w:r>
-      <w:proofErr w:type="spellStart"/>
-      <w:r>
-        <w:t>result_pdf_path</w:t>
-      </w:r>
-      <w:proofErr w:type="spellEnd"/>
-      <w:r>
-        <w:t xml:space="preserve">, </w:t>
-      </w:r>
-      <w:proofErr w:type="spellStart"/>
-      <w:r>
-        <w:t>storage_mode</w:t>
-      </w:r>
-      <w:proofErr w:type="spellEnd"/>
-      <w:r>
-        <w:t xml:space="preserve">, </w:t>
-      </w:r>
-      <w:proofErr w:type="spellStart"/>
-      <w:r>
-        <w:t>online_mode</w:t>
-      </w:r>
-      <w:proofErr w:type="spellEnd"/>
-      <w:r>
-        <w:t>.</w:t>
-      </w:r>
-    </w:p>
-    <w:p>
-      <w:pPr>
-        <w:jc w:val="both"/>
-      </w:pPr>
-    </w:p>
-    <w:p>
-      <w:pPr>
-        <w:jc w:val="both"/>
-        <w:rPr>
-          <w:b/>
           <w:bCs/>
         </w:rPr>
       </w:pPr>
@@ -1564,6 +2474,7 @@
         <w:jc w:val="both"/>
       </w:pPr>
       <w:r>
+        <w:lastRenderedPageBreak/>
         <w:t xml:space="preserve">Initially the CBSA before use must be configured for the various user defined parameters critical for the execution of API inside the conf.xml located in the </w:t>
       </w:r>
       <w:proofErr w:type="spellStart"/>
@@ -1799,7 +2710,6 @@
         <w:jc w:val="both"/>
       </w:pPr>
       <w:r>
-        <w:lastRenderedPageBreak/>
         <w:t>A split length is the size of the split data (in bytes), while locations is the list of node names where the data for the split would be local. Split locations are a way for a scheduler to decide on which particular machine to execute this split.</w:t>
       </w:r>
     </w:p>
@@ -2064,6 +2974,7 @@
         <w:jc w:val="both"/>
       </w:pPr>
       <w:r>
+        <w:lastRenderedPageBreak/>
         <w:tab/>
       </w:r>
     </w:p>
@@ -2299,7 +3210,6 @@
         </w:rPr>
       </w:pPr>
       <w:r>
-        <w:lastRenderedPageBreak/>
         <w:t>A</w:t>
       </w:r>
       <w:r>
@@ -2565,6 +3475,7 @@
         <w:jc w:val="both"/>
       </w:pPr>
       <w:r>
+        <w:lastRenderedPageBreak/>
         <w:tab/>
         <w:t>After that content based search and retrieval performed on filtered documents using page by page search algorithm. Results were fairly accurate.</w:t>
       </w:r>
@@ -2741,7 +3652,6 @@
         <w:rPr>
           <w:noProof/>
         </w:rPr>
-        <w:lastRenderedPageBreak/>
         <w:drawing>
           <wp:inline distT="0" distB="0" distL="0" distR="0" wp14:anchorId="5A76174F" wp14:editId="46A67635">
             <wp:extent cx="3200400" cy="2128266"/>
@@ -2889,6 +3799,7 @@
         <w:rPr>
           <w:noProof/>
         </w:rPr>
+        <w:lastRenderedPageBreak/>
         <w:drawing>
           <wp:inline distT="0" distB="0" distL="0" distR="0" wp14:anchorId="28C1A204" wp14:editId="28BDDEB2">
             <wp:extent cx="3200400" cy="3333307"/>
@@ -3037,7 +3948,6 @@
         <w:rPr>
           <w:noProof/>
         </w:rPr>
-        <w:lastRenderedPageBreak/>
         <w:drawing>
           <wp:inline distT="0" distB="0" distL="0" distR="0" wp14:anchorId="183960F4" wp14:editId="5947D26B">
             <wp:extent cx="3200400" cy="3333307"/>
@@ -3167,6 +4077,7 @@
         </w:rPr>
       </w:pPr>
       <w:r>
+        <w:lastRenderedPageBreak/>
         <w:t>F</w:t>
       </w:r>
       <w:r>
@@ -3321,9 +4232,9 @@
     <w:p>
       <w:pPr>
         <w:pStyle w:val="FigureCaption"/>
+        <w:ind w:left="404" w:hanging="404"/>
         <w:rPr>
           <w:rFonts w:ascii="TimesNewRomanPS-ItalicMT" w:hAnsi="TimesNewRomanPS-ItalicMT" w:cs="TimesNewRomanPS-ItalicMT"/>
-          <w:i/>
           <w:iCs/>
           <w:sz w:val="20"/>
           <w:szCs w:val="20"/>
@@ -3332,593 +4243,647 @@
       <w:r>
         <w:rPr>
           <w:rFonts w:ascii="TimesNewRomanPS-ItalicMT" w:hAnsi="TimesNewRomanPS-ItalicMT" w:cs="TimesNewRomanPS-ItalicMT"/>
-          <w:i/>
           <w:iCs/>
           <w:sz w:val="20"/>
           <w:szCs w:val="20"/>
         </w:rPr>
-        <w:t xml:space="preserve">[1] </w:t>
-      </w:r>
-      <w:proofErr w:type="spellStart"/>
+        <w:t>[1]</w:t>
+      </w:r>
       <w:r>
         <w:rPr>
           <w:rFonts w:ascii="TimesNewRomanPS-ItalicMT" w:hAnsi="TimesNewRomanPS-ItalicMT" w:cs="TimesNewRomanPS-ItalicMT"/>
-          <w:i/>
           <w:iCs/>
           <w:sz w:val="20"/>
           <w:szCs w:val="20"/>
         </w:rPr>
-        <w:t>Parul</w:t>
-      </w:r>
-      <w:proofErr w:type="spellEnd"/>
+        <w:tab/>
+      </w:r>
+      <w:proofErr w:type="spellStart"/>
       <w:r>
         <w:rPr>
           <w:rFonts w:ascii="TimesNewRomanPS-ItalicMT" w:hAnsi="TimesNewRomanPS-ItalicMT" w:cs="TimesNewRomanPS-ItalicMT"/>
-          <w:i/>
           <w:iCs/>
           <w:sz w:val="20"/>
           <w:szCs w:val="20"/>
         </w:rPr>
-        <w:t xml:space="preserve"> Gupta, Dr. A.K. Sharma, “Content based Indexing in Search Engines using </w:t>
-      </w:r>
-      <w:proofErr w:type="gramStart"/>
+        <w:t>Parul</w:t>
+      </w:r>
+      <w:proofErr w:type="spellEnd"/>
       <w:r>
         <w:rPr>
           <w:rFonts w:ascii="TimesNewRomanPS-ItalicMT" w:hAnsi="TimesNewRomanPS-ItalicMT" w:cs="TimesNewRomanPS-ItalicMT"/>
-          <w:i/>
           <w:iCs/>
           <w:sz w:val="20"/>
           <w:szCs w:val="20"/>
         </w:rPr>
-        <w:t>Ontology ”</w:t>
-      </w:r>
-      <w:proofErr w:type="gramEnd"/>
+        <w:t xml:space="preserve"> Gupta, Dr. A.K. Sharma, “Content based Indexing in Search Engines using </w:t>
+      </w:r>
+      <w:proofErr w:type="gramStart"/>
       <w:r>
         <w:rPr>
           <w:rFonts w:ascii="TimesNewRomanPS-ItalicMT" w:hAnsi="TimesNewRomanPS-ItalicMT" w:cs="TimesNewRomanPS-ItalicMT"/>
-          <w:i/>
           <w:iCs/>
           <w:sz w:val="20"/>
           <w:szCs w:val="20"/>
         </w:rPr>
-        <w:t>,2010</w:t>
-      </w:r>
-    </w:p>
-    <w:p>
-      <w:pPr>
-        <w:pStyle w:val="FigureCaption"/>
+        <w:t>Ontology ”</w:t>
+      </w:r>
+      <w:proofErr w:type="gramEnd"/>
+      <w:r>
         <w:rPr>
           <w:rFonts w:ascii="TimesNewRomanPS-ItalicMT" w:hAnsi="TimesNewRomanPS-ItalicMT" w:cs="TimesNewRomanPS-ItalicMT"/>
-          <w:i/>
           <w:iCs/>
           <w:sz w:val="20"/>
           <w:szCs w:val="20"/>
         </w:rPr>
-      </w:pPr>
-      <w:r>
+        <w:t>,2010</w:t>
+      </w:r>
+    </w:p>
+    <w:p>
+      <w:pPr>
+        <w:pStyle w:val="FigureCaption"/>
+        <w:ind w:left="404" w:hanging="404"/>
         <w:rPr>
           <w:rFonts w:ascii="TimesNewRomanPS-ItalicMT" w:hAnsi="TimesNewRomanPS-ItalicMT" w:cs="TimesNewRomanPS-ItalicMT"/>
-          <w:i/>
           <w:iCs/>
           <w:sz w:val="20"/>
           <w:szCs w:val="20"/>
         </w:rPr>
-        <w:lastRenderedPageBreak/>
-        <w:t>[2] Lars George</w:t>
-      </w:r>
-      <w:proofErr w:type="gramStart"/>
+      </w:pPr>
       <w:r>
         <w:rPr>
           <w:rFonts w:ascii="TimesNewRomanPS-ItalicMT" w:hAnsi="TimesNewRomanPS-ItalicMT" w:cs="TimesNewRomanPS-ItalicMT"/>
-          <w:i/>
           <w:iCs/>
           <w:sz w:val="20"/>
           <w:szCs w:val="20"/>
         </w:rPr>
-        <w:t>, ”</w:t>
-      </w:r>
-      <w:proofErr w:type="spellStart"/>
-      <w:proofErr w:type="gramEnd"/>
+        <w:t>[2]</w:t>
+      </w:r>
       <w:r>
         <w:rPr>
           <w:rFonts w:ascii="TimesNewRomanPS-ItalicMT" w:hAnsi="TimesNewRomanPS-ItalicMT" w:cs="TimesNewRomanPS-ItalicMT"/>
-          <w:i/>
           <w:iCs/>
           <w:sz w:val="20"/>
           <w:szCs w:val="20"/>
         </w:rPr>
-        <w:t>HBase</w:t>
-      </w:r>
-      <w:proofErr w:type="spellEnd"/>
+        <w:tab/>
+      </w:r>
       <w:r>
         <w:rPr>
           <w:rFonts w:ascii="TimesNewRomanPS-ItalicMT" w:hAnsi="TimesNewRomanPS-ItalicMT" w:cs="TimesNewRomanPS-ItalicMT"/>
-          <w:i/>
           <w:iCs/>
           <w:sz w:val="20"/>
           <w:szCs w:val="20"/>
         </w:rPr>
-        <w:t>: The Definitive Guide”, 1st edition, O’Reilly Media, September 2011,   ISBN 9781449396107</w:t>
-      </w:r>
-    </w:p>
-    <w:p>
-      <w:pPr>
-        <w:pStyle w:val="FigureCaption"/>
+        <w:t>Lars George</w:t>
+      </w:r>
+      <w:proofErr w:type="gramStart"/>
+      <w:r>
         <w:rPr>
           <w:rFonts w:ascii="TimesNewRomanPS-ItalicMT" w:hAnsi="TimesNewRomanPS-ItalicMT" w:cs="TimesNewRomanPS-ItalicMT"/>
-          <w:i/>
           <w:iCs/>
           <w:sz w:val="20"/>
           <w:szCs w:val="20"/>
         </w:rPr>
-      </w:pPr>
+        <w:t>, ”</w:t>
+      </w:r>
+      <w:proofErr w:type="spellStart"/>
+      <w:proofErr w:type="gramEnd"/>
       <w:r>
         <w:rPr>
           <w:rFonts w:ascii="TimesNewRomanPS-ItalicMT" w:hAnsi="TimesNewRomanPS-ItalicMT" w:cs="TimesNewRomanPS-ItalicMT"/>
-          <w:i/>
           <w:iCs/>
           <w:sz w:val="20"/>
           <w:szCs w:val="20"/>
         </w:rPr>
-        <w:t>[3] Tom White</w:t>
-      </w:r>
-      <w:proofErr w:type="gramStart"/>
+        <w:t>HBase</w:t>
+      </w:r>
+      <w:proofErr w:type="spellEnd"/>
       <w:r>
         <w:rPr>
           <w:rFonts w:ascii="TimesNewRomanPS-ItalicMT" w:hAnsi="TimesNewRomanPS-ItalicMT" w:cs="TimesNewRomanPS-ItalicMT"/>
-          <w:i/>
           <w:iCs/>
           <w:sz w:val="20"/>
           <w:szCs w:val="20"/>
         </w:rPr>
-        <w:t>, ”</w:t>
-      </w:r>
-      <w:proofErr w:type="gramEnd"/>
-      <w:r>
+        <w:t>: The Definitive Guide”, 1st edition, O’Reilly Media, September 2011,   ISBN 9781449396107</w:t>
+      </w:r>
+    </w:p>
+    <w:p>
+      <w:pPr>
+        <w:pStyle w:val="FigureCaption"/>
+        <w:ind w:left="404" w:hanging="404"/>
         <w:rPr>
           <w:rFonts w:ascii="TimesNewRomanPS-ItalicMT" w:hAnsi="TimesNewRomanPS-ItalicMT" w:cs="TimesNewRomanPS-ItalicMT"/>
-          <w:i/>
           <w:iCs/>
           <w:sz w:val="20"/>
           <w:szCs w:val="20"/>
         </w:rPr>
-        <w:t>Hadoop: The Definitive Guide”, 1st edition, O’Reilly Media, June 2009, ISBN 9780596521974</w:t>
-      </w:r>
-    </w:p>
-    <w:p>
-      <w:pPr>
-        <w:pStyle w:val="FigureCaption"/>
+      </w:pPr>
+      <w:r>
         <w:rPr>
           <w:rFonts w:ascii="TimesNewRomanPS-ItalicMT" w:hAnsi="TimesNewRomanPS-ItalicMT" w:cs="TimesNewRomanPS-ItalicMT"/>
-          <w:i/>
           <w:iCs/>
           <w:sz w:val="20"/>
           <w:szCs w:val="20"/>
         </w:rPr>
-      </w:pPr>
+        <w:t xml:space="preserve">[3] </w:t>
+      </w:r>
       <w:r>
         <w:rPr>
           <w:rFonts w:ascii="TimesNewRomanPS-ItalicMT" w:hAnsi="TimesNewRomanPS-ItalicMT" w:cs="TimesNewRomanPS-ItalicMT"/>
-          <w:i/>
           <w:iCs/>
           <w:sz w:val="20"/>
           <w:szCs w:val="20"/>
         </w:rPr>
-        <w:t>[4] Apache Hadoop HDFS homepage http://hadoop.apache.org/hdfs/</w:t>
-      </w:r>
-    </w:p>
-    <w:p>
-      <w:pPr>
-        <w:pStyle w:val="FigureCaption"/>
+        <w:tab/>
+      </w:r>
+      <w:r>
         <w:rPr>
           <w:rFonts w:ascii="TimesNewRomanPS-ItalicMT" w:hAnsi="TimesNewRomanPS-ItalicMT" w:cs="TimesNewRomanPS-ItalicMT"/>
-          <w:i/>
           <w:iCs/>
           <w:sz w:val="20"/>
           <w:szCs w:val="20"/>
         </w:rPr>
-      </w:pPr>
+        <w:t>Tom White</w:t>
+      </w:r>
+      <w:proofErr w:type="gramStart"/>
       <w:r>
         <w:rPr>
           <w:rFonts w:ascii="TimesNewRomanPS-ItalicMT" w:hAnsi="TimesNewRomanPS-ItalicMT" w:cs="TimesNewRomanPS-ItalicMT"/>
-          <w:i/>
           <w:iCs/>
           <w:sz w:val="20"/>
           <w:szCs w:val="20"/>
         </w:rPr>
-        <w:t xml:space="preserve">[5] </w:t>
-      </w:r>
-      <w:proofErr w:type="spellStart"/>
-      <w:proofErr w:type="gramStart"/>
+        <w:t>, ”</w:t>
+      </w:r>
+      <w:proofErr w:type="gramEnd"/>
       <w:r>
         <w:rPr>
           <w:rFonts w:ascii="TimesNewRomanPS-ItalicMT" w:hAnsi="TimesNewRomanPS-ItalicMT" w:cs="TimesNewRomanPS-ItalicMT"/>
-          <w:i/>
           <w:iCs/>
           <w:sz w:val="20"/>
           <w:szCs w:val="20"/>
         </w:rPr>
-        <w:t>MehulNalinVora</w:t>
-      </w:r>
-      <w:proofErr w:type="spellEnd"/>
-      <w:r>
+        <w:t>Hadoop: The Definitive Guide”, 1st edition, O’Reilly Media, June 2009, ISBN 9780596521974</w:t>
+      </w:r>
+    </w:p>
+    <w:p>
+      <w:pPr>
+        <w:pStyle w:val="FigureCaption"/>
+        <w:ind w:left="404" w:hanging="404"/>
+        <w:jc w:val="left"/>
         <w:rPr>
           <w:rFonts w:ascii="TimesNewRomanPS-ItalicMT" w:hAnsi="TimesNewRomanPS-ItalicMT" w:cs="TimesNewRomanPS-ItalicMT"/>
-          <w:i/>
           <w:iCs/>
           <w:sz w:val="20"/>
           <w:szCs w:val="20"/>
         </w:rPr>
-        <w:t xml:space="preserve"> ,</w:t>
-      </w:r>
-      <w:proofErr w:type="gramEnd"/>
+      </w:pPr>
       <w:r>
         <w:rPr>
           <w:rFonts w:ascii="TimesNewRomanPS-ItalicMT" w:hAnsi="TimesNewRomanPS-ItalicMT" w:cs="TimesNewRomanPS-ItalicMT"/>
-          <w:i/>
           <w:iCs/>
           <w:sz w:val="20"/>
           <w:szCs w:val="20"/>
         </w:rPr>
-        <w:t>”Hadoop-</w:t>
-      </w:r>
-      <w:proofErr w:type="spellStart"/>
+        <w:t>[4]</w:t>
+      </w:r>
       <w:r>
         <w:rPr>
           <w:rFonts w:ascii="TimesNewRomanPS-ItalicMT" w:hAnsi="TimesNewRomanPS-ItalicMT" w:cs="TimesNewRomanPS-ItalicMT"/>
-          <w:i/>
           <w:iCs/>
           <w:sz w:val="20"/>
           <w:szCs w:val="20"/>
         </w:rPr>
-        <w:t>HBase</w:t>
-      </w:r>
-      <w:proofErr w:type="spellEnd"/>
+        <w:tab/>
+        <w:t xml:space="preserve">Apache Hadoop HDFS homepage </w:t>
+      </w:r>
       <w:r>
         <w:rPr>
           <w:rFonts w:ascii="TimesNewRomanPS-ItalicMT" w:hAnsi="TimesNewRomanPS-ItalicMT" w:cs="TimesNewRomanPS-ItalicMT"/>
-          <w:i/>
           <w:iCs/>
           <w:sz w:val="20"/>
           <w:szCs w:val="20"/>
         </w:rPr>
-        <w:t xml:space="preserve"> for Large-Scale Data”,</w:t>
-      </w:r>
-      <w:proofErr w:type="spellStart"/>
-      <w:r>
+        <w:t>http://hadoop.apache.org/hdfs/</w:t>
+      </w:r>
+    </w:p>
+    <w:p>
+      <w:pPr>
+        <w:pStyle w:val="FigureCaption"/>
+        <w:ind w:left="404" w:hanging="404"/>
         <w:rPr>
           <w:rFonts w:ascii="TimesNewRomanPS-ItalicMT" w:hAnsi="TimesNewRomanPS-ItalicMT" w:cs="TimesNewRomanPS-ItalicMT"/>
-          <w:i/>
           <w:iCs/>
           <w:sz w:val="20"/>
           <w:szCs w:val="20"/>
         </w:rPr>
-        <w:t>InnovationLabs,PERC,ICCNT</w:t>
-      </w:r>
-      <w:proofErr w:type="spellEnd"/>
+      </w:pPr>
       <w:r>
         <w:rPr>
           <w:rFonts w:ascii="TimesNewRomanPS-ItalicMT" w:hAnsi="TimesNewRomanPS-ItalicMT" w:cs="TimesNewRomanPS-ItalicMT"/>
-          <w:i/>
           <w:iCs/>
           <w:sz w:val="20"/>
           <w:szCs w:val="20"/>
         </w:rPr>
-        <w:t xml:space="preserve"> Conference</w:t>
-      </w:r>
-    </w:p>
-    <w:p>
-      <w:pPr>
-        <w:pStyle w:val="FigureCaption"/>
+        <w:t>[5]</w:t>
+      </w:r>
+      <w:r>
         <w:rPr>
           <w:rFonts w:ascii="TimesNewRomanPS-ItalicMT" w:hAnsi="TimesNewRomanPS-ItalicMT" w:cs="TimesNewRomanPS-ItalicMT"/>
-          <w:i/>
           <w:iCs/>
           <w:sz w:val="20"/>
           <w:szCs w:val="20"/>
         </w:rPr>
-      </w:pPr>
+        <w:tab/>
+      </w:r>
+      <w:proofErr w:type="spellStart"/>
+      <w:proofErr w:type="gramStart"/>
       <w:r>
         <w:rPr>
           <w:rFonts w:ascii="TimesNewRomanPS-ItalicMT" w:hAnsi="TimesNewRomanPS-ItalicMT" w:cs="TimesNewRomanPS-ItalicMT"/>
-          <w:i/>
           <w:iCs/>
           <w:sz w:val="20"/>
           <w:szCs w:val="20"/>
         </w:rPr>
-        <w:t xml:space="preserve">[6] </w:t>
-      </w:r>
-      <w:proofErr w:type="spellStart"/>
+        <w:t>MehulNalinVora</w:t>
+      </w:r>
+      <w:proofErr w:type="spellEnd"/>
       <w:r>
         <w:rPr>
           <w:rFonts w:ascii="TimesNewRomanPS-ItalicMT" w:hAnsi="TimesNewRomanPS-ItalicMT" w:cs="TimesNewRomanPS-ItalicMT"/>
-          <w:i/>
           <w:iCs/>
           <w:sz w:val="20"/>
           <w:szCs w:val="20"/>
         </w:rPr>
-        <w:t>YijunBei</w:t>
-      </w:r>
-      <w:proofErr w:type="gramStart"/>
+        <w:t xml:space="preserve"> ,</w:t>
+      </w:r>
+      <w:proofErr w:type="gramEnd"/>
       <w:r>
         <w:rPr>
           <w:rFonts w:ascii="TimesNewRomanPS-ItalicMT" w:hAnsi="TimesNewRomanPS-ItalicMT" w:cs="TimesNewRomanPS-ItalicMT"/>
-          <w:i/>
           <w:iCs/>
           <w:sz w:val="20"/>
           <w:szCs w:val="20"/>
         </w:rPr>
-        <w:t>,ZhenLin,ChenZhao,Xiaojun</w:t>
-      </w:r>
-      <w:proofErr w:type="spellEnd"/>
-      <w:proofErr w:type="gramEnd"/>
+        <w:t>”Hadoop-</w:t>
+      </w:r>
+      <w:proofErr w:type="spellStart"/>
       <w:r>
         <w:rPr>
           <w:rFonts w:ascii="TimesNewRomanPS-ItalicMT" w:hAnsi="TimesNewRomanPS-ItalicMT" w:cs="TimesNewRomanPS-ItalicMT"/>
-          <w:i/>
           <w:iCs/>
           <w:sz w:val="20"/>
           <w:szCs w:val="20"/>
         </w:rPr>
-        <w:t xml:space="preserve"> Zhu ,”</w:t>
-      </w:r>
-      <w:proofErr w:type="spellStart"/>
+        <w:t>HBase</w:t>
+      </w:r>
+      <w:proofErr w:type="spellEnd"/>
       <w:r>
         <w:rPr>
           <w:rFonts w:ascii="TimesNewRomanPS-ItalicMT" w:hAnsi="TimesNewRomanPS-ItalicMT" w:cs="TimesNewRomanPS-ItalicMT"/>
-          <w:i/>
           <w:iCs/>
           <w:sz w:val="20"/>
           <w:szCs w:val="20"/>
         </w:rPr>
-        <w:t>HBase</w:t>
-      </w:r>
-      <w:proofErr w:type="spellEnd"/>
+        <w:t xml:space="preserve"> for Large-Scale Data”,</w:t>
+      </w:r>
+      <w:proofErr w:type="spellStart"/>
       <w:r>
         <w:rPr>
           <w:rFonts w:ascii="TimesNewRomanPS-ItalicMT" w:hAnsi="TimesNewRomanPS-ItalicMT" w:cs="TimesNewRomanPS-ItalicMT"/>
-          <w:i/>
           <w:iCs/>
           <w:sz w:val="20"/>
           <w:szCs w:val="20"/>
         </w:rPr>
-        <w:t xml:space="preserve"> System-based Distributed Framework for Searching Large Graph </w:t>
-      </w:r>
-      <w:proofErr w:type="spellStart"/>
+        <w:t>InnovationLabs,PERC,ICCNT</w:t>
+      </w:r>
+      <w:proofErr w:type="spellEnd"/>
       <w:r>
         <w:rPr>
           <w:rFonts w:ascii="TimesNewRomanPS-ItalicMT" w:hAnsi="TimesNewRomanPS-ItalicMT" w:cs="TimesNewRomanPS-ItalicMT"/>
-          <w:i/>
           <w:iCs/>
           <w:sz w:val="20"/>
           <w:szCs w:val="20"/>
         </w:rPr>
-        <w:t>Databases”,ICCNT</w:t>
-      </w:r>
-      <w:proofErr w:type="spellEnd"/>
-      <w:r>
+        <w:t xml:space="preserve"> Conference</w:t>
+      </w:r>
+    </w:p>
+    <w:p>
+      <w:pPr>
+        <w:pStyle w:val="FigureCaption"/>
+        <w:ind w:left="404" w:hanging="404"/>
         <w:rPr>
           <w:rFonts w:ascii="TimesNewRomanPS-ItalicMT" w:hAnsi="TimesNewRomanPS-ItalicMT" w:cs="TimesNewRomanPS-ItalicMT"/>
-          <w:i/>
           <w:iCs/>
           <w:sz w:val="20"/>
           <w:szCs w:val="20"/>
         </w:rPr>
-        <w:t xml:space="preserve"> Conference</w:t>
-      </w:r>
-    </w:p>
-    <w:p>
-      <w:pPr>
-        <w:pStyle w:val="FigureCaption"/>
+      </w:pPr>
+      <w:r>
         <w:rPr>
           <w:rFonts w:ascii="TimesNewRomanPS-ItalicMT" w:hAnsi="TimesNewRomanPS-ItalicMT" w:cs="TimesNewRomanPS-ItalicMT"/>
-          <w:i/>
           <w:iCs/>
           <w:sz w:val="20"/>
           <w:szCs w:val="20"/>
         </w:rPr>
-      </w:pPr>
+        <w:t>[6]</w:t>
+      </w:r>
       <w:r>
         <w:rPr>
           <w:rFonts w:ascii="TimesNewRomanPS-ItalicMT" w:hAnsi="TimesNewRomanPS-ItalicMT" w:cs="TimesNewRomanPS-ItalicMT"/>
-          <w:i/>
           <w:iCs/>
           <w:sz w:val="20"/>
           <w:szCs w:val="20"/>
         </w:rPr>
-        <w:t xml:space="preserve">[7] </w:t>
+        <w:tab/>
       </w:r>
       <w:proofErr w:type="spellStart"/>
       <w:r>
         <w:rPr>
           <w:rFonts w:ascii="TimesNewRomanPS-ItalicMT" w:hAnsi="TimesNewRomanPS-ItalicMT" w:cs="TimesNewRomanPS-ItalicMT"/>
-          <w:i/>
           <w:iCs/>
           <w:sz w:val="20"/>
           <w:szCs w:val="20"/>
         </w:rPr>
-        <w:t>SeemaMaitrey</w:t>
+        <w:t>YijunBei</w:t>
       </w:r>
       <w:proofErr w:type="gramStart"/>
       <w:r>
         <w:rPr>
           <w:rFonts w:ascii="TimesNewRomanPS-ItalicMT" w:hAnsi="TimesNewRomanPS-ItalicMT" w:cs="TimesNewRomanPS-ItalicMT"/>
-          <w:i/>
           <w:iCs/>
           <w:sz w:val="20"/>
           <w:szCs w:val="20"/>
         </w:rPr>
-        <w:t>,C.K</w:t>
-      </w:r>
+        <w:t>,ZhenLin,ChenZhao,Xiaojun</w:t>
+      </w:r>
+      <w:proofErr w:type="spellEnd"/>
       <w:proofErr w:type="gramEnd"/>
       <w:r>
         <w:rPr>
           <w:rFonts w:ascii="TimesNewRomanPS-ItalicMT" w:hAnsi="TimesNewRomanPS-ItalicMT" w:cs="TimesNewRomanPS-ItalicMT"/>
-          <w:i/>
           <w:iCs/>
           <w:sz w:val="20"/>
           <w:szCs w:val="20"/>
         </w:rPr>
-        <w:t>.”Handling</w:t>
-      </w:r>
-      <w:proofErr w:type="spellEnd"/>
+        <w:t xml:space="preserve"> Zhu ,”</w:t>
+      </w:r>
+      <w:proofErr w:type="spellStart"/>
       <w:r>
         <w:rPr>
           <w:rFonts w:ascii="TimesNewRomanPS-ItalicMT" w:hAnsi="TimesNewRomanPS-ItalicMT" w:cs="TimesNewRomanPS-ItalicMT"/>
-          <w:i/>
           <w:iCs/>
           <w:sz w:val="20"/>
           <w:szCs w:val="20"/>
         </w:rPr>
-        <w:t xml:space="preserve"> Big Data Efficiently by using Map Reduce </w:t>
-      </w:r>
-      <w:proofErr w:type="spellStart"/>
+        <w:t>HBase</w:t>
+      </w:r>
+      <w:proofErr w:type="spellEnd"/>
       <w:r>
         <w:rPr>
           <w:rFonts w:ascii="TimesNewRomanPS-ItalicMT" w:hAnsi="TimesNewRomanPS-ItalicMT" w:cs="TimesNewRomanPS-ItalicMT"/>
-          <w:i/>
           <w:iCs/>
           <w:sz w:val="20"/>
           <w:szCs w:val="20"/>
         </w:rPr>
-        <w:t>Technique”</w:t>
-      </w:r>
-      <w:proofErr w:type="gramStart"/>
+        <w:t xml:space="preserve"> System-based Distributed Framework for Searching Large Graph </w:t>
+      </w:r>
+      <w:proofErr w:type="spellStart"/>
       <w:r>
         <w:rPr>
           <w:rFonts w:ascii="TimesNewRomanPS-ItalicMT" w:hAnsi="TimesNewRomanPS-ItalicMT" w:cs="TimesNewRomanPS-ItalicMT"/>
-          <w:i/>
           <w:iCs/>
           <w:sz w:val="20"/>
           <w:szCs w:val="20"/>
         </w:rPr>
-        <w:t>,ICCICT</w:t>
-      </w:r>
-      <w:proofErr w:type="spellEnd"/>
-      <w:proofErr w:type="gramEnd"/>
-    </w:p>
-    <w:p>
-      <w:pPr>
-        <w:pStyle w:val="FigureCaption"/>
-        <w:rPr>
-          <w:sz w:val="20"/>
-          <w:szCs w:val="20"/>
-        </w:rPr>
-      </w:pPr>
+        <w:t>Databases”,ICCNT</w:t>
+      </w:r>
+      <w:proofErr w:type="spellEnd"/>
       <w:r>
         <w:rPr>
           <w:rFonts w:ascii="TimesNewRomanPS-ItalicMT" w:hAnsi="TimesNewRomanPS-ItalicMT" w:cs="TimesNewRomanPS-ItalicMT"/>
-          <w:i/>
           <w:iCs/>
           <w:sz w:val="20"/>
           <w:szCs w:val="20"/>
         </w:rPr>
-        <w:t xml:space="preserve">[8] </w:t>
-      </w:r>
-      <w:proofErr w:type="spellStart"/>
-      <w:r>
+        <w:t xml:space="preserve"> Conference</w:t>
+      </w:r>
+    </w:p>
+    <w:p>
+      <w:pPr>
+        <w:pStyle w:val="FigureCaption"/>
+        <w:ind w:left="404" w:hanging="404"/>
         <w:rPr>
           <w:rFonts w:ascii="TimesNewRomanPS-ItalicMT" w:hAnsi="TimesNewRomanPS-ItalicMT" w:cs="TimesNewRomanPS-ItalicMT"/>
-          <w:i/>
           <w:iCs/>
           <w:sz w:val="20"/>
           <w:szCs w:val="20"/>
         </w:rPr>
-        <w:t>Maitrey</w:t>
-      </w:r>
-      <w:proofErr w:type="spellEnd"/>
+      </w:pPr>
       <w:r>
         <w:rPr>
           <w:rFonts w:ascii="TimesNewRomanPS-ItalicMT" w:hAnsi="TimesNewRomanPS-ItalicMT" w:cs="TimesNewRomanPS-ItalicMT"/>
-          <w:i/>
           <w:iCs/>
           <w:sz w:val="20"/>
           <w:szCs w:val="20"/>
         </w:rPr>
-        <w:t xml:space="preserve"> S, </w:t>
-      </w:r>
-      <w:proofErr w:type="spellStart"/>
+        <w:t>[7]</w:t>
+      </w:r>
       <w:r>
         <w:rPr>
           <w:rFonts w:ascii="TimesNewRomanPS-ItalicMT" w:hAnsi="TimesNewRomanPS-ItalicMT" w:cs="TimesNewRomanPS-ItalicMT"/>
-          <w:i/>
           <w:iCs/>
           <w:sz w:val="20"/>
           <w:szCs w:val="20"/>
         </w:rPr>
-        <w:t>Jha</w:t>
-      </w:r>
-      <w:proofErr w:type="spellEnd"/>
+        <w:tab/>
+      </w:r>
+      <w:proofErr w:type="spellStart"/>
       <w:r>
         <w:rPr>
           <w:rFonts w:ascii="TimesNewRomanPS-ItalicMT" w:hAnsi="TimesNewRomanPS-ItalicMT" w:cs="TimesNewRomanPS-ItalicMT"/>
-          <w:i/>
           <w:iCs/>
           <w:sz w:val="20"/>
           <w:szCs w:val="20"/>
         </w:rPr>
-        <w:t xml:space="preserve">. An Integrated Approach for CURE Clustering using Map-Reduce Technique. In Proceedings of </w:t>
-      </w:r>
-      <w:proofErr w:type="spellStart"/>
+        <w:t>SeemaMaitrey</w:t>
+      </w:r>
+      <w:proofErr w:type="gramStart"/>
       <w:r>
         <w:rPr>
           <w:rFonts w:ascii="TimesNewRomanPS-ItalicMT" w:hAnsi="TimesNewRomanPS-ItalicMT" w:cs="TimesNewRomanPS-ItalicMT"/>
-          <w:i/>
           <w:iCs/>
           <w:sz w:val="20"/>
           <w:szCs w:val="20"/>
         </w:rPr>
-        <w:t>Elsevier</w:t>
-      </w:r>
-      <w:proofErr w:type="gramStart"/>
+        <w:t>,C.K</w:t>
+      </w:r>
+      <w:proofErr w:type="gramEnd"/>
       <w:r>
         <w:rPr>
           <w:rFonts w:ascii="TimesNewRomanPS-ItalicMT" w:hAnsi="TimesNewRomanPS-ItalicMT" w:cs="TimesNewRomanPS-ItalicMT"/>
-          <w:i/>
           <w:iCs/>
           <w:sz w:val="20"/>
           <w:szCs w:val="20"/>
         </w:rPr>
-        <w:t>,ISBN</w:t>
-      </w:r>
-      <w:proofErr w:type="spellEnd"/>
-      <w:proofErr w:type="gramEnd"/>
+        <w:t>.”Handling</w:t>
+      </w:r>
+      <w:proofErr w:type="spellEnd"/>
       <w:r>
         <w:rPr>
           <w:rFonts w:ascii="TimesNewRomanPS-ItalicMT" w:hAnsi="TimesNewRomanPS-ItalicMT" w:cs="TimesNewRomanPS-ItalicMT"/>
-          <w:i/>
           <w:iCs/>
           <w:sz w:val="20"/>
           <w:szCs w:val="20"/>
         </w:rPr>
-        <w:t xml:space="preserve"> 978-81- 910691-6-3,2 </w:t>
+        <w:t xml:space="preserve"> Big Data Efficiently by using Map Reduce </w:t>
       </w:r>
       <w:proofErr w:type="spellStart"/>
       <w:r>
         <w:rPr>
           <w:rFonts w:ascii="TimesNewRomanPS-ItalicMT" w:hAnsi="TimesNewRomanPS-ItalicMT" w:cs="TimesNewRomanPS-ItalicMT"/>
-          <w:i/>
           <w:iCs/>
           <w:sz w:val="20"/>
           <w:szCs w:val="20"/>
         </w:rPr>
-        <w:t>nd</w:t>
-      </w:r>
-      <w:proofErr w:type="spellEnd"/>
+        <w:t>Technique”</w:t>
+      </w:r>
+      <w:proofErr w:type="gramStart"/>
       <w:r>
         <w:rPr>
           <w:rFonts w:ascii="TimesNewRomanPS-ItalicMT" w:hAnsi="TimesNewRomanPS-ItalicMT" w:cs="TimesNewRomanPS-ItalicMT"/>
-          <w:i/>
           <w:iCs/>
           <w:sz w:val="20"/>
           <w:szCs w:val="20"/>
         </w:rPr>
+        <w:t>,ICCICT</w:t>
+      </w:r>
+      <w:proofErr w:type="spellEnd"/>
+      <w:proofErr w:type="gramEnd"/>
+    </w:p>
+    <w:p>
+      <w:pPr>
+        <w:pStyle w:val="FigureCaption"/>
+        <w:ind w:left="404" w:hanging="404"/>
+        <w:rPr>
+          <w:sz w:val="20"/>
+          <w:szCs w:val="20"/>
+        </w:rPr>
+      </w:pPr>
+      <w:r>
+        <w:rPr>
+          <w:rFonts w:ascii="TimesNewRomanPS-ItalicMT" w:hAnsi="TimesNewRomanPS-ItalicMT" w:cs="TimesNewRomanPS-ItalicMT"/>
+          <w:iCs/>
+          <w:sz w:val="20"/>
+          <w:szCs w:val="20"/>
+        </w:rPr>
+        <w:t>[8]</w:t>
+      </w:r>
+      <w:r>
+        <w:rPr>
+          <w:rFonts w:ascii="TimesNewRomanPS-ItalicMT" w:hAnsi="TimesNewRomanPS-ItalicMT" w:cs="TimesNewRomanPS-ItalicMT"/>
+          <w:iCs/>
+          <w:sz w:val="20"/>
+          <w:szCs w:val="20"/>
+        </w:rPr>
+        <w:tab/>
+      </w:r>
+      <w:proofErr w:type="spellStart"/>
+      <w:r>
+        <w:rPr>
+          <w:rFonts w:ascii="TimesNewRomanPS-ItalicMT" w:hAnsi="TimesNewRomanPS-ItalicMT" w:cs="TimesNewRomanPS-ItalicMT"/>
+          <w:iCs/>
+          <w:sz w:val="20"/>
+          <w:szCs w:val="20"/>
+        </w:rPr>
+        <w:t>Maitrey</w:t>
+      </w:r>
+      <w:proofErr w:type="spellEnd"/>
+      <w:r>
+        <w:rPr>
+          <w:rFonts w:ascii="TimesNewRomanPS-ItalicMT" w:hAnsi="TimesNewRomanPS-ItalicMT" w:cs="TimesNewRomanPS-ItalicMT"/>
+          <w:iCs/>
+          <w:sz w:val="20"/>
+          <w:szCs w:val="20"/>
+        </w:rPr>
+        <w:t xml:space="preserve"> S, </w:t>
+      </w:r>
+      <w:proofErr w:type="spellStart"/>
+      <w:r>
+        <w:rPr>
+          <w:rFonts w:ascii="TimesNewRomanPS-ItalicMT" w:hAnsi="TimesNewRomanPS-ItalicMT" w:cs="TimesNewRomanPS-ItalicMT"/>
+          <w:iCs/>
+          <w:sz w:val="20"/>
+          <w:szCs w:val="20"/>
+        </w:rPr>
+        <w:t>Jha</w:t>
+      </w:r>
+      <w:proofErr w:type="spellEnd"/>
+      <w:r>
+        <w:rPr>
+          <w:rFonts w:ascii="TimesNewRomanPS-ItalicMT" w:hAnsi="TimesNewRomanPS-ItalicMT" w:cs="TimesNewRomanPS-ItalicMT"/>
+          <w:iCs/>
+          <w:sz w:val="20"/>
+          <w:szCs w:val="20"/>
+        </w:rPr>
+        <w:t xml:space="preserve">. An Integrated Approach for CURE Clustering using Map-Reduce Technique. In Proceedings of </w:t>
+      </w:r>
+      <w:proofErr w:type="spellStart"/>
+      <w:r>
+        <w:rPr>
+          <w:rFonts w:ascii="TimesNewRomanPS-ItalicMT" w:hAnsi="TimesNewRomanPS-ItalicMT" w:cs="TimesNewRomanPS-ItalicMT"/>
+          <w:iCs/>
+          <w:sz w:val="20"/>
+          <w:szCs w:val="20"/>
+        </w:rPr>
+        <w:t>Elsevier</w:t>
+      </w:r>
+      <w:proofErr w:type="gramStart"/>
+      <w:r>
+        <w:rPr>
+          <w:rFonts w:ascii="TimesNewRomanPS-ItalicMT" w:hAnsi="TimesNewRomanPS-ItalicMT" w:cs="TimesNewRomanPS-ItalicMT"/>
+          <w:iCs/>
+          <w:sz w:val="20"/>
+          <w:szCs w:val="20"/>
+        </w:rPr>
+        <w:t>,ISBN</w:t>
+      </w:r>
+      <w:proofErr w:type="spellEnd"/>
+      <w:proofErr w:type="gramEnd"/>
+      <w:r>
+        <w:rPr>
+          <w:rFonts w:ascii="TimesNewRomanPS-ItalicMT" w:hAnsi="TimesNewRomanPS-ItalicMT" w:cs="TimesNewRomanPS-ItalicMT"/>
+          <w:iCs/>
+          <w:sz w:val="20"/>
+          <w:szCs w:val="20"/>
+        </w:rPr>
+        <w:t xml:space="preserve"> 978-81- 910691-6-3,2 </w:t>
+      </w:r>
+      <w:proofErr w:type="spellStart"/>
+      <w:r>
+        <w:rPr>
+          <w:rFonts w:ascii="TimesNewRomanPS-ItalicMT" w:hAnsi="TimesNewRomanPS-ItalicMT" w:cs="TimesNewRomanPS-ItalicMT"/>
+          <w:iCs/>
+          <w:sz w:val="20"/>
+          <w:szCs w:val="20"/>
+        </w:rPr>
+        <w:t>nd</w:t>
+      </w:r>
+      <w:proofErr w:type="spellEnd"/>
+      <w:r>
+        <w:rPr>
+          <w:rFonts w:ascii="TimesNewRomanPS-ItalicMT" w:hAnsi="TimesNewRomanPS-ItalicMT" w:cs="TimesNewRomanPS-ItalicMT"/>
+          <w:iCs/>
+          <w:sz w:val="20"/>
+          <w:szCs w:val="20"/>
+        </w:rPr>
         <w:t xml:space="preserve"> August 2013</w:t>
       </w:r>
     </w:p>
     <w:sectPr>
       <w:headerReference w:type="default" r:id="rId13"/>
-      <w:footerReference w:type="default" r:id="rId14"/>
       <w:type w:val="continuous"/>
       <w:pgSz w:w="12240" w:h="15840" w:code="1"/>
       <w:pgMar w:top="1008" w:right="936" w:bottom="1008" w:left="936" w:header="432" w:footer="432" w:gutter="0"/>
@@ -3945,16 +4910,6 @@
     </w:p>
   </w:endnote>
 </w:endnotes>
-</file>
-
-<file path=word/footer1.xml><?xml version="1.0" encoding="utf-8"?>
-<w:ftr xmlns:wpc="http://schemas.microsoft.com/office/word/2010/wordprocessingCanvas" xmlns:mc="http://schemas.openxmlformats.org/markup-compatibility/2006" xmlns:o="urn:schemas-microsoft-com:office:office" xmlns:r="http://schemas.openxmlformats.org/officeDocument/2006/relationships" xmlns:m="http://schemas.openxmlformats.org/officeDocument/2006/math" xmlns:v="urn:schemas-microsoft-com:vml" xmlns:wp14="http://schemas.microsoft.com/office/word/2010/wordprocessingDrawing" xmlns:wp="http://schemas.openxmlformats.org/drawingml/2006/wordprocessingDrawing" xmlns:w10="urn:schemas-microsoft-com:office:word" xmlns:w="http://schemas.openxmlformats.org/wordprocessingml/2006/main" xmlns:w14="http://schemas.microsoft.com/office/word/2010/wordml" xmlns:w15="http://schemas.microsoft.com/office/word/2012/wordml" xmlns:wpg="http://schemas.microsoft.com/office/word/2010/wordprocessingGroup" xmlns:wpi="http://schemas.microsoft.com/office/word/2010/wordprocessingInk" xmlns:wne="http://schemas.microsoft.com/office/word/2006/wordml" xmlns:wps="http://schemas.microsoft.com/office/word/2010/wordprocessingShape" mc:Ignorable="w14 w15 wp14">
-  <w:p>
-    <w:pPr>
-      <w:pStyle w:val="Footer"/>
-    </w:pPr>
-  </w:p>
-</w:ftr>
 </file>
 
 <file path=word/footnotes.xml><?xml version="1.0" encoding="utf-8"?>
@@ -3998,7 +4953,7 @@
       <w:rPr>
         <w:noProof/>
       </w:rPr>
-      <w:t>2</w:t>
+      <w:t>5</w:t>
     </w:r>
     <w:r>
       <w:fldChar w:fldCharType="end"/>
@@ -4008,9 +4963,6 @@
     <w:pPr>
       <w:ind w:right="360"/>
     </w:pPr>
-    <w:r>
-      <w:t>&gt; REPLACE THIS LINE WITH YOUR PAPER IDENTIFICATION NUMBER (DOUBLE-CLICK HERE TO EDIT) &lt;</w:t>
-    </w:r>
   </w:p>
   <w:p>
     <w:pPr>
@@ -7577,7 +8529,7 @@
 </file>
 
 <file path=customXml/itemProps1.xml><?xml version="1.0" encoding="utf-8"?>
-<ds:datastoreItem xmlns:ds="http://schemas.openxmlformats.org/officeDocument/2006/customXml" ds:itemID="{A2E00AB3-2CE3-486B-A93D-FC015BD1173E}">
+<ds:datastoreItem xmlns:ds="http://schemas.openxmlformats.org/officeDocument/2006/customXml" ds:itemID="{1299FC8F-7E70-405E-A32D-91E845971935}">
   <ds:schemaRefs>
     <ds:schemaRef ds:uri="http://schemas.openxmlformats.org/officeDocument/2006/bibliography"/>
   </ds:schemaRefs>

</xml_diff>

<commit_message>
Transaction paper added | Journal Paper added
</commit_message>
<xml_diff>
--- a/doc/assignments/implementation-paper/transaction-paper.docx
+++ b/doc/assignments/implementation-paper/transaction-paper.docx
@@ -11,8 +11,6 @@
           <w:szCs w:val="18"/>
         </w:rPr>
       </w:pPr>
-      <w:bookmarkStart w:id="0" w:name="_GoBack"/>
-      <w:bookmarkEnd w:id="0"/>
       <w:r>
         <w:rPr>
           <w:noProof/>
@@ -1040,7 +1038,7 @@
       </w:r>
       <w:proofErr w:type="spellStart"/>
       <w:r>
-        <w:t>accdb</w:t>
+        <w:t>ePub</w:t>
       </w:r>
       <w:proofErr w:type="spellEnd"/>
       <w:r>
@@ -1079,7 +1077,13 @@
       </w:r>
       <w:proofErr w:type="spellEnd"/>
       <w:r>
-        <w:t xml:space="preserve"> will be able to provide APIs for different search results and able to download full file, part of files which are actually related to that topic. It will also provide API for context aware search results like most visited documents and much more relevant documents placed first so user work get simplified.  </w:t>
+        <w:t xml:space="preserve"> will be able to provide APIs for different search results and able to download full file, part of files which are actually related to that topic</w:t>
+      </w:r>
+      <w:r>
+        <w:t>.</w:t>
+      </w:r>
+      <w:r>
+        <w:t xml:space="preserve"> </w:t>
       </w:r>
     </w:p>
     <w:p>
@@ -1121,7 +1125,7 @@
       <w:pPr>
         <w:pStyle w:val="IndexTerms"/>
       </w:pPr>
-      <w:bookmarkStart w:id="1" w:name="PointTmp"/>
+      <w:bookmarkStart w:id="0" w:name="PointTmp"/>
       <w:r>
         <w:rPr>
           <w:i/>
@@ -1138,19 +1142,19 @@
       </w:r>
       <w:proofErr w:type="spellEnd"/>
       <w:r>
-        <w:t xml:space="preserve">, Content </w:t>
-      </w:r>
-      <w:proofErr w:type="spellStart"/>
-      <w:r>
-        <w:t>BasedRetrieval</w:t>
-      </w:r>
-      <w:proofErr w:type="spellEnd"/>
-      <w:r>
-        <w:t>.</w:t>
+        <w:t>, Content Based</w:t>
+      </w:r>
+      <w:r>
+        <w:t xml:space="preserve"> </w:t>
+      </w:r>
+      <w:bookmarkStart w:id="1" w:name="_GoBack"/>
+      <w:bookmarkEnd w:id="1"/>
+      <w:r>
+        <w:t>Retrieval.</w:t>
       </w:r>
     </w:p>
     <w:p/>
-    <w:bookmarkEnd w:id="1"/>
+    <w:bookmarkEnd w:id="0"/>
     <w:p>
       <w:pPr>
         <w:pStyle w:val="Heading1"/>
@@ -1205,24 +1209,35 @@
         </w:numPr>
         <w:jc w:val="both"/>
       </w:pPr>
-      <w:proofErr w:type="spellStart"/>
       <w:r>
         <w:rPr>
           <w:b/>
         </w:rPr>
-        <w:t>MapReduce</w:t>
-      </w:r>
-      <w:proofErr w:type="spellEnd"/>
-      <w:r>
-        <w:t xml:space="preserve">: Hadoop </w:t>
-      </w:r>
-      <w:proofErr w:type="spellStart"/>
-      <w:r>
-        <w:t>MapReduce</w:t>
-      </w:r>
-      <w:proofErr w:type="spellEnd"/>
-      <w:r>
-        <w:t xml:space="preserve"> (Hadoop Map/Reduce) is a software framework for distributed processing of large data sets on compute clusters of commodity hardware. It is a sub-project of the Apache Hadoop project. The framework takes care of scheduling tasks, monitoring them and re-executing any failed tasks.</w:t>
+        <w:t>Map</w:t>
+      </w:r>
+      <w:r>
+        <w:rPr>
+          <w:b/>
+        </w:rPr>
+        <w:t>-</w:t>
+      </w:r>
+      <w:r>
+        <w:rPr>
+          <w:b/>
+        </w:rPr>
+        <w:t>Reduce</w:t>
+      </w:r>
+      <w:r>
+        <w:t>: Hadoop Map</w:t>
+      </w:r>
+      <w:r>
+        <w:t>-</w:t>
+      </w:r>
+      <w:r>
+        <w:t>Reduce</w:t>
+      </w:r>
+      <w:r>
+        <w:t xml:space="preserve"> is used to map and reduce the text based data for applications like word count and finding frequency for letters or words in particular input. It is framework works on commodity hardware on distributed systems</w:t>
       </w:r>
     </w:p>
     <w:p>
@@ -1246,15 +1261,10 @@
         <w:t>HDFS</w:t>
       </w:r>
       <w:r>
-        <w:t xml:space="preserve">: Hadoop File System was developed using distributed file system design. It is run on commodity hardware. Unlike other distributed systems, HDFS is highly </w:t>
-      </w:r>
-      <w:proofErr w:type="spellStart"/>
-      <w:r>
-        <w:t>faulttolerant</w:t>
-      </w:r>
-      <w:proofErr w:type="spellEnd"/>
-      <w:r>
-        <w:t xml:space="preserve"> and designed using low-cost hardware.</w:t>
+        <w:t xml:space="preserve">: </w:t>
+      </w:r>
+      <w:r>
+        <w:t>HDFS is Hadoop Distributed File System. It works on commodity hardware. HDFS is fault tolerant and works on low cost hardware.</w:t>
       </w:r>
     </w:p>
     <w:p>
@@ -1276,13 +1286,7 @@
         <w:rPr>
           <w:b/>
         </w:rPr>
-        <w:t>HB</w:t>
-      </w:r>
-      <w:r>
-        <w:rPr>
-          <w:b/>
-        </w:rPr>
-        <w:t>ase</w:t>
+        <w:t>HBase</w:t>
       </w:r>
       <w:proofErr w:type="spellEnd"/>
       <w:r>
@@ -1294,55 +1298,7 @@
       </w:r>
       <w:proofErr w:type="spellEnd"/>
       <w:r>
-        <w:t xml:space="preserve"> is a data model that is similar to </w:t>
-      </w:r>
-      <w:proofErr w:type="spellStart"/>
-      <w:r>
-        <w:t>Googles</w:t>
-      </w:r>
-      <w:proofErr w:type="spellEnd"/>
-      <w:r>
-        <w:t xml:space="preserve"> big table designed to provide quick random access to huge amounts of structured data. This tutorial provides an introduction to </w:t>
-      </w:r>
-      <w:proofErr w:type="spellStart"/>
-      <w:r>
-        <w:t>HBase</w:t>
-      </w:r>
-      <w:proofErr w:type="spellEnd"/>
-      <w:r>
-        <w:t xml:space="preserve">, the procedures to set up </w:t>
-      </w:r>
-      <w:proofErr w:type="spellStart"/>
-      <w:r>
-        <w:t>Hbase</w:t>
-      </w:r>
-      <w:proofErr w:type="spellEnd"/>
-      <w:r>
-        <w:t xml:space="preserve"> on Hadoop File Systems, and ways to interact with </w:t>
-      </w:r>
-      <w:proofErr w:type="spellStart"/>
-      <w:r>
-        <w:t>HBase</w:t>
-      </w:r>
-      <w:proofErr w:type="spellEnd"/>
-      <w:r>
-        <w:t xml:space="preserve"> shell. It also describes how to connect to </w:t>
-      </w:r>
-      <w:proofErr w:type="spellStart"/>
-      <w:r>
-        <w:t>HBase</w:t>
-      </w:r>
-      <w:proofErr w:type="spellEnd"/>
-      <w:r>
-        <w:t xml:space="preserve"> using java, and how to perform basic operations on </w:t>
-      </w:r>
-      <w:proofErr w:type="spellStart"/>
-      <w:r>
-        <w:t>HBase</w:t>
-      </w:r>
-      <w:proofErr w:type="spellEnd"/>
-      <w:r>
-        <w:t xml:space="preserve"> using java.</w:t>
+        <w:t xml:space="preserve"> is database built for Hadoop Ecosystem. It is developed from Google Big Table. It is mainly designed to handle big data.</w:t>
       </w:r>
     </w:p>
     <w:p>
@@ -1366,73 +1322,47 @@
         <w:t>Hive</w:t>
       </w:r>
       <w:r>
-        <w:t>: Apache Hive is a data warehouse infrastructure built on top of Hadoop for providing data summarization, query, and analysis</w:t>
-      </w:r>
-    </w:p>
-    <w:p>
-      <w:pPr>
-        <w:jc w:val="both"/>
-      </w:pPr>
-    </w:p>
-    <w:p>
-      <w:pPr>
-        <w:pStyle w:val="ListParagraph"/>
-        <w:numPr>
-          <w:ilvl w:val="0"/>
-          <w:numId w:val="41"/>
-        </w:numPr>
-        <w:jc w:val="both"/>
-      </w:pPr>
-      <w:proofErr w:type="spellStart"/>
-      <w:r>
-        <w:rPr>
-          <w:b/>
-        </w:rPr>
+        <w:t>:</w:t>
+      </w:r>
+      <w:r>
+        <w:t xml:space="preserve"> </w:t>
+      </w:r>
+      <w:r>
+        <w:t>Hive is data warehouse built on top of Hadoop. It is also component of Hadoop ecosystem</w:t>
+      </w:r>
+    </w:p>
+    <w:p>
+      <w:pPr>
+        <w:jc w:val="both"/>
+      </w:pPr>
+    </w:p>
+    <w:p>
+      <w:pPr>
+        <w:jc w:val="both"/>
+      </w:pPr>
+    </w:p>
+    <w:p>
+      <w:pPr>
+        <w:jc w:val="both"/>
+      </w:pPr>
+      <w:r>
+        <w:t xml:space="preserve">Other components in </w:t>
+      </w:r>
+      <w:proofErr w:type="spellStart"/>
+      <w:r>
+        <w:t>hadoop</w:t>
+      </w:r>
+      <w:proofErr w:type="spellEnd"/>
+      <w:r>
+        <w:t xml:space="preserve"> ecosystem are </w:t>
+      </w:r>
+      <w:proofErr w:type="spellStart"/>
+      <w:r>
         <w:t>Sqoop</w:t>
       </w:r>
       <w:proofErr w:type="spellEnd"/>
       <w:r>
-        <w:t xml:space="preserve">: Apache </w:t>
-      </w:r>
-      <w:proofErr w:type="spellStart"/>
-      <w:r>
-        <w:t>Sqoop</w:t>
-      </w:r>
-      <w:proofErr w:type="spellEnd"/>
-      <w:r>
-        <w:t xml:space="preserve">(TM) is a tool designed for efficiently transferring bulk data between Apache Hadoop and structured </w:t>
-      </w:r>
-      <w:proofErr w:type="spellStart"/>
-      <w:r>
-        <w:t>datastores</w:t>
-      </w:r>
-      <w:proofErr w:type="spellEnd"/>
-      <w:r>
-        <w:t xml:space="preserve"> such as relational databases.</w:t>
-      </w:r>
-    </w:p>
-    <w:p>
-      <w:pPr>
-        <w:jc w:val="both"/>
-      </w:pPr>
-    </w:p>
-    <w:p>
-      <w:pPr>
-        <w:pStyle w:val="ListParagraph"/>
-        <w:numPr>
-          <w:ilvl w:val="0"/>
-          <w:numId w:val="41"/>
-        </w:numPr>
-        <w:jc w:val="both"/>
-      </w:pPr>
-      <w:r>
-        <w:rPr>
-          <w:b/>
-        </w:rPr>
-        <w:t>Zookeeper</w:t>
-      </w:r>
-      <w:r>
-        <w:t xml:space="preserve">: </w:t>
+        <w:t xml:space="preserve">, </w:t>
       </w:r>
       <w:proofErr w:type="spellStart"/>
       <w:r>
@@ -1440,32 +1370,10 @@
       </w:r>
       <w:proofErr w:type="spellEnd"/>
       <w:r>
-        <w:t xml:space="preserve"> is a centralized service for maintaining configuration information, naming, providing distributed synchronization, and providing </w:t>
-      </w:r>
-      <w:r>
-        <w:lastRenderedPageBreak/>
-        <w:t>group services. All of these kinds of services are used in some form or another by distributed applications.</w:t>
-      </w:r>
-    </w:p>
-    <w:p>
-      <w:pPr>
-        <w:jc w:val="both"/>
-      </w:pPr>
-    </w:p>
-    <w:p>
-      <w:pPr>
-        <w:jc w:val="both"/>
-      </w:pPr>
-      <w:r>
-        <w:t xml:space="preserve">Other components in </w:t>
-      </w:r>
-      <w:proofErr w:type="spellStart"/>
-      <w:r>
-        <w:t>hadoop</w:t>
-      </w:r>
-      <w:proofErr w:type="spellEnd"/>
-      <w:r>
-        <w:t xml:space="preserve"> ecosystem are Flume, Pig, </w:t>
+        <w:t xml:space="preserve">, </w:t>
+      </w:r>
+      <w:r>
+        <w:t xml:space="preserve">Flume, Pig, </w:t>
       </w:r>
       <w:proofErr w:type="spellStart"/>
       <w:r>
@@ -1540,7 +1448,11 @@
       </w:pPr>
       <w:r>
         <w:tab/>
-        <w:t xml:space="preserve">Manually filtering from any kind of unstructured data like PDF is tedious and time consuming, we are developing API for Hadoop finding relevant information from large sets and retrieving the same is main concern. So using Hadoop Big Data management framework consist of HDFS, </w:t>
+        <w:t xml:space="preserve">Manually filtering from any kind of unstructured data like PDF is tedious and time consuming, we are developing API for </w:t>
+      </w:r>
+      <w:r>
+        <w:lastRenderedPageBreak/>
+        <w:t xml:space="preserve">Hadoop finding relevant information from large sets and retrieving the same is main concern. So using Hadoop Big Data management framework consist of HDFS, </w:t>
       </w:r>
       <w:proofErr w:type="spellStart"/>
       <w:r>
@@ -1863,10 +1775,19 @@
         </w:numPr>
       </w:pPr>
       <w:r>
-        <w:t>Download CBSA.t</w:t>
+        <w:t xml:space="preserve">Download </w:t>
+      </w:r>
+      <w:r>
+        <w:t>arks</w:t>
+      </w:r>
+      <w:r>
+        <w:t>.t</w:t>
       </w:r>
       <w:r>
         <w:t xml:space="preserve">ar.gz </w:t>
+      </w:r>
+      <w:r>
+        <w:t>( ARKS - Content Based Search API)</w:t>
       </w:r>
     </w:p>
     <w:p>
@@ -1879,7 +1800,13 @@
         <w:jc w:val="both"/>
       </w:pPr>
       <w:r>
-        <w:t>Extract CBSA.tar.gz to /</w:t>
+        <w:t xml:space="preserve">Extract </w:t>
+      </w:r>
+      <w:r>
+        <w:t>arks</w:t>
+      </w:r>
+      <w:r>
+        <w:t>.tar.gz to /</w:t>
       </w:r>
       <w:proofErr w:type="spellStart"/>
       <w:r>
@@ -1900,7 +1827,6 @@
         <w:jc w:val="both"/>
       </w:pPr>
       <w:r>
-        <w:lastRenderedPageBreak/>
         <w:t>$</w:t>
       </w:r>
       <w:proofErr w:type="spellStart"/>
@@ -1917,7 +1843,13 @@
       </w:r>
       <w:proofErr w:type="spellEnd"/>
       <w:r>
-        <w:t xml:space="preserve"> CBSA.tar.gz -C /</w:t>
+        <w:t xml:space="preserve"> </w:t>
+      </w:r>
+      <w:r>
+        <w:t>arks</w:t>
+      </w:r>
+      <w:r>
+        <w:t>.tar.gz -C /</w:t>
       </w:r>
       <w:proofErr w:type="spellStart"/>
       <w:r>
@@ -1948,11 +1880,9 @@
       <w:r>
         <w:t>/local/</w:t>
       </w:r>
-      <w:proofErr w:type="spellStart"/>
-      <w:r>
-        <w:t>cbsa</w:t>
-      </w:r>
-      <w:proofErr w:type="spellEnd"/>
+      <w:r>
+        <w:t>arks</w:t>
+      </w:r>
       <w:r>
         <w:t>/</w:t>
       </w:r>
@@ -2051,6 +1981,138 @@
           <w:b/>
         </w:rPr>
         <w:t>System Architecture:</w:t>
+      </w:r>
+    </w:p>
+    <w:p>
+      <w:pPr>
+        <w:jc w:val="both"/>
+        <w:rPr>
+          <w:b/>
+        </w:rPr>
+      </w:pPr>
+    </w:p>
+    <w:p>
+      <w:pPr>
+        <w:keepNext/>
+        <w:jc w:val="both"/>
+      </w:pPr>
+      <w:r>
+        <w:rPr>
+          <w:b/>
+        </w:rPr>
+        <w:pict w14:anchorId="00C43251">
+          <v:shapetype id="_x0000_t75" coordsize="21600,21600" o:spt="75" o:preferrelative="t" path="m@4@5l@4@11@9@11@9@5xe" filled="f" stroked="f">
+            <v:stroke joinstyle="miter"/>
+            <v:formulas>
+              <v:f eqn="if lineDrawn pixelLineWidth 0"/>
+              <v:f eqn="sum @0 1 0"/>
+              <v:f eqn="sum 0 0 @1"/>
+              <v:f eqn="prod @2 1 2"/>
+              <v:f eqn="prod @3 21600 pixelWidth"/>
+              <v:f eqn="prod @3 21600 pixelHeight"/>
+              <v:f eqn="sum @0 0 1"/>
+              <v:f eqn="prod @6 1 2"/>
+              <v:f eqn="prod @7 21600 pixelWidth"/>
+              <v:f eqn="sum @8 21600 0"/>
+              <v:f eqn="prod @7 21600 pixelHeight"/>
+              <v:f eqn="sum @10 21600 0"/>
+            </v:formulas>
+            <v:path o:extrusionok="f" gradientshapeok="t" o:connecttype="rect"/>
+            <o:lock v:ext="edit" aspectratio="t"/>
+          </v:shapetype>
+          <v:shape id="_x0000_i1025" type="#_x0000_t75" style="width:260.25pt;height:132.75pt">
+            <v:imagedata r:id="rId8" o:title="cbsa-layer-architecture"/>
+          </v:shape>
+        </w:pict>
+      </w:r>
+    </w:p>
+    <w:p>
+      <w:pPr>
+        <w:pStyle w:val="Caption"/>
+        <w:jc w:val="center"/>
+        <w:rPr>
+          <w:i w:val="0"/>
+          <w:color w:val="auto"/>
+        </w:rPr>
+      </w:pPr>
+      <w:r>
+        <w:rPr>
+          <w:i w:val="0"/>
+          <w:color w:val="auto"/>
+        </w:rPr>
+        <w:t xml:space="preserve">Figure </w:t>
+      </w:r>
+      <w:r>
+        <w:rPr>
+          <w:i w:val="0"/>
+          <w:color w:val="auto"/>
+        </w:rPr>
+        <w:fldChar w:fldCharType="begin"/>
+      </w:r>
+      <w:r>
+        <w:rPr>
+          <w:i w:val="0"/>
+          <w:color w:val="auto"/>
+        </w:rPr>
+        <w:instrText xml:space="preserve"> SEQ Figure \* ARABIC </w:instrText>
+      </w:r>
+      <w:r>
+        <w:rPr>
+          <w:i w:val="0"/>
+          <w:color w:val="auto"/>
+        </w:rPr>
+        <w:fldChar w:fldCharType="separate"/>
+      </w:r>
+      <w:r>
+        <w:rPr>
+          <w:i w:val="0"/>
+          <w:noProof/>
+          <w:color w:val="auto"/>
+        </w:rPr>
+        <w:t>1</w:t>
+      </w:r>
+      <w:r>
+        <w:rPr>
+          <w:i w:val="0"/>
+          <w:color w:val="auto"/>
+        </w:rPr>
+        <w:fldChar w:fldCharType="end"/>
+      </w:r>
+      <w:r>
+        <w:rPr>
+          <w:i w:val="0"/>
+          <w:color w:val="auto"/>
+        </w:rPr>
+        <w:t xml:space="preserve"> </w:t>
+      </w:r>
+      <w:r>
+        <w:rPr>
+          <w:i w:val="0"/>
+          <w:color w:val="auto"/>
+        </w:rPr>
+        <w:t>- System Architecture</w:t>
+      </w:r>
+    </w:p>
+    <w:p/>
+    <w:p>
+      <w:pPr>
+        <w:jc w:val="both"/>
+        <w:rPr>
+          <w:b/>
+        </w:rPr>
+      </w:pPr>
+      <w:r>
+        <w:rPr>
+          <w:b/>
+        </w:rPr>
+        <w:lastRenderedPageBreak/>
+        <w:t xml:space="preserve">Data Flow </w:t>
+      </w:r>
+      <w:r>
+        <w:rPr>
+          <w:b/>
+        </w:rPr>
+        <w:t>Diagram:</w:t>
       </w:r>
     </w:p>
     <w:p>
@@ -2089,7 +2151,7 @@
                     </pic:cNvPicPr>
                   </pic:nvPicPr>
                   <pic:blipFill>
-                    <a:blip r:embed="rId8">
+                    <a:blip r:embed="rId9">
                       <a:extLst>
                         <a:ext uri="{28A0092B-C50C-407E-A947-70E740481C1C}">
                           <a14:useLocalDpi xmlns:a14="http://schemas.microsoft.com/office/drawing/2010/main" val="0"/>
@@ -2170,7 +2232,7 @@
           <w:noProof/>
           <w:color w:val="auto"/>
         </w:rPr>
-        <w:t>1</w:t>
+        <w:t>2</w:t>
       </w:r>
       <w:r>
         <w:rPr>
@@ -2184,7 +2246,28 @@
           <w:i w:val="0"/>
           <w:color w:val="auto"/>
         </w:rPr>
-        <w:t xml:space="preserve"> - System Architecture</w:t>
+        <w:t xml:space="preserve"> </w:t>
+      </w:r>
+      <w:r>
+        <w:rPr>
+          <w:i w:val="0"/>
+          <w:color w:val="auto"/>
+        </w:rPr>
+        <w:t>–</w:t>
+      </w:r>
+      <w:r>
+        <w:rPr>
+          <w:i w:val="0"/>
+          <w:color w:val="auto"/>
+        </w:rPr>
+        <w:t xml:space="preserve"> </w:t>
+      </w:r>
+      <w:r>
+        <w:rPr>
+          <w:i w:val="0"/>
+          <w:color w:val="auto"/>
+        </w:rPr>
+        <w:t>Data Flow</w:t>
       </w:r>
     </w:p>
     <w:p>
@@ -2227,13 +2310,17 @@
         <w:jc w:val="both"/>
       </w:pPr>
       <w:r>
-        <w:t xml:space="preserve">Add cbsa.jar </w:t>
-      </w:r>
-      <w:proofErr w:type="spellStart"/>
-      <w:r>
-        <w:t>dependancy</w:t>
-      </w:r>
-      <w:proofErr w:type="spellEnd"/>
+        <w:t xml:space="preserve">Add </w:t>
+      </w:r>
+      <w:r>
+        <w:t>arks</w:t>
+      </w:r>
+      <w:r>
+        <w:t xml:space="preserve">.jar </w:t>
+      </w:r>
+      <w:r>
+        <w:t>dependency</w:t>
+      </w:r>
       <w:r>
         <w:t xml:space="preserve"> to any java project build path.</w:t>
       </w:r>
@@ -2250,11 +2337,9 @@
       <w:r>
         <w:t xml:space="preserve">For maven projects add </w:t>
       </w:r>
-      <w:proofErr w:type="spellStart"/>
-      <w:r>
-        <w:t>dependancy</w:t>
-      </w:r>
-      <w:proofErr w:type="spellEnd"/>
+      <w:r>
+        <w:t>dependency</w:t>
+      </w:r>
       <w:r>
         <w:t xml:space="preserve"> to pom.xml.</w:t>
       </w:r>
@@ -2271,11 +2356,9 @@
       <w:r>
         <w:t xml:space="preserve">Import </w:t>
       </w:r>
-      <w:proofErr w:type="spellStart"/>
-      <w:r>
-        <w:t>cbsi</w:t>
-      </w:r>
-      <w:proofErr w:type="spellEnd"/>
+      <w:r>
+        <w:t>arks</w:t>
+      </w:r>
       <w:r>
         <w:t xml:space="preserve"> packages and classes to java source code.</w:t>
       </w:r>
@@ -2474,50 +2557,56 @@
         <w:jc w:val="both"/>
       </w:pPr>
       <w:r>
+        <w:t xml:space="preserve">Initially the </w:t>
+      </w:r>
+      <w:r>
+        <w:t>ARKS</w:t>
+      </w:r>
+      <w:r>
+        <w:t xml:space="preserve"> before use must be configured for the various user defined parameters critical for the execution of API inside the conf.xml located in the </w:t>
+      </w:r>
+      <w:proofErr w:type="spellStart"/>
+      <w:r>
+        <w:t>etc</w:t>
+      </w:r>
+      <w:proofErr w:type="spellEnd"/>
+      <w:r>
+        <w:t xml:space="preserve"> directory in the root of the </w:t>
+      </w:r>
+      <w:proofErr w:type="spellStart"/>
+      <w:r>
+        <w:t>API.For</w:t>
+      </w:r>
+      <w:proofErr w:type="spellEnd"/>
+      <w:r>
+        <w:t xml:space="preserve"> </w:t>
+      </w:r>
+      <w:proofErr w:type="spellStart"/>
+      <w:r>
+        <w:t>eg</w:t>
+      </w:r>
+      <w:proofErr w:type="spellEnd"/>
+      <w:r>
+        <w:t>. The DATASET_PATH is the location used for storing all the documents in the file system.</w:t>
+      </w:r>
+    </w:p>
+    <w:p>
+      <w:pPr>
+        <w:jc w:val="both"/>
+      </w:pPr>
+    </w:p>
+    <w:p>
+      <w:pPr>
+        <w:jc w:val="both"/>
+        <w:rPr>
+          <w:b/>
+        </w:rPr>
+      </w:pPr>
+      <w:r>
+        <w:rPr>
+          <w:b/>
+        </w:rPr>
         <w:lastRenderedPageBreak/>
-        <w:t xml:space="preserve">Initially the CBSA before use must be configured for the various user defined parameters critical for the execution of API inside the conf.xml located in the </w:t>
-      </w:r>
-      <w:proofErr w:type="spellStart"/>
-      <w:r>
-        <w:t>etc</w:t>
-      </w:r>
-      <w:proofErr w:type="spellEnd"/>
-      <w:r>
-        <w:t xml:space="preserve"> directory in the root of the </w:t>
-      </w:r>
-      <w:proofErr w:type="spellStart"/>
-      <w:r>
-        <w:t>API.For</w:t>
-      </w:r>
-      <w:proofErr w:type="spellEnd"/>
-      <w:r>
-        <w:t xml:space="preserve"> </w:t>
-      </w:r>
-      <w:proofErr w:type="spellStart"/>
-      <w:r>
-        <w:t>eg</w:t>
-      </w:r>
-      <w:proofErr w:type="spellEnd"/>
-      <w:r>
-        <w:t>. The DATASET_PATH is the location used for storing all the documents in the file system.</w:t>
-      </w:r>
-    </w:p>
-    <w:p>
-      <w:pPr>
-        <w:jc w:val="both"/>
-      </w:pPr>
-    </w:p>
-    <w:p>
-      <w:pPr>
-        <w:jc w:val="both"/>
-        <w:rPr>
-          <w:b/>
-        </w:rPr>
-      </w:pPr>
-      <w:r>
-        <w:rPr>
-          <w:b/>
-        </w:rPr>
         <w:t>Metadata Extraction</w:t>
       </w:r>
       <w:r>
@@ -2974,85 +3063,88 @@
         <w:jc w:val="both"/>
       </w:pPr>
       <w:r>
+        <w:tab/>
+      </w:r>
+    </w:p>
+    <w:p>
+      <w:pPr>
+        <w:jc w:val="both"/>
+        <w:rPr>
+          <w:b/>
+        </w:rPr>
+      </w:pPr>
+      <w:r>
+        <w:rPr>
+          <w:b/>
+        </w:rPr>
+        <w:t xml:space="preserve">Apache </w:t>
+      </w:r>
+      <w:proofErr w:type="spellStart"/>
+      <w:r>
+        <w:rPr>
+          <w:b/>
+        </w:rPr>
+        <w:t>PDFBox</w:t>
+      </w:r>
+      <w:proofErr w:type="spellEnd"/>
+      <w:r>
+        <w:rPr>
+          <w:b/>
+        </w:rPr>
+        <w:t xml:space="preserve">: </w:t>
+      </w:r>
+    </w:p>
+    <w:p>
+      <w:pPr>
+        <w:ind w:firstLine="202"/>
+        <w:jc w:val="both"/>
+      </w:pPr>
+      <w:r>
+        <w:t xml:space="preserve">Here the </w:t>
+      </w:r>
+      <w:proofErr w:type="spellStart"/>
+      <w:r>
+        <w:t>PdfBOX</w:t>
+      </w:r>
+      <w:proofErr w:type="spellEnd"/>
+      <w:r>
+        <w:t xml:space="preserve"> is the Java </w:t>
+      </w:r>
+      <w:proofErr w:type="spellStart"/>
+      <w:r>
+        <w:t>Api</w:t>
+      </w:r>
+      <w:proofErr w:type="spellEnd"/>
+      <w:r>
+        <w:t xml:space="preserve"> provided by the Apache Software Foundation used </w:t>
+      </w:r>
+      <w:proofErr w:type="gramStart"/>
+      <w:r>
+        <w:t>to  parse</w:t>
+      </w:r>
+      <w:proofErr w:type="gramEnd"/>
+      <w:r>
+        <w:t xml:space="preserve"> and process the contents in a Pdf </w:t>
+      </w:r>
+      <w:proofErr w:type="spellStart"/>
+      <w:r>
+        <w:t>File.Here</w:t>
+      </w:r>
+      <w:proofErr w:type="spellEnd"/>
+      <w:r>
+        <w:t xml:space="preserve"> the </w:t>
+      </w:r>
+      <w:proofErr w:type="spellStart"/>
+      <w:r>
+        <w:t>PDFBox</w:t>
+      </w:r>
+      <w:proofErr w:type="spellEnd"/>
+      <w:r>
+        <w:t xml:space="preserve"> plays an important role not only in </w:t>
+      </w:r>
+      <w:r>
         <w:lastRenderedPageBreak/>
-        <w:tab/>
-      </w:r>
-    </w:p>
-    <w:p>
-      <w:pPr>
-        <w:jc w:val="both"/>
-        <w:rPr>
-          <w:b/>
-        </w:rPr>
-      </w:pPr>
-      <w:r>
-        <w:rPr>
-          <w:b/>
-        </w:rPr>
-        <w:t xml:space="preserve">Apache </w:t>
-      </w:r>
-      <w:proofErr w:type="spellStart"/>
-      <w:r>
-        <w:rPr>
-          <w:b/>
-        </w:rPr>
-        <w:t>PDFBox</w:t>
-      </w:r>
-      <w:proofErr w:type="spellEnd"/>
-      <w:r>
-        <w:rPr>
-          <w:b/>
-        </w:rPr>
-        <w:t xml:space="preserve">: </w:t>
-      </w:r>
-    </w:p>
-    <w:p>
-      <w:pPr>
-        <w:ind w:firstLine="202"/>
-        <w:jc w:val="both"/>
-      </w:pPr>
-      <w:r>
-        <w:t xml:space="preserve">Here the </w:t>
-      </w:r>
-      <w:proofErr w:type="spellStart"/>
-      <w:r>
-        <w:t>PdfBOX</w:t>
-      </w:r>
-      <w:proofErr w:type="spellEnd"/>
-      <w:r>
-        <w:t xml:space="preserve"> is the Java </w:t>
-      </w:r>
-      <w:proofErr w:type="spellStart"/>
-      <w:r>
-        <w:t>Api</w:t>
-      </w:r>
-      <w:proofErr w:type="spellEnd"/>
-      <w:r>
-        <w:t xml:space="preserve"> provided by the Apache Software Foundation used </w:t>
-      </w:r>
-      <w:proofErr w:type="gramStart"/>
-      <w:r>
-        <w:t>to  parse</w:t>
-      </w:r>
-      <w:proofErr w:type="gramEnd"/>
-      <w:r>
-        <w:t xml:space="preserve"> and process the contents in a Pdf </w:t>
-      </w:r>
-      <w:proofErr w:type="spellStart"/>
-      <w:r>
-        <w:t>File.Here</w:t>
-      </w:r>
-      <w:proofErr w:type="spellEnd"/>
-      <w:r>
-        <w:t xml:space="preserve"> the </w:t>
-      </w:r>
-      <w:proofErr w:type="spellStart"/>
-      <w:r>
-        <w:t>PDFBox</w:t>
-      </w:r>
-      <w:proofErr w:type="spellEnd"/>
-      <w:r>
-        <w:t xml:space="preserve"> plays an important role not only in metadata extraction but also in generating the output for the retrieval of result after the content based search takes place.</w:t>
+        <w:t>metadata extraction but also in generating the output for the retrieval of result after the content based search takes place.</w:t>
       </w:r>
     </w:p>
     <w:p>
@@ -3453,11 +3545,9 @@
         <w:tab/>
         <w:t xml:space="preserve">In above test case there were 10 different technical e-books was taken as dataset. Initially the metadata database had been </w:t>
       </w:r>
-      <w:proofErr w:type="gramStart"/>
-      <w:r>
-        <w:t>maintained  in</w:t>
-      </w:r>
-      <w:proofErr w:type="gramEnd"/>
+      <w:r>
+        <w:t>maintained in</w:t>
+      </w:r>
       <w:r>
         <w:t xml:space="preserve"> </w:t>
       </w:r>
@@ -3475,7 +3565,6 @@
         <w:jc w:val="both"/>
       </w:pPr>
       <w:r>
-        <w:lastRenderedPageBreak/>
         <w:tab/>
         <w:t>After that content based search and retrieval performed on filtered documents using page by page search algorithm. Results were fairly accurate.</w:t>
       </w:r>
@@ -3494,6 +3583,7 @@
         </w:rPr>
       </w:pPr>
       <w:r>
+        <w:lastRenderedPageBreak/>
         <w:t>R</w:t>
       </w:r>
       <w:r>
@@ -3532,27 +3622,8 @@
       </w:pPr>
       <w:r>
         <w:pict w14:anchorId="4C8B5370">
-          <v:shapetype id="_x0000_t75" coordsize="21600,21600" o:spt="75" o:preferrelative="t" path="m@4@5l@4@11@9@11@9@5xe" filled="f" stroked="f">
-            <v:stroke joinstyle="miter"/>
-            <v:formulas>
-              <v:f eqn="if lineDrawn pixelLineWidth 0"/>
-              <v:f eqn="sum @0 1 0"/>
-              <v:f eqn="sum 0 0 @1"/>
-              <v:f eqn="prod @2 1 2"/>
-              <v:f eqn="prod @3 21600 pixelWidth"/>
-              <v:f eqn="prod @3 21600 pixelHeight"/>
-              <v:f eqn="sum @0 0 1"/>
-              <v:f eqn="prod @6 1 2"/>
-              <v:f eqn="prod @7 21600 pixelWidth"/>
-              <v:f eqn="sum @8 21600 0"/>
-              <v:f eqn="prod @7 21600 pixelHeight"/>
-              <v:f eqn="sum @10 21600 0"/>
-            </v:formulas>
-            <v:path o:extrusionok="f" gradientshapeok="t" o:connecttype="rect"/>
-            <o:lock v:ext="edit" aspectratio="t"/>
-          </v:shapetype>
-          <v:shape id="_x0000_i1025" type="#_x0000_t75" style="width:235.5pt;height:124.5pt">
-            <v:imagedata r:id="rId9" o:title="dataset"/>
+          <v:shape id="_x0000_i1026" type="#_x0000_t75" style="width:235.5pt;height:124.5pt">
+            <v:imagedata r:id="rId10" o:title="dataset"/>
           </v:shape>
         </w:pict>
       </w:r>
@@ -3600,7 +3671,7 @@
           <w:noProof/>
           <w:color w:val="auto"/>
         </w:rPr>
-        <w:t>2</w:t>
+        <w:t>3</w:t>
       </w:r>
       <w:r>
         <w:rPr>
@@ -3670,7 +3741,7 @@
                     </pic:cNvPicPr>
                   </pic:nvPicPr>
                   <pic:blipFill>
-                    <a:blip r:embed="rId10">
+                    <a:blip r:embed="rId11">
                       <a:extLst>
                         <a:ext uri="{28A0092B-C50C-407E-A947-70E740481C1C}">
                           <a14:useLocalDpi xmlns:a14="http://schemas.microsoft.com/office/drawing/2010/main" val="0"/>
@@ -3745,7 +3816,7 @@
           <w:noProof/>
           <w:color w:val="auto"/>
         </w:rPr>
-        <w:t>3</w:t>
+        <w:t>4</w:t>
       </w:r>
       <w:r>
         <w:rPr>
@@ -3813,154 +3884,6 @@
                 <pic:pic xmlns:pic="http://schemas.openxmlformats.org/drawingml/2006/picture">
                   <pic:nvPicPr>
                     <pic:cNvPr id="0" name="Picture 14" descr="F:\boot\before-results.png"/>
-                    <pic:cNvPicPr>
-                      <a:picLocks noChangeAspect="1" noChangeArrowheads="1"/>
-                    </pic:cNvPicPr>
-                  </pic:nvPicPr>
-                  <pic:blipFill>
-                    <a:blip r:embed="rId11">
-                      <a:extLst>
-                        <a:ext uri="{28A0092B-C50C-407E-A947-70E740481C1C}">
-                          <a14:useLocalDpi xmlns:a14="http://schemas.microsoft.com/office/drawing/2010/main" val="0"/>
-                        </a:ext>
-                      </a:extLst>
-                    </a:blip>
-                    <a:srcRect/>
-                    <a:stretch>
-                      <a:fillRect/>
-                    </a:stretch>
-                  </pic:blipFill>
-                  <pic:spPr bwMode="auto">
-                    <a:xfrm>
-                      <a:off x="0" y="0"/>
-                      <a:ext cx="3200400" cy="3333307"/>
-                    </a:xfrm>
-                    <a:prstGeom prst="rect">
-                      <a:avLst/>
-                    </a:prstGeom>
-                    <a:noFill/>
-                    <a:ln>
-                      <a:noFill/>
-                    </a:ln>
-                  </pic:spPr>
-                </pic:pic>
-              </a:graphicData>
-            </a:graphic>
-          </wp:inline>
-        </w:drawing>
-      </w:r>
-    </w:p>
-    <w:p>
-      <w:pPr>
-        <w:pStyle w:val="Caption"/>
-        <w:jc w:val="center"/>
-        <w:rPr>
-          <w:i w:val="0"/>
-          <w:color w:val="auto"/>
-        </w:rPr>
-      </w:pPr>
-      <w:r>
-        <w:rPr>
-          <w:i w:val="0"/>
-          <w:color w:val="auto"/>
-        </w:rPr>
-        <w:t xml:space="preserve">Figure </w:t>
-      </w:r>
-      <w:r>
-        <w:rPr>
-          <w:i w:val="0"/>
-          <w:color w:val="auto"/>
-        </w:rPr>
-        <w:fldChar w:fldCharType="begin"/>
-      </w:r>
-      <w:r>
-        <w:rPr>
-          <w:i w:val="0"/>
-          <w:color w:val="auto"/>
-        </w:rPr>
-        <w:instrText xml:space="preserve"> SEQ Figure \* ARABIC </w:instrText>
-      </w:r>
-      <w:r>
-        <w:rPr>
-          <w:i w:val="0"/>
-          <w:color w:val="auto"/>
-        </w:rPr>
-        <w:fldChar w:fldCharType="separate"/>
-      </w:r>
-      <w:r>
-        <w:rPr>
-          <w:i w:val="0"/>
-          <w:noProof/>
-          <w:color w:val="auto"/>
-        </w:rPr>
-        <w:t>4</w:t>
-      </w:r>
-      <w:r>
-        <w:rPr>
-          <w:i w:val="0"/>
-          <w:color w:val="auto"/>
-        </w:rPr>
-        <w:fldChar w:fldCharType="end"/>
-      </w:r>
-      <w:r>
-        <w:rPr>
-          <w:i w:val="0"/>
-          <w:color w:val="auto"/>
-        </w:rPr>
-        <w:t xml:space="preserve"> - Document before search</w:t>
-      </w:r>
-    </w:p>
-    <w:p>
-      <w:pPr>
-        <w:jc w:val="both"/>
-      </w:pPr>
-    </w:p>
-    <w:p>
-      <w:pPr>
-        <w:jc w:val="both"/>
-      </w:pPr>
-    </w:p>
-    <w:p>
-      <w:pPr>
-        <w:jc w:val="both"/>
-      </w:pPr>
-      <w:r>
-        <w:t xml:space="preserve">But after applying content based search on this filtered document output is </w:t>
-      </w:r>
-      <w:r>
-        <w:t>generated</w:t>
-      </w:r>
-      <w:r>
-        <w:t xml:space="preserve"> in single pdf of relevant pages only. Result pdf is around 8 pages.</w:t>
-      </w:r>
-    </w:p>
-    <w:p>
-      <w:pPr>
-        <w:jc w:val="both"/>
-      </w:pPr>
-    </w:p>
-    <w:p>
-      <w:pPr>
-        <w:keepNext/>
-        <w:jc w:val="both"/>
-      </w:pPr>
-      <w:r>
-        <w:rPr>
-          <w:noProof/>
-        </w:rPr>
-        <w:drawing>
-          <wp:inline distT="0" distB="0" distL="0" distR="0" wp14:anchorId="183960F4" wp14:editId="5947D26B">
-            <wp:extent cx="3200400" cy="3333307"/>
-            <wp:effectExtent l="0" t="0" r="0" b="635"/>
-            <wp:docPr id="3" name="Picture 3" descr="F:\boot\results-obtained.png"/>
-            <wp:cNvGraphicFramePr>
-              <a:graphicFrameLocks xmlns:a="http://schemas.openxmlformats.org/drawingml/2006/main" noChangeAspect="1"/>
-            </wp:cNvGraphicFramePr>
-            <a:graphic xmlns:a="http://schemas.openxmlformats.org/drawingml/2006/main">
-              <a:graphicData uri="http://schemas.openxmlformats.org/drawingml/2006/picture">
-                <pic:pic xmlns:pic="http://schemas.openxmlformats.org/drawingml/2006/picture">
-                  <pic:nvPicPr>
-                    <pic:cNvPr id="0" name="Picture 15" descr="F:\boot\results-obtained.png"/>
                     <pic:cNvPicPr>
                       <a:picLocks noChangeAspect="1" noChangeArrowheads="1"/>
                     </pic:cNvPicPr>
@@ -4055,6 +3978,154 @@
           <w:i w:val="0"/>
           <w:color w:val="auto"/>
         </w:rPr>
+        <w:t xml:space="preserve"> - Document before search</w:t>
+      </w:r>
+    </w:p>
+    <w:p>
+      <w:pPr>
+        <w:jc w:val="both"/>
+      </w:pPr>
+    </w:p>
+    <w:p>
+      <w:pPr>
+        <w:jc w:val="both"/>
+      </w:pPr>
+    </w:p>
+    <w:p>
+      <w:pPr>
+        <w:jc w:val="both"/>
+      </w:pPr>
+      <w:r>
+        <w:t xml:space="preserve">But after applying content based search on this filtered document output is </w:t>
+      </w:r>
+      <w:r>
+        <w:t>generated</w:t>
+      </w:r>
+      <w:r>
+        <w:t xml:space="preserve"> in single pdf of relevant pages only. Result pdf is around 8 pages.</w:t>
+      </w:r>
+    </w:p>
+    <w:p>
+      <w:pPr>
+        <w:jc w:val="both"/>
+      </w:pPr>
+    </w:p>
+    <w:p>
+      <w:pPr>
+        <w:keepNext/>
+        <w:jc w:val="both"/>
+      </w:pPr>
+      <w:r>
+        <w:rPr>
+          <w:noProof/>
+        </w:rPr>
+        <w:drawing>
+          <wp:inline distT="0" distB="0" distL="0" distR="0" wp14:anchorId="183960F4" wp14:editId="5947D26B">
+            <wp:extent cx="3200400" cy="3333307"/>
+            <wp:effectExtent l="0" t="0" r="0" b="635"/>
+            <wp:docPr id="3" name="Picture 3" descr="F:\boot\results-obtained.png"/>
+            <wp:cNvGraphicFramePr>
+              <a:graphicFrameLocks xmlns:a="http://schemas.openxmlformats.org/drawingml/2006/main" noChangeAspect="1"/>
+            </wp:cNvGraphicFramePr>
+            <a:graphic xmlns:a="http://schemas.openxmlformats.org/drawingml/2006/main">
+              <a:graphicData uri="http://schemas.openxmlformats.org/drawingml/2006/picture">
+                <pic:pic xmlns:pic="http://schemas.openxmlformats.org/drawingml/2006/picture">
+                  <pic:nvPicPr>
+                    <pic:cNvPr id="0" name="Picture 15" descr="F:\boot\results-obtained.png"/>
+                    <pic:cNvPicPr>
+                      <a:picLocks noChangeAspect="1" noChangeArrowheads="1"/>
+                    </pic:cNvPicPr>
+                  </pic:nvPicPr>
+                  <pic:blipFill>
+                    <a:blip r:embed="rId13">
+                      <a:extLst>
+                        <a:ext uri="{28A0092B-C50C-407E-A947-70E740481C1C}">
+                          <a14:useLocalDpi xmlns:a14="http://schemas.microsoft.com/office/drawing/2010/main" val="0"/>
+                        </a:ext>
+                      </a:extLst>
+                    </a:blip>
+                    <a:srcRect/>
+                    <a:stretch>
+                      <a:fillRect/>
+                    </a:stretch>
+                  </pic:blipFill>
+                  <pic:spPr bwMode="auto">
+                    <a:xfrm>
+                      <a:off x="0" y="0"/>
+                      <a:ext cx="3200400" cy="3333307"/>
+                    </a:xfrm>
+                    <a:prstGeom prst="rect">
+                      <a:avLst/>
+                    </a:prstGeom>
+                    <a:noFill/>
+                    <a:ln>
+                      <a:noFill/>
+                    </a:ln>
+                  </pic:spPr>
+                </pic:pic>
+              </a:graphicData>
+            </a:graphic>
+          </wp:inline>
+        </w:drawing>
+      </w:r>
+    </w:p>
+    <w:p>
+      <w:pPr>
+        <w:pStyle w:val="Caption"/>
+        <w:jc w:val="center"/>
+        <w:rPr>
+          <w:i w:val="0"/>
+          <w:color w:val="auto"/>
+        </w:rPr>
+      </w:pPr>
+      <w:r>
+        <w:rPr>
+          <w:i w:val="0"/>
+          <w:color w:val="auto"/>
+        </w:rPr>
+        <w:t xml:space="preserve">Figure </w:t>
+      </w:r>
+      <w:r>
+        <w:rPr>
+          <w:i w:val="0"/>
+          <w:color w:val="auto"/>
+        </w:rPr>
+        <w:fldChar w:fldCharType="begin"/>
+      </w:r>
+      <w:r>
+        <w:rPr>
+          <w:i w:val="0"/>
+          <w:color w:val="auto"/>
+        </w:rPr>
+        <w:instrText xml:space="preserve"> SEQ Figure \* ARABIC </w:instrText>
+      </w:r>
+      <w:r>
+        <w:rPr>
+          <w:i w:val="0"/>
+          <w:color w:val="auto"/>
+        </w:rPr>
+        <w:fldChar w:fldCharType="separate"/>
+      </w:r>
+      <w:r>
+        <w:rPr>
+          <w:i w:val="0"/>
+          <w:noProof/>
+          <w:color w:val="auto"/>
+        </w:rPr>
+        <w:t>6</w:t>
+      </w:r>
+      <w:r>
+        <w:rPr>
+          <w:i w:val="0"/>
+          <w:color w:val="auto"/>
+        </w:rPr>
+        <w:fldChar w:fldCharType="end"/>
+      </w:r>
+      <w:r>
+        <w:rPr>
+          <w:i w:val="0"/>
+          <w:color w:val="auto"/>
+        </w:rPr>
         <w:t xml:space="preserve"> - Result PDF</w:t>
       </w:r>
     </w:p>
@@ -4116,7 +4187,13 @@
       </w:pPr>
       <w:r>
         <w:tab/>
-        <w:t xml:space="preserve">We can also extend the API of CBSA to work on research paper by implementing a </w:t>
+        <w:t xml:space="preserve">We can also extend the API of </w:t>
+      </w:r>
+      <w:r>
+        <w:t>ARKS</w:t>
+      </w:r>
+      <w:r>
+        <w:t xml:space="preserve"> to work on research paper by implementing a </w:t>
       </w:r>
       <w:proofErr w:type="spellStart"/>
       <w:r>
@@ -4883,7 +4960,7 @@
       </w:r>
     </w:p>
     <w:sectPr>
-      <w:headerReference w:type="default" r:id="rId13"/>
+      <w:headerReference w:type="default" r:id="rId14"/>
       <w:type w:val="continuous"/>
       <w:pgSz w:w="12240" w:h="15840" w:code="1"/>
       <w:pgMar w:top="1008" w:right="936" w:bottom="1008" w:left="936" w:header="432" w:footer="432" w:gutter="0"/>
@@ -4928,6 +5005,7 @@
     <w:p>
       <w:pPr>
         <w:pStyle w:val="FootnoteText"/>
+        <w:ind w:firstLine="0"/>
       </w:pPr>
     </w:p>
   </w:footnote>
@@ -4953,7 +5031,7 @@
       <w:rPr>
         <w:noProof/>
       </w:rPr>
-      <w:t>5</w:t>
+      <w:t>3</w:t>
     </w:r>
     <w:r>
       <w:fldChar w:fldCharType="end"/>
@@ -8529,7 +8607,7 @@
 </file>
 
 <file path=customXml/itemProps1.xml><?xml version="1.0" encoding="utf-8"?>
-<ds:datastoreItem xmlns:ds="http://schemas.openxmlformats.org/officeDocument/2006/customXml" ds:itemID="{1299FC8F-7E70-405E-A32D-91E845971935}">
+<ds:datastoreItem xmlns:ds="http://schemas.openxmlformats.org/officeDocument/2006/customXml" ds:itemID="{8E7A10E1-5AF7-4961-A60A-2B9764936C5D}">
   <ds:schemaRefs>
     <ds:schemaRef ds:uri="http://schemas.openxmlformats.org/officeDocument/2006/bibliography"/>
   </ds:schemaRefs>

</xml_diff>